<commit_message>
Typo fixes, adding gitignore to backuped folders and minor rewordings
</commit_message>
<xml_diff>
--- a/Estimating the effect of publication bias_AMPPS.docx
+++ b/Estimating the effect of publication bias_AMPPS.docx
@@ -478,7 +478,27 @@
           <w:szCs w:val="24"/>
           <w:lang w:val="en-US"/>
         </w:rPr>
-        <w:t xml:space="preserve">conceptualized the research question, designed and performed the statistical analysis, collected the data and drafted this manuscript. F. Fidler and P. Dudgeon provided critical revisions to this manuscript. P. Dudgeon gave essential advice on the statistical analyses reported in this manuscript. </w:t>
+        <w:t xml:space="preserve">conceptualized the research question, designed and performed the statistical analysis, collected the data and drafted this manuscript. F. Fidler and P. Dudgeon provided critical revisions </w:t>
+      </w:r>
+      <w:r>
+        <w:rPr>
+          <w:rFonts w:cstheme="minorHAnsi"/>
+          <w:color w:val="000000" w:themeColor="text1"/>
+          <w:sz w:val="24"/>
+          <w:szCs w:val="24"/>
+          <w:lang w:val="en-US"/>
+        </w:rPr>
+        <w:t>and advice on</w:t>
+      </w:r>
+      <w:r>
+        <w:rPr>
+          <w:rFonts w:cstheme="minorHAnsi"/>
+          <w:color w:val="000000" w:themeColor="text1"/>
+          <w:sz w:val="24"/>
+          <w:szCs w:val="24"/>
+          <w:lang w:val="en-US"/>
+        </w:rPr>
+        <w:t xml:space="preserve"> this manuscript. P. Dudgeon gave essential advice on the statistical analyses reported in this manuscript. </w:t>
       </w:r>
     </w:p>
     <w:p>
@@ -823,8 +843,18 @@
           <w:sz w:val="24"/>
           <w:szCs w:val="24"/>
         </w:rPr>
-        <w:t>: Publication bias, effect size, QRPs, metascience, metaresearch</w:t>
-      </w:r>
+        <w:t xml:space="preserve">: Publication bias, effect size, QRPs, metascience, </w:t>
+      </w:r>
+      <w:proofErr w:type="spellStart"/>
+      <w:r>
+        <w:rPr>
+          <w:rFonts w:cstheme="minorHAnsi"/>
+          <w:sz w:val="24"/>
+          <w:szCs w:val="24"/>
+        </w:rPr>
+        <w:t>metaresearch</w:t>
+      </w:r>
+      <w:proofErr w:type="spellEnd"/>
       <w:r>
         <w:rPr>
           <w:rFonts w:cstheme="minorHAnsi"/>
@@ -982,7 +1012,39 @@
           <w:sz w:val="24"/>
           <w:szCs w:val="24"/>
         </w:rPr>
-        <w:t xml:space="preserve">based on characteristics related to the size of the effect (e.g., statistical significance), the literature no longer provides an unbiased estimate of true outcome effect sizes (Hedges, 1992). The degree to which publication bias inflates effect sizes in the behavioural sciences literature is currently unknown. Recent large-scale replication projects – projects </w:t>
+        <w:t xml:space="preserve">based on characteristics related to the size of the effect (e.g., statistical significance), the literature no longer provides an unbiased estimate of true outcome effect sizes (Hedges, 1992). The degree to which publication </w:t>
+      </w:r>
+      <w:r>
+        <w:rPr>
+          <w:rFonts w:cstheme="minorHAnsi"/>
+          <w:sz w:val="24"/>
+          <w:szCs w:val="24"/>
+        </w:rPr>
+        <w:t xml:space="preserve">and reporting </w:t>
+      </w:r>
+      <w:r>
+        <w:rPr>
+          <w:rFonts w:cstheme="minorHAnsi"/>
+          <w:sz w:val="24"/>
+          <w:szCs w:val="24"/>
+        </w:rPr>
+        <w:t>bi</w:t>
+      </w:r>
+      <w:r>
+        <w:rPr>
+          <w:rFonts w:cstheme="minorHAnsi"/>
+          <w:sz w:val="24"/>
+          <w:szCs w:val="24"/>
+        </w:rPr>
+        <w:t xml:space="preserve">ases </w:t>
+      </w:r>
+      <w:r>
+        <w:rPr>
+          <w:rFonts w:cstheme="minorHAnsi"/>
+          <w:sz w:val="24"/>
+          <w:szCs w:val="24"/>
+        </w:rPr>
+        <w:t xml:space="preserve">inflates effect sizes in the behavioural sciences literature is currently unknown. Recent large-scale replication projects – projects </w:t>
       </w:r>
       <w:r>
         <w:rPr>
@@ -1467,7 +1529,61 @@
                 <w:sz w:val="20"/>
                 <w:szCs w:val="20"/>
               </w:rPr>
-              <w:t>Camerer, C. F., Dreber, A., Forsell, E., Ho, T.-H., Huber, J., Johannesson, M., . . . Wu, H. (2016). Evaluating replicability of laboratory experiments in economics. Science, 351(6280), 1433. DOI: 10.1126/</w:t>
+              <w:t xml:space="preserve">Camerer, C. F., </w:t>
+            </w:r>
+            <w:proofErr w:type="spellStart"/>
+            <w:r>
+              <w:rPr>
+                <w:rFonts w:cstheme="minorHAnsi"/>
+                <w:sz w:val="20"/>
+                <w:szCs w:val="20"/>
+              </w:rPr>
+              <w:t>Dreber</w:t>
+            </w:r>
+            <w:proofErr w:type="spellEnd"/>
+            <w:r>
+              <w:rPr>
+                <w:rFonts w:cstheme="minorHAnsi"/>
+                <w:sz w:val="20"/>
+                <w:szCs w:val="20"/>
+              </w:rPr>
+              <w:t xml:space="preserve">, A., </w:t>
+            </w:r>
+            <w:proofErr w:type="spellStart"/>
+            <w:r>
+              <w:rPr>
+                <w:rFonts w:cstheme="minorHAnsi"/>
+                <w:sz w:val="20"/>
+                <w:szCs w:val="20"/>
+              </w:rPr>
+              <w:t>Forsell</w:t>
+            </w:r>
+            <w:proofErr w:type="spellEnd"/>
+            <w:r>
+              <w:rPr>
+                <w:rFonts w:cstheme="minorHAnsi"/>
+                <w:sz w:val="20"/>
+                <w:szCs w:val="20"/>
+              </w:rPr>
+              <w:t xml:space="preserve">, E., Ho, T.-H., Huber, J., </w:t>
+            </w:r>
+            <w:proofErr w:type="spellStart"/>
+            <w:r>
+              <w:rPr>
+                <w:rFonts w:cstheme="minorHAnsi"/>
+                <w:sz w:val="20"/>
+                <w:szCs w:val="20"/>
+              </w:rPr>
+              <w:t>Johannesson</w:t>
+            </w:r>
+            <w:proofErr w:type="spellEnd"/>
+            <w:r>
+              <w:rPr>
+                <w:rFonts w:cstheme="minorHAnsi"/>
+                <w:sz w:val="20"/>
+                <w:szCs w:val="20"/>
+              </w:rPr>
+              <w:t>, M., . . . Wu, H. (2016). Evaluating replicability of laboratory experiments in economics. Science, 351(6280), 1433. DOI: 10.1126/</w:t>
             </w:r>
             <w:proofErr w:type="gramStart"/>
             <w:r>
@@ -1614,7 +1730,61 @@
                 <w:sz w:val="20"/>
                 <w:szCs w:val="20"/>
               </w:rPr>
-              <w:t xml:space="preserve">Camerer, C. F., Dreber, A., Holzmeister, F., Ho, T.-H., Huber, J., Johannesson, M., . . . Wu, H. (2018). Evaluating the replicability of social science experiments in Nature and Science between 2010 and 2015. Nature Human Behaviour, 2(9), 637-644. </w:t>
+              <w:t xml:space="preserve">Camerer, C. F., </w:t>
+            </w:r>
+            <w:proofErr w:type="spellStart"/>
+            <w:r>
+              <w:rPr>
+                <w:rFonts w:cstheme="minorHAnsi"/>
+                <w:sz w:val="20"/>
+                <w:szCs w:val="20"/>
+              </w:rPr>
+              <w:t>Dreber</w:t>
+            </w:r>
+            <w:proofErr w:type="spellEnd"/>
+            <w:r>
+              <w:rPr>
+                <w:rFonts w:cstheme="minorHAnsi"/>
+                <w:sz w:val="20"/>
+                <w:szCs w:val="20"/>
+              </w:rPr>
+              <w:t xml:space="preserve">, A., </w:t>
+            </w:r>
+            <w:proofErr w:type="spellStart"/>
+            <w:r>
+              <w:rPr>
+                <w:rFonts w:cstheme="minorHAnsi"/>
+                <w:sz w:val="20"/>
+                <w:szCs w:val="20"/>
+              </w:rPr>
+              <w:t>Holzmeister</w:t>
+            </w:r>
+            <w:proofErr w:type="spellEnd"/>
+            <w:r>
+              <w:rPr>
+                <w:rFonts w:cstheme="minorHAnsi"/>
+                <w:sz w:val="20"/>
+                <w:szCs w:val="20"/>
+              </w:rPr>
+              <w:t xml:space="preserve">, F., Ho, T.-H., Huber, J., </w:t>
+            </w:r>
+            <w:proofErr w:type="spellStart"/>
+            <w:r>
+              <w:rPr>
+                <w:rFonts w:cstheme="minorHAnsi"/>
+                <w:sz w:val="20"/>
+                <w:szCs w:val="20"/>
+              </w:rPr>
+              <w:t>Johannesson</w:t>
+            </w:r>
+            <w:proofErr w:type="spellEnd"/>
+            <w:r>
+              <w:rPr>
+                <w:rFonts w:cstheme="minorHAnsi"/>
+                <w:sz w:val="20"/>
+                <w:szCs w:val="20"/>
+              </w:rPr>
+              <w:t xml:space="preserve">, M., . . . Wu, H. (2018). Evaluating the replicability of social science experiments in Nature and Science between 2010 and 2015. Nature Human Behaviour, 2(9), 637-644. </w:t>
             </w:r>
             <w:hyperlink r:id="rId10">
               <w:r>
@@ -1742,7 +1912,79 @@
                 <w:sz w:val="20"/>
                 <w:szCs w:val="20"/>
               </w:rPr>
-              <w:t>Cova, F., Strickland, B., Abatista, A., Allard, A., Andow, J., Attie, M., . . . Colombo, M. (2018). Estimating the reproducibility of experimental philosophy. Review of Philosophy and Psychology, 1-36. doi: 10.1007/s13164-018-0407-2.</w:t>
+              <w:t xml:space="preserve">Cova, F., Strickland, B., </w:t>
+            </w:r>
+            <w:proofErr w:type="spellStart"/>
+            <w:r>
+              <w:rPr>
+                <w:rFonts w:cstheme="minorHAnsi"/>
+                <w:sz w:val="20"/>
+                <w:szCs w:val="20"/>
+              </w:rPr>
+              <w:t>Abatista</w:t>
+            </w:r>
+            <w:proofErr w:type="spellEnd"/>
+            <w:r>
+              <w:rPr>
+                <w:rFonts w:cstheme="minorHAnsi"/>
+                <w:sz w:val="20"/>
+                <w:szCs w:val="20"/>
+              </w:rPr>
+              <w:t xml:space="preserve">, A., Allard, A., </w:t>
+            </w:r>
+            <w:proofErr w:type="spellStart"/>
+            <w:r>
+              <w:rPr>
+                <w:rFonts w:cstheme="minorHAnsi"/>
+                <w:sz w:val="20"/>
+                <w:szCs w:val="20"/>
+              </w:rPr>
+              <w:t>Andow</w:t>
+            </w:r>
+            <w:proofErr w:type="spellEnd"/>
+            <w:r>
+              <w:rPr>
+                <w:rFonts w:cstheme="minorHAnsi"/>
+                <w:sz w:val="20"/>
+                <w:szCs w:val="20"/>
+              </w:rPr>
+              <w:t xml:space="preserve">, J., </w:t>
+            </w:r>
+            <w:proofErr w:type="spellStart"/>
+            <w:r>
+              <w:rPr>
+                <w:rFonts w:cstheme="minorHAnsi"/>
+                <w:sz w:val="20"/>
+                <w:szCs w:val="20"/>
+              </w:rPr>
+              <w:t>Attie</w:t>
+            </w:r>
+            <w:proofErr w:type="spellEnd"/>
+            <w:r>
+              <w:rPr>
+                <w:rFonts w:cstheme="minorHAnsi"/>
+                <w:sz w:val="20"/>
+                <w:szCs w:val="20"/>
+              </w:rPr>
+              <w:t xml:space="preserve">, M., . . . Colombo, M. (2018). Estimating the reproducibility of experimental philosophy. Review of Philosophy and Psychology, 1-36. </w:t>
+            </w:r>
+            <w:proofErr w:type="spellStart"/>
+            <w:r>
+              <w:rPr>
+                <w:rFonts w:cstheme="minorHAnsi"/>
+                <w:sz w:val="20"/>
+                <w:szCs w:val="20"/>
+              </w:rPr>
+              <w:t>doi</w:t>
+            </w:r>
+            <w:proofErr w:type="spellEnd"/>
+            <w:r>
+              <w:rPr>
+                <w:rFonts w:cstheme="minorHAnsi"/>
+                <w:sz w:val="20"/>
+                <w:szCs w:val="20"/>
+              </w:rPr>
+              <w:t>: 10.1007/s13164-018-0407-2.</w:t>
             </w:r>
           </w:p>
         </w:tc>
@@ -1859,7 +2101,43 @@
                 <w:sz w:val="20"/>
                 <w:szCs w:val="20"/>
               </w:rPr>
-              <w:t xml:space="preserve">Ebersole, C. R., Atherton, O. E., Belanger, A. L., Skulborstad, H. M., Allen, J. M., Banks, J. B., . . . Nosek, B. A. (2016). Many Labs 3: Evaluating participant pool quality across the academic semester via replication. Journal of Experimental Social Psychology, 67, 68-82. </w:t>
+              <w:t xml:space="preserve">Ebersole, C. R., Atherton, O. E., Belanger, A. L., </w:t>
+            </w:r>
+            <w:proofErr w:type="spellStart"/>
+            <w:r>
+              <w:rPr>
+                <w:rFonts w:cstheme="minorHAnsi"/>
+                <w:sz w:val="20"/>
+                <w:szCs w:val="20"/>
+              </w:rPr>
+              <w:t>Skulborstad</w:t>
+            </w:r>
+            <w:proofErr w:type="spellEnd"/>
+            <w:r>
+              <w:rPr>
+                <w:rFonts w:cstheme="minorHAnsi"/>
+                <w:sz w:val="20"/>
+                <w:szCs w:val="20"/>
+              </w:rPr>
+              <w:t xml:space="preserve">, H. M., Allen, J. M., Banks, J. B., . . . </w:t>
+            </w:r>
+            <w:proofErr w:type="spellStart"/>
+            <w:r>
+              <w:rPr>
+                <w:rFonts w:cstheme="minorHAnsi"/>
+                <w:sz w:val="20"/>
+                <w:szCs w:val="20"/>
+              </w:rPr>
+              <w:t>Nosek</w:t>
+            </w:r>
+            <w:proofErr w:type="spellEnd"/>
+            <w:r>
+              <w:rPr>
+                <w:rFonts w:cstheme="minorHAnsi"/>
+                <w:sz w:val="20"/>
+                <w:szCs w:val="20"/>
+              </w:rPr>
+              <w:t xml:space="preserve">, B. A. (2016). Many Labs 3: Evaluating participant pool quality across the academic semester via replication. Journal of Experimental Social Psychology, 67, 68-82. </w:t>
             </w:r>
             <w:hyperlink r:id="rId11">
               <w:proofErr w:type="gramStart"/>
@@ -1998,25 +2276,79 @@
                 <w:sz w:val="20"/>
                 <w:szCs w:val="20"/>
               </w:rPr>
-              <w:t xml:space="preserve">Klein, R. A., Ratliff, K. A., Vianello, M., Adams, R. B., BahnÃ­k, </w:t>
-            </w:r>
-            <w:proofErr w:type="gramStart"/>
+              <w:t xml:space="preserve">Klein, R. A., Ratliff, K. A., </w:t>
+            </w:r>
+            <w:proofErr w:type="spellStart"/>
             <w:r>
               <w:rPr>
                 <w:rFonts w:cstheme="minorHAnsi"/>
                 <w:sz w:val="20"/>
                 <w:szCs w:val="20"/>
               </w:rPr>
-              <w:t>Å .</w:t>
-            </w:r>
-            <w:proofErr w:type="gramEnd"/>
+              <w:t>Vianello</w:t>
+            </w:r>
+            <w:proofErr w:type="spellEnd"/>
             <w:r>
               <w:rPr>
                 <w:rFonts w:cstheme="minorHAnsi"/>
                 <w:sz w:val="20"/>
                 <w:szCs w:val="20"/>
               </w:rPr>
-              <w:t xml:space="preserve">, Bernstein, M. J., . . . Nosek, B. A. (2014). Investigating Variation in Replicability. Social Psychology, 45(3), 142-152. </w:t>
+              <w:t xml:space="preserve">, M., Adams, R. B., </w:t>
+            </w:r>
+            <w:proofErr w:type="spellStart"/>
+            <w:r>
+              <w:rPr>
+                <w:rFonts w:cstheme="minorHAnsi"/>
+                <w:sz w:val="20"/>
+                <w:szCs w:val="20"/>
+              </w:rPr>
+              <w:t>BahnÃ­k</w:t>
+            </w:r>
+            <w:proofErr w:type="spellEnd"/>
+            <w:r>
+              <w:rPr>
+                <w:rFonts w:cstheme="minorHAnsi"/>
+                <w:sz w:val="20"/>
+                <w:szCs w:val="20"/>
+              </w:rPr>
+              <w:t xml:space="preserve">, </w:t>
+            </w:r>
+            <w:proofErr w:type="gramStart"/>
+            <w:r>
+              <w:rPr>
+                <w:rFonts w:cstheme="minorHAnsi"/>
+                <w:sz w:val="20"/>
+                <w:szCs w:val="20"/>
+              </w:rPr>
+              <w:t>Å .</w:t>
+            </w:r>
+            <w:proofErr w:type="gramEnd"/>
+            <w:r>
+              <w:rPr>
+                <w:rFonts w:cstheme="minorHAnsi"/>
+                <w:sz w:val="20"/>
+                <w:szCs w:val="20"/>
+              </w:rPr>
+              <w:t xml:space="preserve">, Bernstein, M. J., . . . </w:t>
+            </w:r>
+            <w:proofErr w:type="spellStart"/>
+            <w:r>
+              <w:rPr>
+                <w:rFonts w:cstheme="minorHAnsi"/>
+                <w:sz w:val="20"/>
+                <w:szCs w:val="20"/>
+              </w:rPr>
+              <w:t>Nosek</w:t>
+            </w:r>
+            <w:proofErr w:type="spellEnd"/>
+            <w:r>
+              <w:rPr>
+                <w:rFonts w:cstheme="minorHAnsi"/>
+                <w:sz w:val="20"/>
+                <w:szCs w:val="20"/>
+              </w:rPr>
+              <w:t xml:space="preserve">, B. A. (2014). Investigating Variation in Replicability. Social Psychology, 45(3), 142-152. </w:t>
             </w:r>
             <w:hyperlink r:id="rId12">
               <w:r>
@@ -2161,7 +2493,79 @@
                 <w:sz w:val="20"/>
                 <w:szCs w:val="20"/>
               </w:rPr>
-              <w:t xml:space="preserve">Klein, R. A., Vianello, M., Hasselman, F., Adams, B. G., Adams, R. B., Alper, S., … Nosek, B. A. (2018). Many Labs 2: Investigating Variation in Replicability Across Samples and Settings. Advances </w:t>
+              <w:t xml:space="preserve">Klein, R. A., </w:t>
+            </w:r>
+            <w:proofErr w:type="spellStart"/>
+            <w:r>
+              <w:rPr>
+                <w:rFonts w:cstheme="minorHAnsi"/>
+                <w:sz w:val="20"/>
+                <w:szCs w:val="20"/>
+              </w:rPr>
+              <w:t>Vianello</w:t>
+            </w:r>
+            <w:proofErr w:type="spellEnd"/>
+            <w:r>
+              <w:rPr>
+                <w:rFonts w:cstheme="minorHAnsi"/>
+                <w:sz w:val="20"/>
+                <w:szCs w:val="20"/>
+              </w:rPr>
+              <w:t xml:space="preserve">, M., </w:t>
+            </w:r>
+            <w:proofErr w:type="spellStart"/>
+            <w:r>
+              <w:rPr>
+                <w:rFonts w:cstheme="minorHAnsi"/>
+                <w:sz w:val="20"/>
+                <w:szCs w:val="20"/>
+              </w:rPr>
+              <w:t>Hasselman</w:t>
+            </w:r>
+            <w:proofErr w:type="spellEnd"/>
+            <w:r>
+              <w:rPr>
+                <w:rFonts w:cstheme="minorHAnsi"/>
+                <w:sz w:val="20"/>
+                <w:szCs w:val="20"/>
+              </w:rPr>
+              <w:t xml:space="preserve">, F., Adams, B. G., Adams, R. B., </w:t>
+            </w:r>
+            <w:proofErr w:type="spellStart"/>
+            <w:r>
+              <w:rPr>
+                <w:rFonts w:cstheme="minorHAnsi"/>
+                <w:sz w:val="20"/>
+                <w:szCs w:val="20"/>
+              </w:rPr>
+              <w:t>Alper</w:t>
+            </w:r>
+            <w:proofErr w:type="spellEnd"/>
+            <w:r>
+              <w:rPr>
+                <w:rFonts w:cstheme="minorHAnsi"/>
+                <w:sz w:val="20"/>
+                <w:szCs w:val="20"/>
+              </w:rPr>
+              <w:t xml:space="preserve">, S., … </w:t>
+            </w:r>
+            <w:proofErr w:type="spellStart"/>
+            <w:r>
+              <w:rPr>
+                <w:rFonts w:cstheme="minorHAnsi"/>
+                <w:sz w:val="20"/>
+                <w:szCs w:val="20"/>
+              </w:rPr>
+              <w:t>Nosek</w:t>
+            </w:r>
+            <w:proofErr w:type="spellEnd"/>
+            <w:r>
+              <w:rPr>
+                <w:rFonts w:cstheme="minorHAnsi"/>
+                <w:sz w:val="20"/>
+                <w:szCs w:val="20"/>
+              </w:rPr>
+              <w:t xml:space="preserve">, B. A. (2018). Many Labs 2: Investigating Variation in Replicability Across Samples and Settings. Advances </w:t>
             </w:r>
             <w:proofErr w:type="gramStart"/>
             <w:r>
@@ -2766,6 +3170,7 @@
         </w:rPr>
         <w:t xml:space="preserve">were input separately for analysis in the current study, the bracketed values in the table refer to the number of results at the effect level. </w:t>
       </w:r>
+      <w:proofErr w:type="spellStart"/>
       <w:r>
         <w:rPr>
           <w:rFonts w:cstheme="minorHAnsi"/>
@@ -2781,7 +3186,16 @@
           <w:sz w:val="20"/>
           <w:szCs w:val="20"/>
         </w:rPr>
-        <w:t>Soto’s (in press) replication rate was recalculated on the “</w:t>
+        <w:t>Soto’s</w:t>
+      </w:r>
+      <w:proofErr w:type="spellEnd"/>
+      <w:r>
+        <w:rPr>
+          <w:rFonts w:cstheme="minorHAnsi"/>
+          <w:sz w:val="20"/>
+          <w:szCs w:val="20"/>
+        </w:rPr>
+        <w:t xml:space="preserve"> (in press) replication rate was recalculated on the “</w:t>
       </w:r>
       <w:r>
         <w:rPr>
@@ -3744,7 +4158,25 @@
           <w:sz w:val="24"/>
           <w:szCs w:val="24"/>
         </w:rPr>
-        <w:t xml:space="preserve">nown (HARKing) on the basis of statistical significance or the size of effects </w:t>
+        <w:t>nown (</w:t>
+      </w:r>
+      <w:proofErr w:type="spellStart"/>
+      <w:r>
+        <w:rPr>
+          <w:rFonts w:cstheme="minorHAnsi"/>
+          <w:sz w:val="24"/>
+          <w:szCs w:val="24"/>
+        </w:rPr>
+        <w:t>HARKing</w:t>
+      </w:r>
+      <w:proofErr w:type="spellEnd"/>
+      <w:r>
+        <w:rPr>
+          <w:rFonts w:cstheme="minorHAnsi"/>
+          <w:sz w:val="24"/>
+          <w:szCs w:val="24"/>
+        </w:rPr>
+        <w:t xml:space="preserve">) on the basis of statistical significance or the size of effects </w:t>
       </w:r>
       <w:r>
         <w:rPr>
@@ -4046,7 +4478,25 @@
           <w:sz w:val="24"/>
           <w:szCs w:val="24"/>
         </w:rPr>
-        <w:t xml:space="preserve">suggest that questionable research practices like HARKing and p-hacking are common across </w:t>
+        <w:t xml:space="preserve">suggest that questionable research practices like </w:t>
+      </w:r>
+      <w:proofErr w:type="spellStart"/>
+      <w:r>
+        <w:rPr>
+          <w:rFonts w:cstheme="minorHAnsi"/>
+          <w:sz w:val="24"/>
+          <w:szCs w:val="24"/>
+        </w:rPr>
+        <w:t>HARKing</w:t>
+      </w:r>
+      <w:proofErr w:type="spellEnd"/>
+      <w:r>
+        <w:rPr>
+          <w:rFonts w:cstheme="minorHAnsi"/>
+          <w:sz w:val="24"/>
+          <w:szCs w:val="24"/>
+        </w:rPr>
+        <w:t xml:space="preserve"> and p-hacking are common across </w:t>
       </w:r>
       <w:r>
         <w:rPr>
@@ -5025,6 +5475,14 @@
           <w:sz w:val="24"/>
           <w:szCs w:val="24"/>
         </w:rPr>
+        <w:t>s</w:t>
+      </w:r>
+      <w:r>
+        <w:rPr>
+          <w:rFonts w:cstheme="minorHAnsi"/>
+          <w:sz w:val="24"/>
+          <w:szCs w:val="24"/>
+        </w:rPr>
         <w:t xml:space="preserve"> between</w:t>
       </w:r>
       <w:r>
@@ -5506,93 +5964,98 @@
         <w:rPr>
           <w:lang w:val="en-US"/>
         </w:rPr>
-        <w:t xml:space="preserve">abs 1 and 3 </w:t>
+        <w:t>abs 1 and 3</w:t>
+      </w:r>
+      <w:r>
+        <w:rPr>
+          <w:lang w:val="en-US"/>
+        </w:rPr>
+        <w:t>, Ebersole et al., 2016; Klein et al., 2014</w:t>
       </w:r>
       <w:r>
         <w:rPr>
           <w:lang w:val="en-US"/>
         </w:rPr>
         <w:fldChar w:fldCharType="begin">
-          <w:fldData xml:space="preserve">PEVuZE5vdGU+PENpdGU+PEF1dGhvcj5LbGVpbjwvQXV0aG9yPjxZZWFyPjIwMTQ8L1llYXI+PFJl
-Y051bT45ODg8L1JlY051bT48RGlzcGxheVRleHQ+KEViZXJzb2xlIGV0IGFsLiwgMjAxNjsgS2xl
-aW4gZXQgYWwuLCAyMDE0KTwvRGlzcGxheVRleHQ+PHJlY29yZD48cmVjLW51bWJlcj45ODg8L3Jl
-Yy1udW1iZXI+PGZvcmVpZ24ta2V5cz48a2V5IGFwcD0iRU4iIGRiLWlkPSI5eHJhZnc1c3g5NWR2
-cmU5dzVocGV2ZDg5Znp3dHdyOXR3c3ciIHRpbWVzdGFtcD0iMTUzOTIzNDk4MSI+OTg4PC9rZXk+
-PC9mb3JlaWduLWtleXM+PHJlZi10eXBlIG5hbWU9IkpvdXJuYWwgQXJ0aWNsZSI+MTc8L3JlZi10
-eXBlPjxjb250cmlidXRvcnM+PGF1dGhvcnM+PGF1dGhvcj5LbGVpbiwgUmljaGFyZDwvYXV0aG9y
-PjxhdXRob3I+UmF0bGlmZiwgS2F0ZTwvYXV0aG9yPjxhdXRob3I+VmlhbmVsbG8sIE1pY2hlbGFu
-Z2VsbzwvYXV0aG9yPjxhdXRob3I+QWRhbXMgSnIsIFJlZ2luYWxkPC9hdXRob3I+PGF1dGhvcj5C
-YWhuw61rLCBTdMSVcMOhbjwvYXV0aG9yPjxhdXRob3I+QmVybnN0ZWluLCBNaWNoYWVsPC9hdXRo
-b3I+PGF1dGhvcj5Cb2NpYW4sIEtvbnJhZDwvYXV0aG9yPjxhdXRob3I+QnJhbmR0LCBNYXJrPC9h
-dXRob3I+PGF1dGhvcj5Ccm9va3MsIEJlYWNoPC9hdXRob3I+PGF1dGhvcj5CcnVtYmF1Z2gsIENs
-YXVkaWE8L2F1dGhvcj48L2F1dGhvcnM+PC9jb250cmlidXRvcnM+PHRpdGxlcz48dGl0bGU+RGF0
-YSBmcm9tIGludmVzdGlnYXRpbmcgdmFyaWF0aW9uIGluIHJlcGxpY2FiaWxpdHk6IEEg4oCcbWFu
-eSBsYWJz4oCdIHJlcGxpY2F0aW9uIHByb2plY3Q8L3RpdGxlPjxzZWNvbmRhcnktdGl0bGU+Sm91
-cm5hbCBvZiBPcGVuIFBzeWNob2xvZ3kgRGF0YTwvc2Vjb25kYXJ5LXRpdGxlPjwvdGl0bGVzPjxw
-ZXJpb2RpY2FsPjxmdWxsLXRpdGxlPkpvdXJuYWwgb2YgT3BlbiBQc3ljaG9sb2d5IERhdGE8L2Z1
-bGwtdGl0bGU+PC9wZXJpb2RpY2FsPjx2b2x1bWU+Mjwvdm9sdW1lPjxudW1iZXI+MTwvbnVtYmVy
-PjxkYXRlcz48eWVhcj4yMDE0PC95ZWFyPjwvZGF0ZXM+PGlzYm4+MjA1MC05ODYzPC9pc2JuPjx1
-cmxzPjwvdXJscz48L3JlY29yZD48L0NpdGU+PENpdGU+PEF1dGhvcj5FYmVyc29sZTwvQXV0aG9y
-PjxZZWFyPjIwMTY8L1llYXI+PFJlY051bT45ODU8L1JlY051bT48cmVjb3JkPjxyZWMtbnVtYmVy
-Pjk4NTwvcmVjLW51bWJlcj48Zm9yZWlnbi1rZXlzPjxrZXkgYXBwPSJFTiIgZGItaWQ9Ijl4cmFm
-dzVzeDk1ZHZyZTl3NWhwZXZkODlmend0d3I5dHdzdyIgdGltZXN0YW1wPSIxNTM4ODk0NTgwIj45
-ODU8L2tleT48L2ZvcmVpZ24ta2V5cz48cmVmLXR5cGUgbmFtZT0iSm91cm5hbCBBcnRpY2xlIj4x
-NzwvcmVmLXR5cGU+PGNvbnRyaWJ1dG9ycz48YXV0aG9ycz48YXV0aG9yPkViZXJzb2xlLCBDaGFy
-bGVzIFIuPC9hdXRob3I+PGF1dGhvcj5BdGhlcnRvbiwgT2xpdmlhIEUuPC9hdXRob3I+PGF1dGhv
-cj5CZWxhbmdlciwgQWltZWUgTC48L2F1dGhvcj48YXV0aG9yPlNrdWxib3JzdGFkLCBIYXlsZXkg
-TS48L2F1dGhvcj48YXV0aG9yPkFsbGVuLCBKaWxsIE0uPC9hdXRob3I+PGF1dGhvcj5CYW5rcywg
-Sm9uYXRoYW4gQi48L2F1dGhvcj48YXV0aG9yPkJhcmFuc2tpLCBFcmljYTwvYXV0aG9yPjxhdXRo
-b3I+QmVybnN0ZWluLCBNaWNoYWVsIEouPC9hdXRob3I+PGF1dGhvcj5Cb25maWdsaW8sIERpYW5l
-IEIuIFYuPC9hdXRob3I+PGF1dGhvcj5Cb3VjaGVyLCBMZWFubmU8L2F1dGhvcj48YXV0aG9yPkJy
-b3duLCBFbGl6YWJldGggUi48L2F1dGhvcj48YXV0aG9yPkJ1ZGltYW4sIE5hbmN5IEkuPC9hdXRo
-b3I+PGF1dGhvcj5DYWlybywgQXRoZW5hIEguPC9hdXRob3I+PGF1dGhvcj5DYXBhbGRpLCBDb2xp
-biBBLjwvYXV0aG9yPjxhdXRob3I+Q2hhcnRpZXIsIENocmlzdG9waGVyIFIuPC9hdXRob3I+PGF1
-dGhvcj5DaHVuZywgSm9hbm5lIE0uPC9hdXRob3I+PGF1dGhvcj5DaWNlcm8sIERhdmlkIEMuPC9h
-dXRob3I+PGF1dGhvcj5Db2xlbWFuLCBKZW5uaWZlciBBLjwvYXV0aG9yPjxhdXRob3I+Q29ud2F5
-LCBKb2huIEcuPC9hdXRob3I+PGF1dGhvcj5EYXZpcywgV2lsbGlhbSBFLjwvYXV0aG9yPjxhdXRo
-b3I+RGV2b3MsIFRoaWVycnk8L2F1dGhvcj48YXV0aG9yPkZsZXRjaGVyLCBNZWxvZHkgTS48L2F1
-dGhvcj48YXV0aG9yPkdlcm1hbiwgS29taTwvYXV0aG9yPjxhdXRob3I+R3JhaGUsIEpvbiBFLjwv
-YXV0aG9yPjxhdXRob3I+SGVybWFubiwgQW50aG9ueSBELjwvYXV0aG9yPjxhdXRob3I+SGlja3Ms
-IEpvc2h1YSBBLjwvYXV0aG9yPjxhdXRob3I+SG9uZXljdXR0LCBOYXRoYW48L2F1dGhvcj48YXV0
-aG9yPkh1bXBocmV5LCBCcmFuZG9uPC9hdXRob3I+PGF1dGhvcj5KYW51cywgTWF0dGhldzwvYXV0
-aG9yPjxhdXRob3I+Sm9obnNvbiwgRGF2aWQgSi48L2F1dGhvcj48YXV0aG9yPkpveS1HYWJhLCBK
-ZW5uaWZlciBBLjwvYXV0aG9yPjxhdXRob3I+SnV6ZWxlciwgSGFubmFoPC9hdXRob3I+PGF1dGhv
-cj5LZXJlcywgQXNobGV5PC9hdXRob3I+PGF1dGhvcj5LaW5uZXksIERpYW5hPC9hdXRob3I+PGF1
-dGhvcj5LaXJzaGVuYmF1bSwgSmFjcWVsaW5lPC9hdXRob3I+PGF1dGhvcj5LbGVpbiwgUmljaGFy
-ZCBBLjwvYXV0aG9yPjxhdXRob3I+THVjYXMsIFJpY2hhcmQgRS48L2F1dGhvcj48YXV0aG9yPkx1
-c3RncmFhZiwgQ2hyaXN0b3BoZXIgSi4gTi48L2F1dGhvcj48YXV0aG9yPk1hcnRpbiwgRGFuaWVs
-PC9hdXRob3I+PGF1dGhvcj5NZW5vbiwgTWFkaGF2aTwvYXV0aG9yPjxhdXRob3I+TWV0emdlciwg
-TWl0Y2hlbGw8L2F1dGhvcj48YXV0aG9yPk1vbG9uZXksIEphY2x5biBNLjwvYXV0aG9yPjxhdXRo
-b3I+TW9yc2UsIFBhdHJpY2sgSi48L2F1dGhvcj48YXV0aG9yPlByaXNsaW4sIFJhZG1pbGE8L2F1
-dGhvcj48YXV0aG9yPlJhenphLCBUaW1vdGh5PC9hdXRob3I+PGF1dGhvcj5SZSwgRGFuaWVsIEUu
-PC9hdXRob3I+PGF1dGhvcj5SdWxlLCBOaWNob2xhcyBPLjwvYXV0aG9yPjxhdXRob3I+U2FjY28s
-IERvbmFsZCBGLjwvYXV0aG9yPjxhdXRob3I+U2F1ZXJiZXJnZXIsIEt5bGU8L2F1dGhvcj48YXV0
-aG9yPlNocmlkZXIsIEVtaWx5PC9hdXRob3I+PGF1dGhvcj5TaHVsdHosIE1lZ2FuPC9hdXRob3I+
-PGF1dGhvcj5TaWVtc2VuLCBDb3VydG5leTwvYXV0aG9yPjxhdXRob3I+U29ib2NrbywgS2FyaW48
-L2F1dGhvcj48YXV0aG9yPldleWxpbiBTdGVybmdsYW56LCBSLjwvYXV0aG9yPjxhdXRob3I+U3Vt
-bWVydmlsbGUsIEFteTwvYXV0aG9yPjxhdXRob3I+VHNraGF5LCBLb25zdGFudGluIE8uPC9hdXRo
-b3I+PGF1dGhvcj52YW4gQWxsZW4sIFphY2s8L2F1dGhvcj48YXV0aG9yPlZhdWdobiwgTGVpZ2gg
-QW5uPC9hdXRob3I+PGF1dGhvcj5XYWxrZXIsIFJ5YW4gSi48L2F1dGhvcj48YXV0aG9yPldlaW5i
-ZXJnLCBBc2hsZXk8L2F1dGhvcj48YXV0aG9yPldpbHNvbiwgSm9obiBQYXVsPC9hdXRob3I+PGF1
-dGhvcj5XaXJ0aCwgSmFtZXMgSC48L2F1dGhvcj48YXV0aG9yPldvcnRtYW4sIEplc3NpY2E8L2F1
-dGhvcj48YXV0aG9yPk5vc2VrLCBCcmlhbiBBLjwvYXV0aG9yPjwvYXV0aG9ycz48L2NvbnRyaWJ1
-dG9ycz48dGl0bGVzPjx0aXRsZT5NYW55IExhYnMgMzogRXZhbHVhdGluZyBwYXJ0aWNpcGFudCBw
-b29sIHF1YWxpdHkgYWNyb3NzIHRoZSBhY2FkZW1pYyBzZW1lc3RlciB2aWEgcmVwbGljYXRpb248
-L3RpdGxlPjxzZWNvbmRhcnktdGl0bGU+Sm91cm5hbCBvZiBFeHBlcmltZW50YWwgU29jaWFsIFBz
-eWNob2xvZ3k8L3NlY29uZGFyeS10aXRsZT48L3RpdGxlcz48cGVyaW9kaWNhbD48ZnVsbC10aXRs
-ZT5Kb3VybmFsIG9mIEV4cGVyaW1lbnRhbCBTb2NpYWwgUHN5Y2hvbG9neTwvZnVsbC10aXRsZT48
-L3BlcmlvZGljYWw+PHBhZ2VzPjY4LTgyPC9wYWdlcz48dm9sdW1lPjY3PC92b2x1bWU+PGtleXdv
-cmRzPjxrZXl3b3JkPlNvY2lhbCBwc3ljaG9sb2d5PC9rZXl3b3JkPjxrZXl3b3JkPkNvZ25pdGl2
-ZSBwc3ljaG9sb2d5PC9rZXl3b3JkPjxrZXl3b3JkPlJlcGxpY2F0aW9uPC9rZXl3b3JkPjxrZXl3
-b3JkPlBhcnRpY2lwYW50IHBvb2w8L2tleXdvcmQ+PGtleXdvcmQ+SW5kaXZpZHVhbCBkaWZmZXJl
-bmNlczwva2V5d29yZD48a2V5d29yZD5TYW1wbGluZyBlZmZlY3RzPC9rZXl3b3JkPjxrZXl3b3Jk
-PlNpdHVhdGlvbmFsIGVmZmVjdHM8L2tleXdvcmQ+PC9rZXl3b3Jkcz48ZGF0ZXM+PHllYXI+MjAx
-NjwveWVhcj48cHViLWRhdGVzPjxkYXRlPjIwMTYvMTEvMDEvPC9kYXRlPjwvcHViLWRhdGVzPjwv
-ZGF0ZXM+PGlzYm4+MDAyMi0xMDMxPC9pc2JuPjx1cmxzPjxyZWxhdGVkLXVybHM+PHVybD5odHRw
-Oi8vd3d3LnNjaWVuY2VkaXJlY3QuY29tL3NjaWVuY2UvYXJ0aWNsZS9waWkvUzAwMjIxMDMxMTUz
-MDAxMjM8L3VybD48L3JlbGF0ZWQtdXJscz48L3VybHM+PGVsZWN0cm9uaWMtcmVzb3VyY2UtbnVt
-Pmh0dHBzOi8vZG9pLm9yZy8xMC4xMDE2L2ouamVzcC4yMDE1LjEwLjAxMjwvZWxlY3Ryb25pYy1y
-ZXNvdXJjZS1udW0+PC9yZWNvcmQ+PC9DaXRlPjwvRW5kTm90ZT4A
+          <w:fldData xml:space="preserve">PEVuZE5vdGU+PENpdGUgSGlkZGVuPSIxIj48QXV0aG9yPktsZWluPC9BdXRob3I+PFllYXI+MjAx
+NDwvWWVhcj48UmVjTnVtPjk4ODwvUmVjTnVtPjxyZWNvcmQ+PHJlYy1udW1iZXI+OTg4PC9yZWMt
+bnVtYmVyPjxmb3JlaWduLWtleXM+PGtleSBhcHA9IkVOIiBkYi1pZD0iOXhyYWZ3NXN4OTVkdnJl
+OXc1aHBldmQ4OWZ6d3R3cjl0d3N3IiB0aW1lc3RhbXA9IjE1MzkyMzQ5ODEiPjk4ODwva2V5Pjwv
+Zm9yZWlnbi1rZXlzPjxyZWYtdHlwZSBuYW1lPSJKb3VybmFsIEFydGljbGUiPjE3PC9yZWYtdHlw
+ZT48Y29udHJpYnV0b3JzPjxhdXRob3JzPjxhdXRob3I+S2xlaW4sIFJpY2hhcmQ8L2F1dGhvcj48
+YXV0aG9yPlJhdGxpZmYsIEthdGU8L2F1dGhvcj48YXV0aG9yPlZpYW5lbGxvLCBNaWNoZWxhbmdl
+bG88L2F1dGhvcj48YXV0aG9yPkFkYW1zIEpyLCBSZWdpbmFsZDwvYXV0aG9yPjxhdXRob3I+QmFo
+bsOtaywgU3TElXDDoW48L2F1dGhvcj48YXV0aG9yPkJlcm5zdGVpbiwgTWljaGFlbDwvYXV0aG9y
+PjxhdXRob3I+Qm9jaWFuLCBLb25yYWQ8L2F1dGhvcj48YXV0aG9yPkJyYW5kdCwgTWFyazwvYXV0
+aG9yPjxhdXRob3I+QnJvb2tzLCBCZWFjaDwvYXV0aG9yPjxhdXRob3I+QnJ1bWJhdWdoLCBDbGF1
+ZGlhPC9hdXRob3I+PC9hdXRob3JzPjwvY29udHJpYnV0b3JzPjx0aXRsZXM+PHRpdGxlPkRhdGEg
+ZnJvbSBpbnZlc3RpZ2F0aW5nIHZhcmlhdGlvbiBpbiByZXBsaWNhYmlsaXR5OiBBIOKAnG1hbnkg
+bGFic+KAnSByZXBsaWNhdGlvbiBwcm9qZWN0PC90aXRsZT48c2Vjb25kYXJ5LXRpdGxlPkpvdXJu
+YWwgb2YgT3BlbiBQc3ljaG9sb2d5IERhdGE8L3NlY29uZGFyeS10aXRsZT48L3RpdGxlcz48cGVy
+aW9kaWNhbD48ZnVsbC10aXRsZT5Kb3VybmFsIG9mIE9wZW4gUHN5Y2hvbG9neSBEYXRhPC9mdWxs
+LXRpdGxlPjwvcGVyaW9kaWNhbD48dm9sdW1lPjI8L3ZvbHVtZT48bnVtYmVyPjE8L251bWJlcj48
+ZGF0ZXM+PHllYXI+MjAxNDwveWVhcj48L2RhdGVzPjxpc2JuPjIwNTAtOTg2MzwvaXNibj48dXJs
+cz48L3VybHM+PC9yZWNvcmQ+PC9DaXRlPjxDaXRlIEhpZGRlbj0iMSI+PEF1dGhvcj5FYmVyc29s
+ZTwvQXV0aG9yPjxZZWFyPjIwMTY8L1llYXI+PFJlY051bT45ODU8L1JlY051bT48cmVjb3JkPjxy
+ZWMtbnVtYmVyPjk4NTwvcmVjLW51bWJlcj48Zm9yZWlnbi1rZXlzPjxrZXkgYXBwPSJFTiIgZGIt
+aWQ9Ijl4cmFmdzVzeDk1ZHZyZTl3NWhwZXZkODlmend0d3I5dHdzdyIgdGltZXN0YW1wPSIxNTM4
+ODk0NTgwIj45ODU8L2tleT48L2ZvcmVpZ24ta2V5cz48cmVmLXR5cGUgbmFtZT0iSm91cm5hbCBB
+cnRpY2xlIj4xNzwvcmVmLXR5cGU+PGNvbnRyaWJ1dG9ycz48YXV0aG9ycz48YXV0aG9yPkViZXJz
+b2xlLCBDaGFybGVzIFIuPC9hdXRob3I+PGF1dGhvcj5BdGhlcnRvbiwgT2xpdmlhIEUuPC9hdXRo
+b3I+PGF1dGhvcj5CZWxhbmdlciwgQWltZWUgTC48L2F1dGhvcj48YXV0aG9yPlNrdWxib3JzdGFk
+LCBIYXlsZXkgTS48L2F1dGhvcj48YXV0aG9yPkFsbGVuLCBKaWxsIE0uPC9hdXRob3I+PGF1dGhv
+cj5CYW5rcywgSm9uYXRoYW4gQi48L2F1dGhvcj48YXV0aG9yPkJhcmFuc2tpLCBFcmljYTwvYXV0
+aG9yPjxhdXRob3I+QmVybnN0ZWluLCBNaWNoYWVsIEouPC9hdXRob3I+PGF1dGhvcj5Cb25maWds
+aW8sIERpYW5lIEIuIFYuPC9hdXRob3I+PGF1dGhvcj5Cb3VjaGVyLCBMZWFubmU8L2F1dGhvcj48
+YXV0aG9yPkJyb3duLCBFbGl6YWJldGggUi48L2F1dGhvcj48YXV0aG9yPkJ1ZGltYW4sIE5hbmN5
+IEkuPC9hdXRob3I+PGF1dGhvcj5DYWlybywgQXRoZW5hIEguPC9hdXRob3I+PGF1dGhvcj5DYXBh
+bGRpLCBDb2xpbiBBLjwvYXV0aG9yPjxhdXRob3I+Q2hhcnRpZXIsIENocmlzdG9waGVyIFIuPC9h
+dXRob3I+PGF1dGhvcj5DaHVuZywgSm9hbm5lIE0uPC9hdXRob3I+PGF1dGhvcj5DaWNlcm8sIERh
+dmlkIEMuPC9hdXRob3I+PGF1dGhvcj5Db2xlbWFuLCBKZW5uaWZlciBBLjwvYXV0aG9yPjxhdXRo
+b3I+Q29ud2F5LCBKb2huIEcuPC9hdXRob3I+PGF1dGhvcj5EYXZpcywgV2lsbGlhbSBFLjwvYXV0
+aG9yPjxhdXRob3I+RGV2b3MsIFRoaWVycnk8L2F1dGhvcj48YXV0aG9yPkZsZXRjaGVyLCBNZWxv
+ZHkgTS48L2F1dGhvcj48YXV0aG9yPkdlcm1hbiwgS29taTwvYXV0aG9yPjxhdXRob3I+R3JhaGUs
+IEpvbiBFLjwvYXV0aG9yPjxhdXRob3I+SGVybWFubiwgQW50aG9ueSBELjwvYXV0aG9yPjxhdXRo
+b3I+SGlja3MsIEpvc2h1YSBBLjwvYXV0aG9yPjxhdXRob3I+SG9uZXljdXR0LCBOYXRoYW48L2F1
+dGhvcj48YXV0aG9yPkh1bXBocmV5LCBCcmFuZG9uPC9hdXRob3I+PGF1dGhvcj5KYW51cywgTWF0
+dGhldzwvYXV0aG9yPjxhdXRob3I+Sm9obnNvbiwgRGF2aWQgSi48L2F1dGhvcj48YXV0aG9yPkpv
+eS1HYWJhLCBKZW5uaWZlciBBLjwvYXV0aG9yPjxhdXRob3I+SnV6ZWxlciwgSGFubmFoPC9hdXRo
+b3I+PGF1dGhvcj5LZXJlcywgQXNobGV5PC9hdXRob3I+PGF1dGhvcj5LaW5uZXksIERpYW5hPC9h
+dXRob3I+PGF1dGhvcj5LaXJzaGVuYmF1bSwgSmFjcWVsaW5lPC9hdXRob3I+PGF1dGhvcj5LbGVp
+biwgUmljaGFyZCBBLjwvYXV0aG9yPjxhdXRob3I+THVjYXMsIFJpY2hhcmQgRS48L2F1dGhvcj48
+YXV0aG9yPkx1c3RncmFhZiwgQ2hyaXN0b3BoZXIgSi4gTi48L2F1dGhvcj48YXV0aG9yPk1hcnRp
+biwgRGFuaWVsPC9hdXRob3I+PGF1dGhvcj5NZW5vbiwgTWFkaGF2aTwvYXV0aG9yPjxhdXRob3I+
+TWV0emdlciwgTWl0Y2hlbGw8L2F1dGhvcj48YXV0aG9yPk1vbG9uZXksIEphY2x5biBNLjwvYXV0
+aG9yPjxhdXRob3I+TW9yc2UsIFBhdHJpY2sgSi48L2F1dGhvcj48YXV0aG9yPlByaXNsaW4sIFJh
+ZG1pbGE8L2F1dGhvcj48YXV0aG9yPlJhenphLCBUaW1vdGh5PC9hdXRob3I+PGF1dGhvcj5SZSwg
+RGFuaWVsIEUuPC9hdXRob3I+PGF1dGhvcj5SdWxlLCBOaWNob2xhcyBPLjwvYXV0aG9yPjxhdXRo
+b3I+U2FjY28sIERvbmFsZCBGLjwvYXV0aG9yPjxhdXRob3I+U2F1ZXJiZXJnZXIsIEt5bGU8L2F1
+dGhvcj48YXV0aG9yPlNocmlkZXIsIEVtaWx5PC9hdXRob3I+PGF1dGhvcj5TaHVsdHosIE1lZ2Fu
+PC9hdXRob3I+PGF1dGhvcj5TaWVtc2VuLCBDb3VydG5leTwvYXV0aG9yPjxhdXRob3I+U29ib2Nr
+bywgS2FyaW48L2F1dGhvcj48YXV0aG9yPldleWxpbiBTdGVybmdsYW56LCBSLjwvYXV0aG9yPjxh
+dXRob3I+U3VtbWVydmlsbGUsIEFteTwvYXV0aG9yPjxhdXRob3I+VHNraGF5LCBLb25zdGFudGlu
+IE8uPC9hdXRob3I+PGF1dGhvcj52YW4gQWxsZW4sIFphY2s8L2F1dGhvcj48YXV0aG9yPlZhdWdo
+biwgTGVpZ2ggQW5uPC9hdXRob3I+PGF1dGhvcj5XYWxrZXIsIFJ5YW4gSi48L2F1dGhvcj48YXV0
+aG9yPldlaW5iZXJnLCBBc2hsZXk8L2F1dGhvcj48YXV0aG9yPldpbHNvbiwgSm9obiBQYXVsPC9h
+dXRob3I+PGF1dGhvcj5XaXJ0aCwgSmFtZXMgSC48L2F1dGhvcj48YXV0aG9yPldvcnRtYW4sIEpl
+c3NpY2E8L2F1dGhvcj48YXV0aG9yPk5vc2VrLCBCcmlhbiBBLjwvYXV0aG9yPjwvYXV0aG9ycz48
+L2NvbnRyaWJ1dG9ycz48dGl0bGVzPjx0aXRsZT5NYW55IExhYnMgMzogRXZhbHVhdGluZyBwYXJ0
+aWNpcGFudCBwb29sIHF1YWxpdHkgYWNyb3NzIHRoZSBhY2FkZW1pYyBzZW1lc3RlciB2aWEgcmVw
+bGljYXRpb248L3RpdGxlPjxzZWNvbmRhcnktdGl0bGU+Sm91cm5hbCBvZiBFeHBlcmltZW50YWwg
+U29jaWFsIFBzeWNob2xvZ3k8L3NlY29uZGFyeS10aXRsZT48L3RpdGxlcz48cGVyaW9kaWNhbD48
+ZnVsbC10aXRsZT5Kb3VybmFsIG9mIEV4cGVyaW1lbnRhbCBTb2NpYWwgUHN5Y2hvbG9neTwvZnVs
+bC10aXRsZT48L3BlcmlvZGljYWw+PHBhZ2VzPjY4LTgyPC9wYWdlcz48dm9sdW1lPjY3PC92b2x1
+bWU+PGtleXdvcmRzPjxrZXl3b3JkPlNvY2lhbCBwc3ljaG9sb2d5PC9rZXl3b3JkPjxrZXl3b3Jk
+PkNvZ25pdGl2ZSBwc3ljaG9sb2d5PC9rZXl3b3JkPjxrZXl3b3JkPlJlcGxpY2F0aW9uPC9rZXl3
+b3JkPjxrZXl3b3JkPlBhcnRpY2lwYW50IHBvb2w8L2tleXdvcmQ+PGtleXdvcmQ+SW5kaXZpZHVh
+bCBkaWZmZXJlbmNlczwva2V5d29yZD48a2V5d29yZD5TYW1wbGluZyBlZmZlY3RzPC9rZXl3b3Jk
+PjxrZXl3b3JkPlNpdHVhdGlvbmFsIGVmZmVjdHM8L2tleXdvcmQ+PC9rZXl3b3Jkcz48ZGF0ZXM+
+PHllYXI+MjAxNjwveWVhcj48cHViLWRhdGVzPjxkYXRlPjIwMTYvMTEvMDEvPC9kYXRlPjwvcHVi
+LWRhdGVzPjwvZGF0ZXM+PGlzYm4+MDAyMi0xMDMxPC9pc2JuPjx1cmxzPjxyZWxhdGVkLXVybHM+
+PHVybD5odHRwOi8vd3d3LnNjaWVuY2VkaXJlY3QuY29tL3NjaWVuY2UvYXJ0aWNsZS9waWkvUzAw
+MjIxMDMxMTUzMDAxMjM8L3VybD48L3JlbGF0ZWQtdXJscz48L3VybHM+PGVsZWN0cm9uaWMtcmVz
+b3VyY2UtbnVtPmh0dHBzOi8vZG9pLm9yZy8xMC4xMDE2L2ouamVzcC4yMDE1LjEwLjAxMjwvZWxl
+Y3Ryb25pYy1yZXNvdXJjZS1udW0+PC9yZWNvcmQ+PC9DaXRlPjwvRW5kTm90ZT4A
 </w:fldData>
         </w:fldChar>
       </w:r>
@@ -5607,86 +6070,85 @@
           <w:lang w:val="en-US"/>
         </w:rPr>
         <w:fldChar w:fldCharType="begin">
-          <w:fldData xml:space="preserve">PEVuZE5vdGU+PENpdGU+PEF1dGhvcj5LbGVpbjwvQXV0aG9yPjxZZWFyPjIwMTQ8L1llYXI+PFJl
-Y051bT45ODg8L1JlY051bT48RGlzcGxheVRleHQ+KEViZXJzb2xlIGV0IGFsLiwgMjAxNjsgS2xl
-aW4gZXQgYWwuLCAyMDE0KTwvRGlzcGxheVRleHQ+PHJlY29yZD48cmVjLW51bWJlcj45ODg8L3Jl
-Yy1udW1iZXI+PGZvcmVpZ24ta2V5cz48a2V5IGFwcD0iRU4iIGRiLWlkPSI5eHJhZnc1c3g5NWR2
-cmU5dzVocGV2ZDg5Znp3dHdyOXR3c3ciIHRpbWVzdGFtcD0iMTUzOTIzNDk4MSI+OTg4PC9rZXk+
-PC9mb3JlaWduLWtleXM+PHJlZi10eXBlIG5hbWU9IkpvdXJuYWwgQXJ0aWNsZSI+MTc8L3JlZi10
-eXBlPjxjb250cmlidXRvcnM+PGF1dGhvcnM+PGF1dGhvcj5LbGVpbiwgUmljaGFyZDwvYXV0aG9y
-PjxhdXRob3I+UmF0bGlmZiwgS2F0ZTwvYXV0aG9yPjxhdXRob3I+VmlhbmVsbG8sIE1pY2hlbGFu
-Z2VsbzwvYXV0aG9yPjxhdXRob3I+QWRhbXMgSnIsIFJlZ2luYWxkPC9hdXRob3I+PGF1dGhvcj5C
-YWhuw61rLCBTdMSVcMOhbjwvYXV0aG9yPjxhdXRob3I+QmVybnN0ZWluLCBNaWNoYWVsPC9hdXRo
-b3I+PGF1dGhvcj5Cb2NpYW4sIEtvbnJhZDwvYXV0aG9yPjxhdXRob3I+QnJhbmR0LCBNYXJrPC9h
-dXRob3I+PGF1dGhvcj5Ccm9va3MsIEJlYWNoPC9hdXRob3I+PGF1dGhvcj5CcnVtYmF1Z2gsIENs
-YXVkaWE8L2F1dGhvcj48L2F1dGhvcnM+PC9jb250cmlidXRvcnM+PHRpdGxlcz48dGl0bGU+RGF0
-YSBmcm9tIGludmVzdGlnYXRpbmcgdmFyaWF0aW9uIGluIHJlcGxpY2FiaWxpdHk6IEEg4oCcbWFu
-eSBsYWJz4oCdIHJlcGxpY2F0aW9uIHByb2plY3Q8L3RpdGxlPjxzZWNvbmRhcnktdGl0bGU+Sm91
-cm5hbCBvZiBPcGVuIFBzeWNob2xvZ3kgRGF0YTwvc2Vjb25kYXJ5LXRpdGxlPjwvdGl0bGVzPjxw
-ZXJpb2RpY2FsPjxmdWxsLXRpdGxlPkpvdXJuYWwgb2YgT3BlbiBQc3ljaG9sb2d5IERhdGE8L2Z1
-bGwtdGl0bGU+PC9wZXJpb2RpY2FsPjx2b2x1bWU+Mjwvdm9sdW1lPjxudW1iZXI+MTwvbnVtYmVy
-PjxkYXRlcz48eWVhcj4yMDE0PC95ZWFyPjwvZGF0ZXM+PGlzYm4+MjA1MC05ODYzPC9pc2JuPjx1
-cmxzPjwvdXJscz48L3JlY29yZD48L0NpdGU+PENpdGU+PEF1dGhvcj5FYmVyc29sZTwvQXV0aG9y
-PjxZZWFyPjIwMTY8L1llYXI+PFJlY051bT45ODU8L1JlY051bT48cmVjb3JkPjxyZWMtbnVtYmVy
-Pjk4NTwvcmVjLW51bWJlcj48Zm9yZWlnbi1rZXlzPjxrZXkgYXBwPSJFTiIgZGItaWQ9Ijl4cmFm
-dzVzeDk1ZHZyZTl3NWhwZXZkODlmend0d3I5dHdzdyIgdGltZXN0YW1wPSIxNTM4ODk0NTgwIj45
-ODU8L2tleT48L2ZvcmVpZ24ta2V5cz48cmVmLXR5cGUgbmFtZT0iSm91cm5hbCBBcnRpY2xlIj4x
-NzwvcmVmLXR5cGU+PGNvbnRyaWJ1dG9ycz48YXV0aG9ycz48YXV0aG9yPkViZXJzb2xlLCBDaGFy
-bGVzIFIuPC9hdXRob3I+PGF1dGhvcj5BdGhlcnRvbiwgT2xpdmlhIEUuPC9hdXRob3I+PGF1dGhv
-cj5CZWxhbmdlciwgQWltZWUgTC48L2F1dGhvcj48YXV0aG9yPlNrdWxib3JzdGFkLCBIYXlsZXkg
-TS48L2F1dGhvcj48YXV0aG9yPkFsbGVuLCBKaWxsIE0uPC9hdXRob3I+PGF1dGhvcj5CYW5rcywg
-Sm9uYXRoYW4gQi48L2F1dGhvcj48YXV0aG9yPkJhcmFuc2tpLCBFcmljYTwvYXV0aG9yPjxhdXRo
-b3I+QmVybnN0ZWluLCBNaWNoYWVsIEouPC9hdXRob3I+PGF1dGhvcj5Cb25maWdsaW8sIERpYW5l
-IEIuIFYuPC9hdXRob3I+PGF1dGhvcj5Cb3VjaGVyLCBMZWFubmU8L2F1dGhvcj48YXV0aG9yPkJy
-b3duLCBFbGl6YWJldGggUi48L2F1dGhvcj48YXV0aG9yPkJ1ZGltYW4sIE5hbmN5IEkuPC9hdXRo
-b3I+PGF1dGhvcj5DYWlybywgQXRoZW5hIEguPC9hdXRob3I+PGF1dGhvcj5DYXBhbGRpLCBDb2xp
-biBBLjwvYXV0aG9yPjxhdXRob3I+Q2hhcnRpZXIsIENocmlzdG9waGVyIFIuPC9hdXRob3I+PGF1
-dGhvcj5DaHVuZywgSm9hbm5lIE0uPC9hdXRob3I+PGF1dGhvcj5DaWNlcm8sIERhdmlkIEMuPC9h
-dXRob3I+PGF1dGhvcj5Db2xlbWFuLCBKZW5uaWZlciBBLjwvYXV0aG9yPjxhdXRob3I+Q29ud2F5
-LCBKb2huIEcuPC9hdXRob3I+PGF1dGhvcj5EYXZpcywgV2lsbGlhbSBFLjwvYXV0aG9yPjxhdXRo
-b3I+RGV2b3MsIFRoaWVycnk8L2F1dGhvcj48YXV0aG9yPkZsZXRjaGVyLCBNZWxvZHkgTS48L2F1
-dGhvcj48YXV0aG9yPkdlcm1hbiwgS29taTwvYXV0aG9yPjxhdXRob3I+R3JhaGUsIEpvbiBFLjwv
-YXV0aG9yPjxhdXRob3I+SGVybWFubiwgQW50aG9ueSBELjwvYXV0aG9yPjxhdXRob3I+SGlja3Ms
-IEpvc2h1YSBBLjwvYXV0aG9yPjxhdXRob3I+SG9uZXljdXR0LCBOYXRoYW48L2F1dGhvcj48YXV0
-aG9yPkh1bXBocmV5LCBCcmFuZG9uPC9hdXRob3I+PGF1dGhvcj5KYW51cywgTWF0dGhldzwvYXV0
-aG9yPjxhdXRob3I+Sm9obnNvbiwgRGF2aWQgSi48L2F1dGhvcj48YXV0aG9yPkpveS1HYWJhLCBK
-ZW5uaWZlciBBLjwvYXV0aG9yPjxhdXRob3I+SnV6ZWxlciwgSGFubmFoPC9hdXRob3I+PGF1dGhv
-cj5LZXJlcywgQXNobGV5PC9hdXRob3I+PGF1dGhvcj5LaW5uZXksIERpYW5hPC9hdXRob3I+PGF1
-dGhvcj5LaXJzaGVuYmF1bSwgSmFjcWVsaW5lPC9hdXRob3I+PGF1dGhvcj5LbGVpbiwgUmljaGFy
-ZCBBLjwvYXV0aG9yPjxhdXRob3I+THVjYXMsIFJpY2hhcmQgRS48L2F1dGhvcj48YXV0aG9yPkx1
-c3RncmFhZiwgQ2hyaXN0b3BoZXIgSi4gTi48L2F1dGhvcj48YXV0aG9yPk1hcnRpbiwgRGFuaWVs
-PC9hdXRob3I+PGF1dGhvcj5NZW5vbiwgTWFkaGF2aTwvYXV0aG9yPjxhdXRob3I+TWV0emdlciwg
-TWl0Y2hlbGw8L2F1dGhvcj48YXV0aG9yPk1vbG9uZXksIEphY2x5biBNLjwvYXV0aG9yPjxhdXRo
-b3I+TW9yc2UsIFBhdHJpY2sgSi48L2F1dGhvcj48YXV0aG9yPlByaXNsaW4sIFJhZG1pbGE8L2F1
-dGhvcj48YXV0aG9yPlJhenphLCBUaW1vdGh5PC9hdXRob3I+PGF1dGhvcj5SZSwgRGFuaWVsIEUu
-PC9hdXRob3I+PGF1dGhvcj5SdWxlLCBOaWNob2xhcyBPLjwvYXV0aG9yPjxhdXRob3I+U2FjY28s
-IERvbmFsZCBGLjwvYXV0aG9yPjxhdXRob3I+U2F1ZXJiZXJnZXIsIEt5bGU8L2F1dGhvcj48YXV0
-aG9yPlNocmlkZXIsIEVtaWx5PC9hdXRob3I+PGF1dGhvcj5TaHVsdHosIE1lZ2FuPC9hdXRob3I+
-PGF1dGhvcj5TaWVtc2VuLCBDb3VydG5leTwvYXV0aG9yPjxhdXRob3I+U29ib2NrbywgS2FyaW48
-L2F1dGhvcj48YXV0aG9yPldleWxpbiBTdGVybmdsYW56LCBSLjwvYXV0aG9yPjxhdXRob3I+U3Vt
-bWVydmlsbGUsIEFteTwvYXV0aG9yPjxhdXRob3I+VHNraGF5LCBLb25zdGFudGluIE8uPC9hdXRo
-b3I+PGF1dGhvcj52YW4gQWxsZW4sIFphY2s8L2F1dGhvcj48YXV0aG9yPlZhdWdobiwgTGVpZ2gg
-QW5uPC9hdXRob3I+PGF1dGhvcj5XYWxrZXIsIFJ5YW4gSi48L2F1dGhvcj48YXV0aG9yPldlaW5i
-ZXJnLCBBc2hsZXk8L2F1dGhvcj48YXV0aG9yPldpbHNvbiwgSm9obiBQYXVsPC9hdXRob3I+PGF1
-dGhvcj5XaXJ0aCwgSmFtZXMgSC48L2F1dGhvcj48YXV0aG9yPldvcnRtYW4sIEplc3NpY2E8L2F1
-dGhvcj48YXV0aG9yPk5vc2VrLCBCcmlhbiBBLjwvYXV0aG9yPjwvYXV0aG9ycz48L2NvbnRyaWJ1
-dG9ycz48dGl0bGVzPjx0aXRsZT5NYW55IExhYnMgMzogRXZhbHVhdGluZyBwYXJ0aWNpcGFudCBw
-b29sIHF1YWxpdHkgYWNyb3NzIHRoZSBhY2FkZW1pYyBzZW1lc3RlciB2aWEgcmVwbGljYXRpb248
-L3RpdGxlPjxzZWNvbmRhcnktdGl0bGU+Sm91cm5hbCBvZiBFeHBlcmltZW50YWwgU29jaWFsIFBz
-eWNob2xvZ3k8L3NlY29uZGFyeS10aXRsZT48L3RpdGxlcz48cGVyaW9kaWNhbD48ZnVsbC10aXRs
-ZT5Kb3VybmFsIG9mIEV4cGVyaW1lbnRhbCBTb2NpYWwgUHN5Y2hvbG9neTwvZnVsbC10aXRsZT48
-L3BlcmlvZGljYWw+PHBhZ2VzPjY4LTgyPC9wYWdlcz48dm9sdW1lPjY3PC92b2x1bWU+PGtleXdv
-cmRzPjxrZXl3b3JkPlNvY2lhbCBwc3ljaG9sb2d5PC9rZXl3b3JkPjxrZXl3b3JkPkNvZ25pdGl2
-ZSBwc3ljaG9sb2d5PC9rZXl3b3JkPjxrZXl3b3JkPlJlcGxpY2F0aW9uPC9rZXl3b3JkPjxrZXl3
-b3JkPlBhcnRpY2lwYW50IHBvb2w8L2tleXdvcmQ+PGtleXdvcmQ+SW5kaXZpZHVhbCBkaWZmZXJl
-bmNlczwva2V5d29yZD48a2V5d29yZD5TYW1wbGluZyBlZmZlY3RzPC9rZXl3b3JkPjxrZXl3b3Jk
-PlNpdHVhdGlvbmFsIGVmZmVjdHM8L2tleXdvcmQ+PC9rZXl3b3Jkcz48ZGF0ZXM+PHllYXI+MjAx
-NjwveWVhcj48cHViLWRhdGVzPjxkYXRlPjIwMTYvMTEvMDEvPC9kYXRlPjwvcHViLWRhdGVzPjwv
-ZGF0ZXM+PGlzYm4+MDAyMi0xMDMxPC9pc2JuPjx1cmxzPjxyZWxhdGVkLXVybHM+PHVybD5odHRw
-Oi8vd3d3LnNjaWVuY2VkaXJlY3QuY29tL3NjaWVuY2UvYXJ0aWNsZS9waWkvUzAwMjIxMDMxMTUz
-MDAxMjM8L3VybD48L3JlbGF0ZWQtdXJscz48L3VybHM+PGVsZWN0cm9uaWMtcmVzb3VyY2UtbnVt
-Pmh0dHBzOi8vZG9pLm9yZy8xMC4xMDE2L2ouamVzcC4yMDE1LjEwLjAxMjwvZWxlY3Ryb25pYy1y
-ZXNvdXJjZS1udW0+PC9yZWNvcmQ+PC9DaXRlPjwvRW5kTm90ZT4A
+          <w:fldData xml:space="preserve">PEVuZE5vdGU+PENpdGUgSGlkZGVuPSIxIj48QXV0aG9yPktsZWluPC9BdXRob3I+PFllYXI+MjAx
+NDwvWWVhcj48UmVjTnVtPjk4ODwvUmVjTnVtPjxyZWNvcmQ+PHJlYy1udW1iZXI+OTg4PC9yZWMt
+bnVtYmVyPjxmb3JlaWduLWtleXM+PGtleSBhcHA9IkVOIiBkYi1pZD0iOXhyYWZ3NXN4OTVkdnJl
+OXc1aHBldmQ4OWZ6d3R3cjl0d3N3IiB0aW1lc3RhbXA9IjE1MzkyMzQ5ODEiPjk4ODwva2V5Pjwv
+Zm9yZWlnbi1rZXlzPjxyZWYtdHlwZSBuYW1lPSJKb3VybmFsIEFydGljbGUiPjE3PC9yZWYtdHlw
+ZT48Y29udHJpYnV0b3JzPjxhdXRob3JzPjxhdXRob3I+S2xlaW4sIFJpY2hhcmQ8L2F1dGhvcj48
+YXV0aG9yPlJhdGxpZmYsIEthdGU8L2F1dGhvcj48YXV0aG9yPlZpYW5lbGxvLCBNaWNoZWxhbmdl
+bG88L2F1dGhvcj48YXV0aG9yPkFkYW1zIEpyLCBSZWdpbmFsZDwvYXV0aG9yPjxhdXRob3I+QmFo
+bsOtaywgU3TElXDDoW48L2F1dGhvcj48YXV0aG9yPkJlcm5zdGVpbiwgTWljaGFlbDwvYXV0aG9y
+PjxhdXRob3I+Qm9jaWFuLCBLb25yYWQ8L2F1dGhvcj48YXV0aG9yPkJyYW5kdCwgTWFyazwvYXV0
+aG9yPjxhdXRob3I+QnJvb2tzLCBCZWFjaDwvYXV0aG9yPjxhdXRob3I+QnJ1bWJhdWdoLCBDbGF1
+ZGlhPC9hdXRob3I+PC9hdXRob3JzPjwvY29udHJpYnV0b3JzPjx0aXRsZXM+PHRpdGxlPkRhdGEg
+ZnJvbSBpbnZlc3RpZ2F0aW5nIHZhcmlhdGlvbiBpbiByZXBsaWNhYmlsaXR5OiBBIOKAnG1hbnkg
+bGFic+KAnSByZXBsaWNhdGlvbiBwcm9qZWN0PC90aXRsZT48c2Vjb25kYXJ5LXRpdGxlPkpvdXJu
+YWwgb2YgT3BlbiBQc3ljaG9sb2d5IERhdGE8L3NlY29uZGFyeS10aXRsZT48L3RpdGxlcz48cGVy
+aW9kaWNhbD48ZnVsbC10aXRsZT5Kb3VybmFsIG9mIE9wZW4gUHN5Y2hvbG9neSBEYXRhPC9mdWxs
+LXRpdGxlPjwvcGVyaW9kaWNhbD48dm9sdW1lPjI8L3ZvbHVtZT48bnVtYmVyPjE8L251bWJlcj48
+ZGF0ZXM+PHllYXI+MjAxNDwveWVhcj48L2RhdGVzPjxpc2JuPjIwNTAtOTg2MzwvaXNibj48dXJs
+cz48L3VybHM+PC9yZWNvcmQ+PC9DaXRlPjxDaXRlIEhpZGRlbj0iMSI+PEF1dGhvcj5FYmVyc29s
+ZTwvQXV0aG9yPjxZZWFyPjIwMTY8L1llYXI+PFJlY051bT45ODU8L1JlY051bT48cmVjb3JkPjxy
+ZWMtbnVtYmVyPjk4NTwvcmVjLW51bWJlcj48Zm9yZWlnbi1rZXlzPjxrZXkgYXBwPSJFTiIgZGIt
+aWQ9Ijl4cmFmdzVzeDk1ZHZyZTl3NWhwZXZkODlmend0d3I5dHdzdyIgdGltZXN0YW1wPSIxNTM4
+ODk0NTgwIj45ODU8L2tleT48L2ZvcmVpZ24ta2V5cz48cmVmLXR5cGUgbmFtZT0iSm91cm5hbCBB
+cnRpY2xlIj4xNzwvcmVmLXR5cGU+PGNvbnRyaWJ1dG9ycz48YXV0aG9ycz48YXV0aG9yPkViZXJz
+b2xlLCBDaGFybGVzIFIuPC9hdXRob3I+PGF1dGhvcj5BdGhlcnRvbiwgT2xpdmlhIEUuPC9hdXRo
+b3I+PGF1dGhvcj5CZWxhbmdlciwgQWltZWUgTC48L2F1dGhvcj48YXV0aG9yPlNrdWxib3JzdGFk
+LCBIYXlsZXkgTS48L2F1dGhvcj48YXV0aG9yPkFsbGVuLCBKaWxsIE0uPC9hdXRob3I+PGF1dGhv
+cj5CYW5rcywgSm9uYXRoYW4gQi48L2F1dGhvcj48YXV0aG9yPkJhcmFuc2tpLCBFcmljYTwvYXV0
+aG9yPjxhdXRob3I+QmVybnN0ZWluLCBNaWNoYWVsIEouPC9hdXRob3I+PGF1dGhvcj5Cb25maWds
+aW8sIERpYW5lIEIuIFYuPC9hdXRob3I+PGF1dGhvcj5Cb3VjaGVyLCBMZWFubmU8L2F1dGhvcj48
+YXV0aG9yPkJyb3duLCBFbGl6YWJldGggUi48L2F1dGhvcj48YXV0aG9yPkJ1ZGltYW4sIE5hbmN5
+IEkuPC9hdXRob3I+PGF1dGhvcj5DYWlybywgQXRoZW5hIEguPC9hdXRob3I+PGF1dGhvcj5DYXBh
+bGRpLCBDb2xpbiBBLjwvYXV0aG9yPjxhdXRob3I+Q2hhcnRpZXIsIENocmlzdG9waGVyIFIuPC9h
+dXRob3I+PGF1dGhvcj5DaHVuZywgSm9hbm5lIE0uPC9hdXRob3I+PGF1dGhvcj5DaWNlcm8sIERh
+dmlkIEMuPC9hdXRob3I+PGF1dGhvcj5Db2xlbWFuLCBKZW5uaWZlciBBLjwvYXV0aG9yPjxhdXRo
+b3I+Q29ud2F5LCBKb2huIEcuPC9hdXRob3I+PGF1dGhvcj5EYXZpcywgV2lsbGlhbSBFLjwvYXV0
+aG9yPjxhdXRob3I+RGV2b3MsIFRoaWVycnk8L2F1dGhvcj48YXV0aG9yPkZsZXRjaGVyLCBNZWxv
+ZHkgTS48L2F1dGhvcj48YXV0aG9yPkdlcm1hbiwgS29taTwvYXV0aG9yPjxhdXRob3I+R3JhaGUs
+IEpvbiBFLjwvYXV0aG9yPjxhdXRob3I+SGVybWFubiwgQW50aG9ueSBELjwvYXV0aG9yPjxhdXRo
+b3I+SGlja3MsIEpvc2h1YSBBLjwvYXV0aG9yPjxhdXRob3I+SG9uZXljdXR0LCBOYXRoYW48L2F1
+dGhvcj48YXV0aG9yPkh1bXBocmV5LCBCcmFuZG9uPC9hdXRob3I+PGF1dGhvcj5KYW51cywgTWF0
+dGhldzwvYXV0aG9yPjxhdXRob3I+Sm9obnNvbiwgRGF2aWQgSi48L2F1dGhvcj48YXV0aG9yPkpv
+eS1HYWJhLCBKZW5uaWZlciBBLjwvYXV0aG9yPjxhdXRob3I+SnV6ZWxlciwgSGFubmFoPC9hdXRo
+b3I+PGF1dGhvcj5LZXJlcywgQXNobGV5PC9hdXRob3I+PGF1dGhvcj5LaW5uZXksIERpYW5hPC9h
+dXRob3I+PGF1dGhvcj5LaXJzaGVuYmF1bSwgSmFjcWVsaW5lPC9hdXRob3I+PGF1dGhvcj5LbGVp
+biwgUmljaGFyZCBBLjwvYXV0aG9yPjxhdXRob3I+THVjYXMsIFJpY2hhcmQgRS48L2F1dGhvcj48
+YXV0aG9yPkx1c3RncmFhZiwgQ2hyaXN0b3BoZXIgSi4gTi48L2F1dGhvcj48YXV0aG9yPk1hcnRp
+biwgRGFuaWVsPC9hdXRob3I+PGF1dGhvcj5NZW5vbiwgTWFkaGF2aTwvYXV0aG9yPjxhdXRob3I+
+TWV0emdlciwgTWl0Y2hlbGw8L2F1dGhvcj48YXV0aG9yPk1vbG9uZXksIEphY2x5biBNLjwvYXV0
+aG9yPjxhdXRob3I+TW9yc2UsIFBhdHJpY2sgSi48L2F1dGhvcj48YXV0aG9yPlByaXNsaW4sIFJh
+ZG1pbGE8L2F1dGhvcj48YXV0aG9yPlJhenphLCBUaW1vdGh5PC9hdXRob3I+PGF1dGhvcj5SZSwg
+RGFuaWVsIEUuPC9hdXRob3I+PGF1dGhvcj5SdWxlLCBOaWNob2xhcyBPLjwvYXV0aG9yPjxhdXRo
+b3I+U2FjY28sIERvbmFsZCBGLjwvYXV0aG9yPjxhdXRob3I+U2F1ZXJiZXJnZXIsIEt5bGU8L2F1
+dGhvcj48YXV0aG9yPlNocmlkZXIsIEVtaWx5PC9hdXRob3I+PGF1dGhvcj5TaHVsdHosIE1lZ2Fu
+PC9hdXRob3I+PGF1dGhvcj5TaWVtc2VuLCBDb3VydG5leTwvYXV0aG9yPjxhdXRob3I+U29ib2Nr
+bywgS2FyaW48L2F1dGhvcj48YXV0aG9yPldleWxpbiBTdGVybmdsYW56LCBSLjwvYXV0aG9yPjxh
+dXRob3I+U3VtbWVydmlsbGUsIEFteTwvYXV0aG9yPjxhdXRob3I+VHNraGF5LCBLb25zdGFudGlu
+IE8uPC9hdXRob3I+PGF1dGhvcj52YW4gQWxsZW4sIFphY2s8L2F1dGhvcj48YXV0aG9yPlZhdWdo
+biwgTGVpZ2ggQW5uPC9hdXRob3I+PGF1dGhvcj5XYWxrZXIsIFJ5YW4gSi48L2F1dGhvcj48YXV0
+aG9yPldlaW5iZXJnLCBBc2hsZXk8L2F1dGhvcj48YXV0aG9yPldpbHNvbiwgSm9obiBQYXVsPC9h
+dXRob3I+PGF1dGhvcj5XaXJ0aCwgSmFtZXMgSC48L2F1dGhvcj48YXV0aG9yPldvcnRtYW4sIEpl
+c3NpY2E8L2F1dGhvcj48YXV0aG9yPk5vc2VrLCBCcmlhbiBBLjwvYXV0aG9yPjwvYXV0aG9ycz48
+L2NvbnRyaWJ1dG9ycz48dGl0bGVzPjx0aXRsZT5NYW55IExhYnMgMzogRXZhbHVhdGluZyBwYXJ0
+aWNpcGFudCBwb29sIHF1YWxpdHkgYWNyb3NzIHRoZSBhY2FkZW1pYyBzZW1lc3RlciB2aWEgcmVw
+bGljYXRpb248L3RpdGxlPjxzZWNvbmRhcnktdGl0bGU+Sm91cm5hbCBvZiBFeHBlcmltZW50YWwg
+U29jaWFsIFBzeWNob2xvZ3k8L3NlY29uZGFyeS10aXRsZT48L3RpdGxlcz48cGVyaW9kaWNhbD48
+ZnVsbC10aXRsZT5Kb3VybmFsIG9mIEV4cGVyaW1lbnRhbCBTb2NpYWwgUHN5Y2hvbG9neTwvZnVs
+bC10aXRsZT48L3BlcmlvZGljYWw+PHBhZ2VzPjY4LTgyPC9wYWdlcz48dm9sdW1lPjY3PC92b2x1
+bWU+PGtleXdvcmRzPjxrZXl3b3JkPlNvY2lhbCBwc3ljaG9sb2d5PC9rZXl3b3JkPjxrZXl3b3Jk
+PkNvZ25pdGl2ZSBwc3ljaG9sb2d5PC9rZXl3b3JkPjxrZXl3b3JkPlJlcGxpY2F0aW9uPC9rZXl3
+b3JkPjxrZXl3b3JkPlBhcnRpY2lwYW50IHBvb2w8L2tleXdvcmQ+PGtleXdvcmQ+SW5kaXZpZHVh
+bCBkaWZmZXJlbmNlczwva2V5d29yZD48a2V5d29yZD5TYW1wbGluZyBlZmZlY3RzPC9rZXl3b3Jk
+PjxrZXl3b3JkPlNpdHVhdGlvbmFsIGVmZmVjdHM8L2tleXdvcmQ+PC9rZXl3b3Jkcz48ZGF0ZXM+
+PHllYXI+MjAxNjwveWVhcj48cHViLWRhdGVzPjxkYXRlPjIwMTYvMTEvMDEvPC9kYXRlPjwvcHVi
+LWRhdGVzPjwvZGF0ZXM+PGlzYm4+MDAyMi0xMDMxPC9pc2JuPjx1cmxzPjxyZWxhdGVkLXVybHM+
+PHVybD5odHRwOi8vd3d3LnNjaWVuY2VkaXJlY3QuY29tL3NjaWVuY2UvYXJ0aWNsZS9waWkvUzAw
+MjIxMDMxMTUzMDAxMjM8L3VybD48L3JlbGF0ZWQtdXJscz48L3VybHM+PGVsZWN0cm9uaWMtcmVz
+b3VyY2UtbnVtPmh0dHBzOi8vZG9pLm9yZy8xMC4xMDE2L2ouamVzcC4yMDE1LjEwLjAxMjwvZWxl
+Y3Ryb25pYy1yZXNvdXJjZS1udW0+PC9yZWNvcmQ+PC9DaXRlPjwvRW5kTm90ZT4A
 </w:fldData>
         </w:fldChar>
       </w:r>
@@ -5711,19 +6173,7 @@
         <w:rPr>
           <w:lang w:val="en-US"/>
         </w:rPr>
-      </w:r>
-      <w:r>
-        <w:rPr>
-          <w:lang w:val="en-US"/>
-        </w:rPr>
         <w:fldChar w:fldCharType="separate"/>
-      </w:r>
-      <w:r>
-        <w:rPr>
-          <w:noProof/>
-          <w:lang w:val="en-US"/>
-        </w:rPr>
-        <w:t>(Ebersole et al., 2016; Klein et al., 2014)</w:t>
       </w:r>
       <w:r>
         <w:rPr>
@@ -5791,13 +6241,7 @@
         <w:rPr>
           <w:lang w:val="en-US"/>
         </w:rPr>
-        <w:t>)</w:t>
-      </w:r>
-      <w:r>
-        <w:rPr>
-          <w:lang w:val="en-US"/>
-        </w:rPr>
-        <w:t xml:space="preserve"> (</w:t>
+        <w:t xml:space="preserve">; </w:t>
       </w:r>
       <w:r>
         <w:rPr>
@@ -6148,7 +6592,21 @@
         <w:rPr>
           <w:lang w:val="en-US"/>
         </w:rPr>
-        <w:t xml:space="preserve"> and an RMarkdown document to allow the current </w:t>
+        <w:t xml:space="preserve"> and an </w:t>
+      </w:r>
+      <w:proofErr w:type="spellStart"/>
+      <w:r>
+        <w:rPr>
+          <w:lang w:val="en-US"/>
+        </w:rPr>
+        <w:t>RMarkdown</w:t>
+      </w:r>
+      <w:proofErr w:type="spellEnd"/>
+      <w:r>
+        <w:rPr>
+          <w:lang w:val="en-US"/>
+        </w:rPr>
+        <w:t xml:space="preserve"> document to allow the current </w:t>
       </w:r>
       <w:r>
         <w:rPr>
@@ -6757,7 +7215,21 @@
         <w:rPr>
           <w:lang w:val="en-US"/>
         </w:rPr>
-        <w:t>multiple operationalisations of an original effect were tested. Standard errors for each difference score were estimated as</w:t>
+        <w:t xml:space="preserve">multiple </w:t>
+      </w:r>
+      <w:proofErr w:type="spellStart"/>
+      <w:r>
+        <w:rPr>
+          <w:lang w:val="en-US"/>
+        </w:rPr>
+        <w:t>operationalisations</w:t>
+      </w:r>
+      <w:proofErr w:type="spellEnd"/>
+      <w:r>
+        <w:rPr>
+          <w:lang w:val="en-US"/>
+        </w:rPr>
+        <w:t xml:space="preserve"> of an original effect were tested. Standard errors for each difference score were estimated as</w:t>
       </w:r>
     </w:p>
     <w:p>
@@ -7097,7 +7569,7 @@
         <w:rPr>
           <w:lang w:val="en-US"/>
         </w:rPr>
-        <w:t>.  I</w:t>
+        <w:t>. I</w:t>
       </w:r>
       <w:r>
         <w:rPr>
@@ -7457,7 +7929,31 @@
         <w:rPr>
           <w:lang w:val="en-US"/>
         </w:rPr>
-        <w:t>a low level of statistical power to detect the true</w:t>
+        <w:t xml:space="preserve">a low level of statistical power to detect the </w:t>
+      </w:r>
+      <w:r>
+        <w:rPr>
+          <w:lang w:val="en-US"/>
+        </w:rPr>
+        <w:t>(</w:t>
+      </w:r>
+      <w:r>
+        <w:rPr>
+          <w:lang w:val="en-US"/>
+        </w:rPr>
+        <w:t>unknown</w:t>
+      </w:r>
+      <w:r>
+        <w:rPr>
+          <w:lang w:val="en-US"/>
+        </w:rPr>
+        <w:t xml:space="preserve">) </w:t>
+      </w:r>
+      <w:r>
+        <w:rPr>
+          <w:lang w:val="en-US"/>
+        </w:rPr>
+        <w:t>true</w:t>
       </w:r>
       <w:r>
         <w:rPr>
@@ -8450,7 +8946,7 @@
         <w:rPr>
           <w:lang w:val="en-US"/>
         </w:rPr>
-        <w:t xml:space="preserve">, </w:t>
+        <w:t xml:space="preserve"> </w:t>
       </w:r>
       <w:r>
         <w:rPr>
@@ -8511,7 +9007,21 @@
         <w:rPr>
           <w:lang w:val="en-US"/>
         </w:rPr>
-        <w:t xml:space="preserve">(i) </w:t>
+        <w:t>(</w:t>
+      </w:r>
+      <w:proofErr w:type="spellStart"/>
+      <w:r>
+        <w:rPr>
+          <w:lang w:val="en-US"/>
+        </w:rPr>
+        <w:t>i</w:t>
+      </w:r>
+      <w:proofErr w:type="spellEnd"/>
+      <w:r>
+        <w:rPr>
+          <w:lang w:val="en-US"/>
+        </w:rPr>
+        <w:t xml:space="preserve">) </w:t>
       </w:r>
       <w:r>
         <w:rPr>
@@ -8686,6 +9196,7 @@
           <w:szCs w:val="24"/>
         </w:rPr>
       </w:pPr>
+      <w:proofErr w:type="spellStart"/>
       <w:r>
         <w:rPr>
           <w:rFonts w:asciiTheme="minorHAnsi" w:hAnsiTheme="minorHAnsi" w:cstheme="minorHAnsi"/>
@@ -8694,6 +9205,7 @@
         </w:rPr>
         <w:t>Descriptives</w:t>
       </w:r>
+      <w:proofErr w:type="spellEnd"/>
     </w:p>
     <w:p>
       <w:pPr>
@@ -9053,11 +9565,19 @@
                 <w:rFonts w:cstheme="minorHAnsi"/>
               </w:rPr>
             </w:pPr>
-            <w:r>
-              <w:rPr>
-                <w:rFonts w:cstheme="minorHAnsi"/>
-              </w:rPr>
-              <w:t>Nonequivalent studies</w:t>
+            <w:proofErr w:type="spellStart"/>
+            <w:r>
+              <w:rPr>
+                <w:rFonts w:cstheme="minorHAnsi"/>
+              </w:rPr>
+              <w:t>Nonequivalent</w:t>
+            </w:r>
+            <w:proofErr w:type="spellEnd"/>
+            <w:r>
+              <w:rPr>
+                <w:rFonts w:cstheme="minorHAnsi"/>
+              </w:rPr>
+              <w:t xml:space="preserve"> studies</w:t>
             </w:r>
           </w:p>
         </w:tc>
@@ -10177,7 +10697,16 @@
         <w:rPr>
           <w:lang w:val="en-US"/>
         </w:rPr>
-        <w:t xml:space="preserve"> = 92.585 (calculated following </w:t>
+        <w:t xml:space="preserve"> = 92.585 (calculated</w:t>
+      </w:r>
+      <w:r>
+        <w:t xml:space="preserve"> </w:t>
+      </w:r>
+      <w:r>
+        <w:rPr>
+          <w:lang w:val="en-US"/>
+        </w:rPr>
+        <w:t>Nakagawa &amp; Santos, 2012</w:t>
       </w:r>
       <w:r>
         <w:rPr>
@@ -10189,20 +10718,13 @@
         <w:rPr>
           <w:lang w:val="en-US"/>
         </w:rPr>
-        <w:instrText xml:space="preserve"> ADDIN EN.CITE &lt;EndNote&gt;&lt;Cite&gt;&lt;Author&gt;Nakagawa&lt;/Author&gt;&lt;Year&gt;2012&lt;/Year&gt;&lt;RecNum&gt;1023&lt;/RecNum&gt;&lt;DisplayText&gt;(Nakagawa &amp;amp; Santos, 2012)&lt;/DisplayText&gt;&lt;record&gt;&lt;rec-number&gt;1023&lt;/rec-number&gt;&lt;foreign-keys&gt;&lt;key app="EN" db-id="9xrafw5sx95dvre9w5hpevd89fzwtwr9twsw" timestamp="1546384767"&gt;1023&lt;/key&gt;&lt;/foreign-keys&gt;&lt;ref-type name="Journal Article"&gt;17&lt;/ref-type&gt;&lt;contributors&gt;&lt;authors&gt;&lt;author&gt;Nakagawa, Shinichi&lt;/author&gt;&lt;author&gt;Santos, Eduardo S. A.&lt;/author&gt;&lt;/authors&gt;&lt;/contributors&gt;&lt;titles&gt;&lt;title&gt;Methodological issues and advances in biological meta-analysis&lt;/title&gt;&lt;secondary-title&gt;Evolutionary Ecology&lt;/secondary-title&gt;&lt;/titles&gt;&lt;periodical&gt;&lt;full-title&gt;Evolutionary Ecology&lt;/full-title&gt;&lt;/periodical&gt;&lt;pages&gt;1253-1274&lt;/pages&gt;&lt;volume&gt;26&lt;/volume&gt;&lt;number&gt;5&lt;/number&gt;&lt;dates&gt;&lt;year&gt;2012&lt;/year&gt;&lt;pub-dates&gt;&lt;date&gt;2012/09/01&lt;/date&gt;&lt;/pub-dates&gt;&lt;/dates&gt;&lt;isbn&gt;1573-8477&lt;/isbn&gt;&lt;urls&gt;&lt;related-urls&gt;&lt;url&gt;https://doi.org/10.1007/s10682-012-9555-5&lt;/url&gt;&lt;/related-urls&gt;&lt;/urls&gt;&lt;electronic-resource-num&gt;10.1007/s10682-012-9555-5&lt;/electronic-resource-num&gt;&lt;/record&gt;&lt;/Cite&gt;&lt;/EndNote&gt;</w:instrText>
+        <w:instrText xml:space="preserve"> ADDIN EN.CITE &lt;EndNote&gt;&lt;Cite Hidden="1"&gt;&lt;Author&gt;Nakagawa&lt;/Author&gt;&lt;Year&gt;2012&lt;/Year&gt;&lt;RecNum&gt;1023&lt;/RecNum&gt;&lt;record&gt;&lt;rec-number&gt;1023&lt;/rec-number&gt;&lt;foreign-keys&gt;&lt;key app="EN" db-id="9xrafw5sx95dvre9w5hpevd89fzwtwr9twsw" timestamp="1546384767"&gt;1023&lt;/key&gt;&lt;/foreign-keys&gt;&lt;ref-type name="Journal Article"&gt;17&lt;/ref-type&gt;&lt;contributors&gt;&lt;authors&gt;&lt;author&gt;Nakagawa, Shinichi&lt;/author&gt;&lt;author&gt;Santos, Eduardo S. A.&lt;/author&gt;&lt;/authors&gt;&lt;/contributors&gt;&lt;titles&gt;&lt;title&gt;Methodological issues and advances in biological meta-analysis&lt;/title&gt;&lt;secondary-title&gt;Evolutionary Ecology&lt;/secondary-title&gt;&lt;/titles&gt;&lt;periodical&gt;&lt;full-title&gt;Evolutionary Ecology&lt;/full-title&gt;&lt;/periodical&gt;&lt;pages&gt;1253-1274&lt;/pages&gt;&lt;volume&gt;26&lt;/volume&gt;&lt;number&gt;5&lt;/number&gt;&lt;dates&gt;&lt;year&gt;2012&lt;/year&gt;&lt;pub-dates&gt;&lt;date&gt;2012/09/01&lt;/date&gt;&lt;/pub-dates&gt;&lt;/dates&gt;&lt;isbn&gt;1573-8477&lt;/isbn&gt;&lt;urls&gt;&lt;related-urls&gt;&lt;url&gt;https://doi.org/10.1007/s10682-012-9555-5&lt;/url&gt;&lt;/related-urls&gt;&lt;/urls&gt;&lt;electronic-resource-num&gt;10.1007/s10682-012-9555-5&lt;/electronic-resource-num&gt;&lt;/record&gt;&lt;/Cite&gt;&lt;/EndNote&gt;</w:instrText>
       </w:r>
       <w:r>
         <w:rPr>
           <w:lang w:val="en-US"/>
         </w:rPr>
         <w:fldChar w:fldCharType="separate"/>
-      </w:r>
-      <w:r>
-        <w:rPr>
-          <w:noProof/>
-          <w:lang w:val="en-US"/>
-        </w:rPr>
-        <w:t>(Nakagawa &amp; Santos, 2012)</w:t>
       </w:r>
       <w:r>
         <w:rPr>
@@ -11362,11 +11884,19 @@
                 <w:rFonts w:cstheme="minorHAnsi"/>
               </w:rPr>
             </w:pPr>
-            <w:r>
-              <w:rPr>
-                <w:rFonts w:cstheme="minorHAnsi"/>
-              </w:rPr>
-              <w:t>Nonequivalent studies</w:t>
+            <w:proofErr w:type="spellStart"/>
+            <w:r>
+              <w:rPr>
+                <w:rFonts w:cstheme="minorHAnsi"/>
+              </w:rPr>
+              <w:t>Nonequivalent</w:t>
+            </w:r>
+            <w:proofErr w:type="spellEnd"/>
+            <w:r>
+              <w:rPr>
+                <w:rFonts w:cstheme="minorHAnsi"/>
+              </w:rPr>
+              <w:t xml:space="preserve"> studies</w:t>
             </w:r>
           </w:p>
         </w:tc>
@@ -12081,7 +12611,21 @@
         <w:rPr>
           <w:lang w:val="en-US"/>
         </w:rPr>
-        <w:t>aterial 3 for tables summarising the leave-one-out model output</w:t>
+        <w:t xml:space="preserve">aterial 3 for tables </w:t>
+      </w:r>
+      <w:proofErr w:type="spellStart"/>
+      <w:r>
+        <w:rPr>
+          <w:lang w:val="en-US"/>
+        </w:rPr>
+        <w:t>summarising</w:t>
+      </w:r>
+      <w:proofErr w:type="spellEnd"/>
+      <w:r>
+        <w:rPr>
+          <w:lang w:val="en-US"/>
+        </w:rPr>
+        <w:t xml:space="preserve"> the leave-one-out model output</w:t>
       </w:r>
       <w:r>
         <w:rPr>
@@ -12498,13 +13042,7 @@
         <w:pStyle w:val="BodyText"/>
       </w:pPr>
       <w:r>
-        <w:t xml:space="preserve">The results show that there was a substantial average decrease in effects sizes between original and replication </w:t>
-      </w:r>
-      <w:r>
-        <w:t>studies and</w:t>
-      </w:r>
-      <w:r>
-        <w:t xml:space="preserve"> suggest that this is still the case even after accounting for the presence of null effects. </w:t>
+        <w:t xml:space="preserve">The results show that there was a substantial average decrease in effects sizes between original and replication studies and suggest that this is still the case even after accounting for the presence of null effects. </w:t>
       </w:r>
       <w:r>
         <w:t xml:space="preserve">The </w:t>
@@ -12557,13 +13095,7 @@
         <w:pStyle w:val="BodyText"/>
       </w:pPr>
       <w:r>
-        <w:t xml:space="preserve">Arguably of more interest to researchers examining and planning research is the question of the degree of effect size attenuation expected under the assumption that the effect size is non-zero. All of the methods used here largely agreed, although the degree of precision in their estimates differs. The Bayesian mixture model suggests that there </w:t>
-      </w:r>
-      <w:r>
-        <w:t>i</w:t>
-      </w:r>
-      <w:r>
-        <w:t xml:space="preserve">s an average decrease of 19%, with a 95% highest probability density interval of [11%, 28%]. The multilevel </w:t>
+        <w:t xml:space="preserve">Arguably of more interest to researchers examining and planning research is the question of the degree of effect size attenuation expected under the assumption that the effect size is non-zero. All of the methods used here largely agreed, although the degree of precision in their estimates differs. The Bayesian mixture model suggests that there is an average decrease of 19%, with a 95% highest probability density interval of [11%, 28%]. The multilevel </w:t>
       </w:r>
       <w:r>
         <w:t xml:space="preserve">meta-analysis </w:t>
@@ -13150,8 +13682,6 @@
         </w:rPr>
         <w:t xml:space="preserve"> the amount of effect size attenuation between the published literature and replication studies is still noteworthy.</w:t>
       </w:r>
-      <w:bookmarkStart w:id="21" w:name="_GoBack"/>
-      <w:bookmarkEnd w:id="21"/>
     </w:p>
     <w:p>
       <w:pPr>
@@ -13196,7 +13726,21 @@
         <w:rPr>
           <w:rFonts w:cstheme="minorHAnsi"/>
         </w:rPr>
-        <w:t xml:space="preserve">, to circumvent publication bias, and to avoid QRPs like p-hacking and HARKing </w:t>
+        <w:t xml:space="preserve">, to circumvent publication bias, and to avoid QRPs like p-hacking and </w:t>
+      </w:r>
+      <w:proofErr w:type="spellStart"/>
+      <w:r>
+        <w:rPr>
+          <w:rFonts w:cstheme="minorHAnsi"/>
+        </w:rPr>
+        <w:t>HARKing</w:t>
+      </w:r>
+      <w:proofErr w:type="spellEnd"/>
+      <w:r>
+        <w:rPr>
+          <w:rFonts w:cstheme="minorHAnsi"/>
+        </w:rPr>
+        <w:t xml:space="preserve"> </w:t>
       </w:r>
       <w:r>
         <w:rPr>
@@ -13517,7 +14061,7 @@
         <w:rPr>
           <w:rFonts w:cstheme="minorHAnsi"/>
         </w:rPr>
-        <w:t>R</w:t>
+        <w:t>In addition, r</w:t>
       </w:r>
       <w:r>
         <w:rPr>
@@ -13750,6 +14294,8 @@
         </w:rPr>
         <w:t xml:space="preserve"> also help to avoid the negative impacts of low statistical power by allowing for extremely high powered studies of even very small effects.</w:t>
       </w:r>
+      <w:bookmarkStart w:id="21" w:name="_GoBack"/>
+      <w:bookmarkEnd w:id="21"/>
     </w:p>
     <w:p>
       <w:pPr>
@@ -13875,7 +14421,23 @@
           <w:rFonts w:eastAsiaTheme="majorEastAsia" w:cstheme="minorHAnsi"/>
           <w:szCs w:val="24"/>
         </w:rPr>
-        <w:t xml:space="preserve">. Data-sharing platforms such as figshare (figshare.com) and the Open Science Framework (osf.io) make it possible for researchers to easily share the results of research whether or not a study is published in a traditional journal. Similarly, pre-prints (e.g., </w:t>
+        <w:t xml:space="preserve">. Data-sharing platforms such as </w:t>
+      </w:r>
+      <w:proofErr w:type="spellStart"/>
+      <w:r>
+        <w:rPr>
+          <w:rFonts w:eastAsiaTheme="majorEastAsia" w:cstheme="minorHAnsi"/>
+          <w:szCs w:val="24"/>
+        </w:rPr>
+        <w:t>figshare</w:t>
+      </w:r>
+      <w:proofErr w:type="spellEnd"/>
+      <w:r>
+        <w:rPr>
+          <w:rFonts w:eastAsiaTheme="majorEastAsia" w:cstheme="minorHAnsi"/>
+          <w:szCs w:val="24"/>
+        </w:rPr>
+        <w:t xml:space="preserve"> (figshare.com) and the Open Science Framework (osf.io) make it possible for researchers to easily share the results of research whether or not a study is published in a traditional journal. Similarly, pre-prints (e.g., </w:t>
       </w:r>
       <w:r>
         <w:rPr>
@@ -17143,7 +17705,7 @@
 </file>
 
 <file path=customXml/itemProps1.xml><?xml version="1.0" encoding="utf-8"?>
-<ds:datastoreItem xmlns:ds="http://schemas.openxmlformats.org/officeDocument/2006/customXml" ds:itemID="{F9B86008-C1D8-41A0-B072-DC02DBB94912}">
+<ds:datastoreItem xmlns:ds="http://schemas.openxmlformats.org/officeDocument/2006/customXml" ds:itemID="{A03D3A30-9E67-4970-9823-7C9C2128743E}">
   <ds:schemaRefs>
     <ds:schemaRef ds:uri="http://schemas.openxmlformats.org/officeDocument/2006/bibliography"/>
   </ds:schemaRefs>

</xml_diff>

<commit_message>
Changing title for clarity, adding R_hat check
</commit_message>
<xml_diff>
--- a/Estimating the effect of publication bias_AMPPS.docx
+++ b/Estimating the effect of publication bias_AMPPS.docx
@@ -65,23 +65,39 @@
           <w:sz w:val="24"/>
           <w:szCs w:val="24"/>
         </w:rPr>
-        <w:t>Estimating t</w:t>
-      </w:r>
-      <w:r>
-        <w:rPr>
-          <w:rFonts w:cstheme="minorHAnsi"/>
-          <w:sz w:val="24"/>
-          <w:szCs w:val="24"/>
-        </w:rPr>
-        <w:t xml:space="preserve">he </w:t>
-      </w:r>
-      <w:r>
-        <w:rPr>
-          <w:rFonts w:cstheme="minorHAnsi"/>
-          <w:sz w:val="24"/>
-          <w:szCs w:val="24"/>
-        </w:rPr>
-        <w:t>Effect of Publication and Reporting Biases on Effect Sizes in Published Behavioural Sciences Research</w:t>
+        <w:t>Examining</w:t>
+      </w:r>
+      <w:r>
+        <w:rPr>
+          <w:rFonts w:cstheme="minorHAnsi"/>
+          <w:sz w:val="24"/>
+          <w:szCs w:val="24"/>
+        </w:rPr>
+        <w:t xml:space="preserve"> the Impact of</w:t>
+      </w:r>
+      <w:r>
+        <w:rPr>
+          <w:rFonts w:cstheme="minorHAnsi"/>
+          <w:sz w:val="24"/>
+          <w:szCs w:val="24"/>
+        </w:rPr>
+        <w:t xml:space="preserve"> Publication and Reporting Biases </w:t>
+      </w:r>
+      <w:r>
+        <w:rPr>
+          <w:rFonts w:cstheme="minorHAnsi"/>
+          <w:sz w:val="24"/>
+          <w:szCs w:val="24"/>
+        </w:rPr>
+        <w:t xml:space="preserve">on </w:t>
+      </w:r>
+      <w:r>
+        <w:rPr>
+          <w:rFonts w:cstheme="minorHAnsi"/>
+          <w:sz w:val="24"/>
+          <w:szCs w:val="24"/>
+        </w:rPr>
+        <w:t>Effect Sizes in Published Behavioural Sciences Research</w:t>
       </w:r>
       <w:r>
         <w:rPr>
@@ -592,7 +608,15 @@
           <w:sz w:val="24"/>
           <w:szCs w:val="24"/>
         </w:rPr>
-        <w:t xml:space="preserve">present a preliminary </w:t>
+        <w:t>present a</w:t>
+      </w:r>
+      <w:r>
+        <w:rPr>
+          <w:rFonts w:cstheme="minorHAnsi"/>
+          <w:sz w:val="24"/>
+          <w:szCs w:val="24"/>
+        </w:rPr>
+        <w:t xml:space="preserve"> preliminary </w:t>
       </w:r>
       <w:r>
         <w:rPr>
@@ -616,23 +640,15 @@
           <w:sz w:val="24"/>
           <w:szCs w:val="24"/>
         </w:rPr>
-        <w:t>the effect of publication and reporting biases on</w:t>
-      </w:r>
-      <w:r>
-        <w:rPr>
-          <w:rFonts w:cstheme="minorHAnsi"/>
-          <w:sz w:val="24"/>
-          <w:szCs w:val="24"/>
-        </w:rPr>
-        <w:t xml:space="preserve"> published</w:t>
-      </w:r>
-      <w:r>
-        <w:rPr>
-          <w:rFonts w:cstheme="minorHAnsi"/>
-          <w:sz w:val="24"/>
-          <w:szCs w:val="24"/>
-        </w:rPr>
-        <w:t xml:space="preserve"> effect sizes. We estimate that effect sizes </w:t>
+        <w:t>the degree of effect size attenuation between original and replication studies</w:t>
+      </w:r>
+      <w:r>
+        <w:rPr>
+          <w:rFonts w:cstheme="minorHAnsi"/>
+          <w:sz w:val="24"/>
+          <w:szCs w:val="24"/>
+        </w:rPr>
+        <w:t xml:space="preserve">. We estimate that effect sizes </w:t>
       </w:r>
       <w:r>
         <w:rPr>
@@ -744,7 +760,15 @@
           <w:sz w:val="24"/>
           <w:szCs w:val="24"/>
         </w:rPr>
-        <w:t xml:space="preserve">0.42]), </w:t>
+        <w:t>0.42])</w:t>
+      </w:r>
+      <w:r>
+        <w:rPr>
+          <w:rFonts w:cstheme="minorHAnsi"/>
+          <w:sz w:val="24"/>
+          <w:szCs w:val="24"/>
+        </w:rPr>
+        <w:t xml:space="preserve"> or </w:t>
       </w:r>
       <w:r>
         <w:rPr>
@@ -800,7 +824,55 @@
           <w:sz w:val="24"/>
           <w:szCs w:val="24"/>
         </w:rPr>
-        <w:t xml:space="preserve"> to 34% (95% CI [17%, 51%]) of the mean original effect size. Using a Bayesian mixture model to account for the presence of null results we also estimate that effect sizes are on average 20% smaller in replication studies (95% HPDI [11%, 28%]) conditional on the effect </w:t>
+        <w:t xml:space="preserve"> to 34% (95% CI [17%, 51%]) of the mean original effect size. Using a Bayesian mixture model to account for the presence of null </w:t>
+      </w:r>
+      <w:r>
+        <w:rPr>
+          <w:rFonts w:cstheme="minorHAnsi"/>
+          <w:sz w:val="24"/>
+          <w:szCs w:val="24"/>
+        </w:rPr>
+        <w:t>effects</w:t>
+      </w:r>
+      <w:r>
+        <w:rPr>
+          <w:rFonts w:cstheme="minorHAnsi"/>
+          <w:sz w:val="24"/>
+          <w:szCs w:val="24"/>
+        </w:rPr>
+        <w:t xml:space="preserve"> we also estimate that effect sizes are</w:t>
+      </w:r>
+      <w:r>
+        <w:rPr>
+          <w:rFonts w:cstheme="minorHAnsi"/>
+          <w:sz w:val="24"/>
+          <w:szCs w:val="24"/>
+        </w:rPr>
+        <w:t>,</w:t>
+      </w:r>
+      <w:r>
+        <w:rPr>
+          <w:rFonts w:cstheme="minorHAnsi"/>
+          <w:sz w:val="24"/>
+          <w:szCs w:val="24"/>
+        </w:rPr>
+        <w:t xml:space="preserve"> on average</w:t>
+      </w:r>
+      <w:r>
+        <w:rPr>
+          <w:rFonts w:cstheme="minorHAnsi"/>
+          <w:sz w:val="24"/>
+          <w:szCs w:val="24"/>
+        </w:rPr>
+        <w:t>,</w:t>
+      </w:r>
+      <w:r>
+        <w:rPr>
+          <w:rFonts w:cstheme="minorHAnsi"/>
+          <w:sz w:val="24"/>
+          <w:szCs w:val="24"/>
+        </w:rPr>
+        <w:t xml:space="preserve"> 20% smaller in replication studies (95% HPDI [11%, 28%]) conditional on the effect </w:t>
       </w:r>
       <w:r>
         <w:rPr>
@@ -843,18 +915,8 @@
           <w:sz w:val="24"/>
           <w:szCs w:val="24"/>
         </w:rPr>
-        <w:t xml:space="preserve">: Publication bias, effect size, QRPs, metascience, </w:t>
-      </w:r>
-      <w:proofErr w:type="spellStart"/>
-      <w:r>
-        <w:rPr>
-          <w:rFonts w:cstheme="minorHAnsi"/>
-          <w:sz w:val="24"/>
-          <w:szCs w:val="24"/>
-        </w:rPr>
-        <w:t>metaresearch</w:t>
-      </w:r>
-      <w:proofErr w:type="spellEnd"/>
+        <w:t>: Publication bias, effect size, QRPs, metascience, metaresearch</w:t>
+      </w:r>
       <w:r>
         <w:rPr>
           <w:rFonts w:cstheme="minorHAnsi"/>
@@ -1167,25 +1229,7 @@
           <w:sz w:val="24"/>
           <w:szCs w:val="24"/>
         </w:rPr>
-        <w:t xml:space="preserve">See Table 1 for a list of the included replication projects, the percentages of replication </w:t>
-      </w:r>
-      <w:proofErr w:type="gramStart"/>
-      <w:r>
-        <w:rPr>
-          <w:rFonts w:cstheme="minorHAnsi"/>
-          <w:sz w:val="24"/>
-          <w:szCs w:val="24"/>
-        </w:rPr>
-        <w:t>attempts</w:t>
-      </w:r>
-      <w:proofErr w:type="gramEnd"/>
-      <w:r>
-        <w:rPr>
-          <w:rFonts w:cstheme="minorHAnsi"/>
-          <w:sz w:val="24"/>
-          <w:szCs w:val="24"/>
-        </w:rPr>
-        <w:t xml:space="preserve"> with a statistically significant result in the same direction as the original study, and the number of studies from each project included in the current analysis.</w:t>
+        <w:t>See Table 1 for a list of the included replication projects, the percentages of replication attempts with a statistically significant result in the same direction as the original study, and the number of studies from each project included in the current analysis.</w:t>
       </w:r>
       <w:r>
         <w:rPr>
@@ -1529,79 +1573,7 @@
                 <w:sz w:val="20"/>
                 <w:szCs w:val="20"/>
               </w:rPr>
-              <w:t xml:space="preserve">Camerer, C. F., </w:t>
-            </w:r>
-            <w:proofErr w:type="spellStart"/>
-            <w:r>
-              <w:rPr>
-                <w:rFonts w:cstheme="minorHAnsi"/>
-                <w:sz w:val="20"/>
-                <w:szCs w:val="20"/>
-              </w:rPr>
-              <w:t>Dreber</w:t>
-            </w:r>
-            <w:proofErr w:type="spellEnd"/>
-            <w:r>
-              <w:rPr>
-                <w:rFonts w:cstheme="minorHAnsi"/>
-                <w:sz w:val="20"/>
-                <w:szCs w:val="20"/>
-              </w:rPr>
-              <w:t xml:space="preserve">, A., </w:t>
-            </w:r>
-            <w:proofErr w:type="spellStart"/>
-            <w:r>
-              <w:rPr>
-                <w:rFonts w:cstheme="minorHAnsi"/>
-                <w:sz w:val="20"/>
-                <w:szCs w:val="20"/>
-              </w:rPr>
-              <w:t>Forsell</w:t>
-            </w:r>
-            <w:proofErr w:type="spellEnd"/>
-            <w:r>
-              <w:rPr>
-                <w:rFonts w:cstheme="minorHAnsi"/>
-                <w:sz w:val="20"/>
-                <w:szCs w:val="20"/>
-              </w:rPr>
-              <w:t xml:space="preserve">, E., Ho, T.-H., Huber, J., </w:t>
-            </w:r>
-            <w:proofErr w:type="spellStart"/>
-            <w:r>
-              <w:rPr>
-                <w:rFonts w:cstheme="minorHAnsi"/>
-                <w:sz w:val="20"/>
-                <w:szCs w:val="20"/>
-              </w:rPr>
-              <w:t>Johannesson</w:t>
-            </w:r>
-            <w:proofErr w:type="spellEnd"/>
-            <w:r>
-              <w:rPr>
-                <w:rFonts w:cstheme="minorHAnsi"/>
-                <w:sz w:val="20"/>
-                <w:szCs w:val="20"/>
-              </w:rPr>
-              <w:t>, M., . . . Wu, H. (2016). Evaluating replicability of laboratory experiments in economics. Science, 351(6280), 1433. DOI: 10.1126/</w:t>
-            </w:r>
-            <w:proofErr w:type="gramStart"/>
-            <w:r>
-              <w:rPr>
-                <w:rFonts w:cstheme="minorHAnsi"/>
-                <w:sz w:val="20"/>
-                <w:szCs w:val="20"/>
-              </w:rPr>
-              <w:t>science.aaf</w:t>
-            </w:r>
-            <w:proofErr w:type="gramEnd"/>
-            <w:r>
-              <w:rPr>
-                <w:rFonts w:cstheme="minorHAnsi"/>
-                <w:sz w:val="20"/>
-                <w:szCs w:val="20"/>
-              </w:rPr>
-              <w:t>0918</w:t>
+              <w:t>Camerer, C. F., Dreber, A., Forsell, E., Ho, T.-H., Huber, J., Johannesson, M., . . . Wu, H. (2016). Evaluating replicability of laboratory experiments in economics. Science, 351(6280), 1433. DOI: 10.1126/science.aaf0918</w:t>
             </w:r>
           </w:p>
         </w:tc>
@@ -1730,61 +1702,7 @@
                 <w:sz w:val="20"/>
                 <w:szCs w:val="20"/>
               </w:rPr>
-              <w:t xml:space="preserve">Camerer, C. F., </w:t>
-            </w:r>
-            <w:proofErr w:type="spellStart"/>
-            <w:r>
-              <w:rPr>
-                <w:rFonts w:cstheme="minorHAnsi"/>
-                <w:sz w:val="20"/>
-                <w:szCs w:val="20"/>
-              </w:rPr>
-              <w:t>Dreber</w:t>
-            </w:r>
-            <w:proofErr w:type="spellEnd"/>
-            <w:r>
-              <w:rPr>
-                <w:rFonts w:cstheme="minorHAnsi"/>
-                <w:sz w:val="20"/>
-                <w:szCs w:val="20"/>
-              </w:rPr>
-              <w:t xml:space="preserve">, A., </w:t>
-            </w:r>
-            <w:proofErr w:type="spellStart"/>
-            <w:r>
-              <w:rPr>
-                <w:rFonts w:cstheme="minorHAnsi"/>
-                <w:sz w:val="20"/>
-                <w:szCs w:val="20"/>
-              </w:rPr>
-              <w:t>Holzmeister</w:t>
-            </w:r>
-            <w:proofErr w:type="spellEnd"/>
-            <w:r>
-              <w:rPr>
-                <w:rFonts w:cstheme="minorHAnsi"/>
-                <w:sz w:val="20"/>
-                <w:szCs w:val="20"/>
-              </w:rPr>
-              <w:t xml:space="preserve">, F., Ho, T.-H., Huber, J., </w:t>
-            </w:r>
-            <w:proofErr w:type="spellStart"/>
-            <w:r>
-              <w:rPr>
-                <w:rFonts w:cstheme="minorHAnsi"/>
-                <w:sz w:val="20"/>
-                <w:szCs w:val="20"/>
-              </w:rPr>
-              <w:t>Johannesson</w:t>
-            </w:r>
-            <w:proofErr w:type="spellEnd"/>
-            <w:r>
-              <w:rPr>
-                <w:rFonts w:cstheme="minorHAnsi"/>
-                <w:sz w:val="20"/>
-                <w:szCs w:val="20"/>
-              </w:rPr>
-              <w:t xml:space="preserve">, M., . . . Wu, H. (2018). Evaluating the replicability of social science experiments in Nature and Science between 2010 and 2015. Nature Human Behaviour, 2(9), 637-644. </w:t>
+              <w:t xml:space="preserve">Camerer, C. F., Dreber, A., Holzmeister, F., Ho, T.-H., Huber, J., Johannesson, M., . . . Wu, H. (2018). Evaluating the replicability of social science experiments in Nature and Science between 2010 and 2015. Nature Human Behaviour, 2(9), 637-644. </w:t>
             </w:r>
             <w:hyperlink r:id="rId10">
               <w:r>
@@ -1912,79 +1830,7 @@
                 <w:sz w:val="20"/>
                 <w:szCs w:val="20"/>
               </w:rPr>
-              <w:t xml:space="preserve">Cova, F., Strickland, B., </w:t>
-            </w:r>
-            <w:proofErr w:type="spellStart"/>
-            <w:r>
-              <w:rPr>
-                <w:rFonts w:cstheme="minorHAnsi"/>
-                <w:sz w:val="20"/>
-                <w:szCs w:val="20"/>
-              </w:rPr>
-              <w:t>Abatista</w:t>
-            </w:r>
-            <w:proofErr w:type="spellEnd"/>
-            <w:r>
-              <w:rPr>
-                <w:rFonts w:cstheme="minorHAnsi"/>
-                <w:sz w:val="20"/>
-                <w:szCs w:val="20"/>
-              </w:rPr>
-              <w:t xml:space="preserve">, A., Allard, A., </w:t>
-            </w:r>
-            <w:proofErr w:type="spellStart"/>
-            <w:r>
-              <w:rPr>
-                <w:rFonts w:cstheme="minorHAnsi"/>
-                <w:sz w:val="20"/>
-                <w:szCs w:val="20"/>
-              </w:rPr>
-              <w:t>Andow</w:t>
-            </w:r>
-            <w:proofErr w:type="spellEnd"/>
-            <w:r>
-              <w:rPr>
-                <w:rFonts w:cstheme="minorHAnsi"/>
-                <w:sz w:val="20"/>
-                <w:szCs w:val="20"/>
-              </w:rPr>
-              <w:t xml:space="preserve">, J., </w:t>
-            </w:r>
-            <w:proofErr w:type="spellStart"/>
-            <w:r>
-              <w:rPr>
-                <w:rFonts w:cstheme="minorHAnsi"/>
-                <w:sz w:val="20"/>
-                <w:szCs w:val="20"/>
-              </w:rPr>
-              <w:t>Attie</w:t>
-            </w:r>
-            <w:proofErr w:type="spellEnd"/>
-            <w:r>
-              <w:rPr>
-                <w:rFonts w:cstheme="minorHAnsi"/>
-                <w:sz w:val="20"/>
-                <w:szCs w:val="20"/>
-              </w:rPr>
-              <w:t xml:space="preserve">, M., . . . Colombo, M. (2018). Estimating the reproducibility of experimental philosophy. Review of Philosophy and Psychology, 1-36. </w:t>
-            </w:r>
-            <w:proofErr w:type="spellStart"/>
-            <w:r>
-              <w:rPr>
-                <w:rFonts w:cstheme="minorHAnsi"/>
-                <w:sz w:val="20"/>
-                <w:szCs w:val="20"/>
-              </w:rPr>
-              <w:t>doi</w:t>
-            </w:r>
-            <w:proofErr w:type="spellEnd"/>
-            <w:r>
-              <w:rPr>
-                <w:rFonts w:cstheme="minorHAnsi"/>
-                <w:sz w:val="20"/>
-                <w:szCs w:val="20"/>
-              </w:rPr>
-              <w:t>: 10.1007/s13164-018-0407-2.</w:t>
+              <w:t>Cova, F., Strickland, B., Abatista, A., Allard, A., Andow, J., Attie, M., . . . Colombo, M. (2018). Estimating the reproducibility of experimental philosophy. Review of Philosophy and Psychology, 1-36. doi: 10.1007/s13164-018-0407-2.</w:t>
             </w:r>
           </w:p>
         </w:tc>
@@ -2101,46 +1947,9 @@
                 <w:sz w:val="20"/>
                 <w:szCs w:val="20"/>
               </w:rPr>
-              <w:t xml:space="preserve">Ebersole, C. R., Atherton, O. E., Belanger, A. L., </w:t>
-            </w:r>
-            <w:proofErr w:type="spellStart"/>
-            <w:r>
-              <w:rPr>
-                <w:rFonts w:cstheme="minorHAnsi"/>
-                <w:sz w:val="20"/>
-                <w:szCs w:val="20"/>
-              </w:rPr>
-              <w:t>Skulborstad</w:t>
-            </w:r>
-            <w:proofErr w:type="spellEnd"/>
-            <w:r>
-              <w:rPr>
-                <w:rFonts w:cstheme="minorHAnsi"/>
-                <w:sz w:val="20"/>
-                <w:szCs w:val="20"/>
-              </w:rPr>
-              <w:t xml:space="preserve">, H. M., Allen, J. M., Banks, J. B., . . . </w:t>
-            </w:r>
-            <w:proofErr w:type="spellStart"/>
-            <w:r>
-              <w:rPr>
-                <w:rFonts w:cstheme="minorHAnsi"/>
-                <w:sz w:val="20"/>
-                <w:szCs w:val="20"/>
-              </w:rPr>
-              <w:t>Nosek</w:t>
-            </w:r>
-            <w:proofErr w:type="spellEnd"/>
-            <w:r>
-              <w:rPr>
-                <w:rFonts w:cstheme="minorHAnsi"/>
-                <w:sz w:val="20"/>
-                <w:szCs w:val="20"/>
-              </w:rPr>
-              <w:t xml:space="preserve">, B. A. (2016). Many Labs 3: Evaluating participant pool quality across the academic semester via replication. Journal of Experimental Social Psychology, 67, 68-82. </w:t>
+              <w:t xml:space="preserve">Ebersole, C. R., Atherton, O. E., Belanger, A. L., Skulborstad, H. M., Allen, J. M., Banks, J. B., . . . Nosek, B. A. (2016). Many Labs 3: Evaluating participant pool quality across the academic semester via replication. Journal of Experimental Social Psychology, 67, 68-82. </w:t>
             </w:r>
             <w:hyperlink r:id="rId11">
-              <w:proofErr w:type="gramStart"/>
               <w:r>
                 <w:rPr>
                   <w:rFonts w:cstheme="minorHAnsi"/>
@@ -2148,17 +1957,7 @@
                   <w:szCs w:val="20"/>
                   <w:u w:val="single"/>
                 </w:rPr>
-                <w:t>doi:10.1016/j.jesp</w:t>
-              </w:r>
-              <w:proofErr w:type="gramEnd"/>
-              <w:r>
-                <w:rPr>
-                  <w:rFonts w:cstheme="minorHAnsi"/>
-                  <w:sz w:val="20"/>
-                  <w:szCs w:val="20"/>
-                  <w:u w:val="single"/>
-                </w:rPr>
-                <w:t>.2015.10.012</w:t>
+                <w:t>doi:10.1016/j.jesp.2015.10.012</w:t>
               </w:r>
             </w:hyperlink>
           </w:p>
@@ -2276,79 +2075,7 @@
                 <w:sz w:val="20"/>
                 <w:szCs w:val="20"/>
               </w:rPr>
-              <w:t xml:space="preserve">Klein, R. A., Ratliff, K. A., </w:t>
-            </w:r>
-            <w:proofErr w:type="spellStart"/>
-            <w:r>
-              <w:rPr>
-                <w:rFonts w:cstheme="minorHAnsi"/>
-                <w:sz w:val="20"/>
-                <w:szCs w:val="20"/>
-              </w:rPr>
-              <w:t>Vianello</w:t>
-            </w:r>
-            <w:proofErr w:type="spellEnd"/>
-            <w:r>
-              <w:rPr>
-                <w:rFonts w:cstheme="minorHAnsi"/>
-                <w:sz w:val="20"/>
-                <w:szCs w:val="20"/>
-              </w:rPr>
-              <w:t xml:space="preserve">, M., Adams, R. B., </w:t>
-            </w:r>
-            <w:proofErr w:type="spellStart"/>
-            <w:r>
-              <w:rPr>
-                <w:rFonts w:cstheme="minorHAnsi"/>
-                <w:sz w:val="20"/>
-                <w:szCs w:val="20"/>
-              </w:rPr>
-              <w:t>BahnÃ­k</w:t>
-            </w:r>
-            <w:proofErr w:type="spellEnd"/>
-            <w:r>
-              <w:rPr>
-                <w:rFonts w:cstheme="minorHAnsi"/>
-                <w:sz w:val="20"/>
-                <w:szCs w:val="20"/>
-              </w:rPr>
-              <w:t xml:space="preserve">, </w:t>
-            </w:r>
-            <w:proofErr w:type="gramStart"/>
-            <w:r>
-              <w:rPr>
-                <w:rFonts w:cstheme="minorHAnsi"/>
-                <w:sz w:val="20"/>
-                <w:szCs w:val="20"/>
-              </w:rPr>
-              <w:t>Å .</w:t>
-            </w:r>
-            <w:proofErr w:type="gramEnd"/>
-            <w:r>
-              <w:rPr>
-                <w:rFonts w:cstheme="minorHAnsi"/>
-                <w:sz w:val="20"/>
-                <w:szCs w:val="20"/>
-              </w:rPr>
-              <w:t xml:space="preserve">, Bernstein, M. J., . . . </w:t>
-            </w:r>
-            <w:proofErr w:type="spellStart"/>
-            <w:r>
-              <w:rPr>
-                <w:rFonts w:cstheme="minorHAnsi"/>
-                <w:sz w:val="20"/>
-                <w:szCs w:val="20"/>
-              </w:rPr>
-              <w:t>Nosek</w:t>
-            </w:r>
-            <w:proofErr w:type="spellEnd"/>
-            <w:r>
-              <w:rPr>
-                <w:rFonts w:cstheme="minorHAnsi"/>
-                <w:sz w:val="20"/>
-                <w:szCs w:val="20"/>
-              </w:rPr>
-              <w:t xml:space="preserve">, B. A. (2014). Investigating Variation in Replicability. Social Psychology, 45(3), 142-152. </w:t>
+              <w:t xml:space="preserve">Klein, R. A., Ratliff, K. A., Vianello, M., Adams, R. B., BahnÃ­k, Å ., Bernstein, M. J., . . . Nosek, B. A. (2014). Investigating Variation in Replicability. Social Psychology, 45(3), 142-152. </w:t>
             </w:r>
             <w:hyperlink r:id="rId12">
               <w:r>
@@ -2493,97 +2220,7 @@
                 <w:sz w:val="20"/>
                 <w:szCs w:val="20"/>
               </w:rPr>
-              <w:t xml:space="preserve">Klein, R. A., </w:t>
-            </w:r>
-            <w:proofErr w:type="spellStart"/>
-            <w:r>
-              <w:rPr>
-                <w:rFonts w:cstheme="minorHAnsi"/>
-                <w:sz w:val="20"/>
-                <w:szCs w:val="20"/>
-              </w:rPr>
-              <w:t>Vianello</w:t>
-            </w:r>
-            <w:proofErr w:type="spellEnd"/>
-            <w:r>
-              <w:rPr>
-                <w:rFonts w:cstheme="minorHAnsi"/>
-                <w:sz w:val="20"/>
-                <w:szCs w:val="20"/>
-              </w:rPr>
-              <w:t xml:space="preserve">, M., </w:t>
-            </w:r>
-            <w:proofErr w:type="spellStart"/>
-            <w:r>
-              <w:rPr>
-                <w:rFonts w:cstheme="minorHAnsi"/>
-                <w:sz w:val="20"/>
-                <w:szCs w:val="20"/>
-              </w:rPr>
-              <w:t>Hasselman</w:t>
-            </w:r>
-            <w:proofErr w:type="spellEnd"/>
-            <w:r>
-              <w:rPr>
-                <w:rFonts w:cstheme="minorHAnsi"/>
-                <w:sz w:val="20"/>
-                <w:szCs w:val="20"/>
-              </w:rPr>
-              <w:t xml:space="preserve">, F., Adams, B. G., Adams, R. B., </w:t>
-            </w:r>
-            <w:proofErr w:type="spellStart"/>
-            <w:r>
-              <w:rPr>
-                <w:rFonts w:cstheme="minorHAnsi"/>
-                <w:sz w:val="20"/>
-                <w:szCs w:val="20"/>
-              </w:rPr>
-              <w:t>Alper</w:t>
-            </w:r>
-            <w:proofErr w:type="spellEnd"/>
-            <w:r>
-              <w:rPr>
-                <w:rFonts w:cstheme="minorHAnsi"/>
-                <w:sz w:val="20"/>
-                <w:szCs w:val="20"/>
-              </w:rPr>
-              <w:t xml:space="preserve">, S., … </w:t>
-            </w:r>
-            <w:proofErr w:type="spellStart"/>
-            <w:r>
-              <w:rPr>
-                <w:rFonts w:cstheme="minorHAnsi"/>
-                <w:sz w:val="20"/>
-                <w:szCs w:val="20"/>
-              </w:rPr>
-              <w:t>Nosek</w:t>
-            </w:r>
-            <w:proofErr w:type="spellEnd"/>
-            <w:r>
-              <w:rPr>
-                <w:rFonts w:cstheme="minorHAnsi"/>
-                <w:sz w:val="20"/>
-                <w:szCs w:val="20"/>
-              </w:rPr>
-              <w:t xml:space="preserve">, B. A. (2018). Many Labs 2: Investigating Variation in Replicability Across Samples and Settings. Advances </w:t>
-            </w:r>
-            <w:proofErr w:type="gramStart"/>
-            <w:r>
-              <w:rPr>
-                <w:rFonts w:cstheme="minorHAnsi"/>
-                <w:sz w:val="20"/>
-                <w:szCs w:val="20"/>
-              </w:rPr>
-              <w:t>In</w:t>
-            </w:r>
-            <w:proofErr w:type="gramEnd"/>
-            <w:r>
-              <w:rPr>
-                <w:rFonts w:cstheme="minorHAnsi"/>
-                <w:sz w:val="20"/>
-                <w:szCs w:val="20"/>
-              </w:rPr>
-              <w:t xml:space="preserve"> Methods and Practices in Psychological Science, 1(4), 443-490. </w:t>
+              <w:t xml:space="preserve">Klein, R. A., Vianello, M., Hasselman, F., Adams, B. G., Adams, R. B., Alper, S., … Nosek, B. A. (2018). Many Labs 2: Investigating Variation in Replicability Across Samples and Settings. Advances In Methods and Practices in Psychological Science, 1(4), 443-490. </w:t>
             </w:r>
             <w:hyperlink r:id="rId13">
               <w:r>
@@ -2839,25 +2476,7 @@
                 <w:sz w:val="20"/>
                 <w:szCs w:val="20"/>
               </w:rPr>
-              <w:t xml:space="preserve">Soto, C. J. (in press). How replicable are links between personality traits and consequential life outcomes? The Life Outcomes </w:t>
-            </w:r>
-            <w:proofErr w:type="gramStart"/>
-            <w:r>
-              <w:rPr>
-                <w:rFonts w:cstheme="minorHAnsi"/>
-                <w:sz w:val="20"/>
-                <w:szCs w:val="20"/>
-              </w:rPr>
-              <w:t>Of</w:t>
-            </w:r>
-            <w:proofErr w:type="gramEnd"/>
-            <w:r>
-              <w:rPr>
-                <w:rFonts w:cstheme="minorHAnsi"/>
-                <w:sz w:val="20"/>
-                <w:szCs w:val="20"/>
-              </w:rPr>
-              <w:t xml:space="preserve"> Personality Replication Project. </w:t>
+              <w:t xml:space="preserve">Soto, C. J. (in press). How replicable are links between personality traits and consequential life outcomes? The Life Outcomes Of Personality Replication Project. </w:t>
             </w:r>
             <w:r>
               <w:rPr>
@@ -3170,7 +2789,6 @@
         </w:rPr>
         <w:t xml:space="preserve">were input separately for analysis in the current study, the bracketed values in the table refer to the number of results at the effect level. </w:t>
       </w:r>
-      <w:proofErr w:type="spellStart"/>
       <w:r>
         <w:rPr>
           <w:rFonts w:cstheme="minorHAnsi"/>
@@ -3186,16 +2804,15 @@
           <w:sz w:val="20"/>
           <w:szCs w:val="20"/>
         </w:rPr>
-        <w:t>Soto’s</w:t>
-      </w:r>
-      <w:proofErr w:type="spellEnd"/>
+        <w:t>Soto’s (in press) replication rate was recalculated on the “</w:t>
+      </w:r>
       <w:r>
         <w:rPr>
           <w:rFonts w:cstheme="minorHAnsi"/>
           <w:sz w:val="20"/>
           <w:szCs w:val="20"/>
         </w:rPr>
-        <w:t xml:space="preserve"> (in press) replication rate was recalculated on the “</w:t>
+        <w:t>effect</w:t>
       </w:r>
       <w:r>
         <w:rPr>
@@ -3203,33 +2820,7 @@
           <w:sz w:val="20"/>
           <w:szCs w:val="20"/>
         </w:rPr>
-        <w:t>effect</w:t>
-      </w:r>
-      <w:r>
-        <w:rPr>
-          <w:rFonts w:cstheme="minorHAnsi"/>
-          <w:sz w:val="20"/>
-          <w:szCs w:val="20"/>
-        </w:rPr>
-        <w:t xml:space="preserve">” level (i.e., using the number of replicated effects not the number of trait-outcome associations as is reported in the paper) using results disattenuated using the Spearman-Brown prediction formula and Spearman disattenuation formula (Lord &amp; Novick, 1968) to account for less reliable shorter form measures used in the replication studies. Soto (in press) uses as its primary unit of analysis trait-outcome </w:t>
-      </w:r>
-      <w:proofErr w:type="gramStart"/>
-      <w:r>
-        <w:rPr>
-          <w:rFonts w:cstheme="minorHAnsi"/>
-          <w:sz w:val="20"/>
-          <w:szCs w:val="20"/>
-        </w:rPr>
-        <w:t>associations, and</w:t>
-      </w:r>
-      <w:proofErr w:type="gramEnd"/>
-      <w:r>
-        <w:rPr>
-          <w:rFonts w:cstheme="minorHAnsi"/>
-          <w:sz w:val="20"/>
-          <w:szCs w:val="20"/>
-        </w:rPr>
-        <w:t xml:space="preserve"> found that 87% of the 78 trait-outcome associations were supported by a significant result in the same direction.   </w:t>
+        <w:t xml:space="preserve">” level (i.e., using the number of replicated effects not the number of trait-outcome associations as is reported in the paper) using results disattenuated using the Spearman-Brown prediction formula and Spearman disattenuation formula (Lord &amp; Novick, 1968) to account for less reliable shorter form measures used in the replication studies. Soto (in press) uses as its primary unit of analysis trait-outcome associations, and found that 87% of the 78 trait-outcome associations were supported by a significant result in the same direction.   </w:t>
       </w:r>
     </w:p>
     <w:p>
@@ -3702,153 +3293,15 @@
           <w:sz w:val="24"/>
           <w:szCs w:val="24"/>
         </w:rPr>
-        <w:fldChar w:fldCharType="begin">
-          <w:fldData xml:space="preserve">PEVuZE5vdGU+PENpdGU+PEF1dGhvcj5TenVjczwvQXV0aG9yPjxZZWFyPjIwMTc8L1llYXI+PFJl
-Y051bT4yNTwvUmVjTnVtPjxEaXNwbGF5VGV4dD4oQ29oZW4sIDE5NjI7IFN6dWNzICZhbXA7IElv
-YW5uaWRpcywgMjAxNyk8L0Rpc3BsYXlUZXh0PjxyZWNvcmQ+PHJlYy1udW1iZXI+MjU8L3JlYy1u
-dW1iZXI+PGZvcmVpZ24ta2V5cz48a2V5IGFwcD0iRU4iIGRiLWlkPSI5eHJhZnc1c3g5NWR2cmU5
-dzVocGV2ZDg5Znp3dHdyOXR3c3ciIHRpbWVzdGFtcD0iMTQ5NjM4MjE5NyI+MjU8L2tleT48L2Zv
-cmVpZ24ta2V5cz48cmVmLXR5cGUgbmFtZT0iSm91cm5hbCBBcnRpY2xlIj4xNzwvcmVmLXR5cGU+
-PGNvbnRyaWJ1dG9ycz48YXV0aG9ycz48YXV0aG9yPlN6dWNzLCBEZW5lczwvYXV0aG9yPjxhdXRo
-b3I+SW9hbm5pZGlzLCBKb2huIFAuIEEuPC9hdXRob3I+PC9hdXRob3JzPjwvY29udHJpYnV0b3Jz
-Pjx0aXRsZXM+PHRpdGxlPkVtcGlyaWNhbCBhc3Nlc3NtZW50IG9mIHB1Ymxpc2hlZCBlZmZlY3Qg
-c2l6ZXMgYW5kIHBvd2VyIGluIHRoZSByZWNlbnQgY29nbml0aXZlIG5ldXJvc2NpZW5jZSBhbmQg
-cHN5Y2hvbG9neSBsaXRlcmF0dXJlPC90aXRsZT48c2Vjb25kYXJ5LXRpdGxlPlBMT1MgQmlvbG9n
-eTwvc2Vjb25kYXJ5LXRpdGxlPjwvdGl0bGVzPjxwZXJpb2RpY2FsPjxmdWxsLXRpdGxlPlBMT1Mg
-QmlvbG9neTwvZnVsbC10aXRsZT48L3BlcmlvZGljYWw+PHBhZ2VzPmUyMDAwNzk3PC9wYWdlcz48
-dm9sdW1lPjE1PC92b2x1bWU+PG51bWJlcj4zPC9udW1iZXI+PGRhdGVzPjx5ZWFyPjIwMTc8L3ll
-YXI+PC9kYXRlcz48cHVibGlzaGVyPlB1YmxpYyBMaWJyYXJ5IG9mIFNjaWVuY2U8L3B1Ymxpc2hl
-cj48dXJscz48cmVsYXRlZC11cmxzPjx1cmw+aHR0cHM6Ly9kb2kub3JnLzEwLjEzNzEvam91cm5h
-bC5wYmlvLjIwMDA3OTc8L3VybD48L3JlbGF0ZWQtdXJscz48L3VybHM+PGVsZWN0cm9uaWMtcmVz
-b3VyY2UtbnVtPjEwLjEzNzEvam91cm5hbC5wYmlvLjIwMDA3OTc8L2VsZWN0cm9uaWMtcmVzb3Vy
-Y2UtbnVtPjwvcmVjb3JkPjwvQ2l0ZT48Q2l0ZT48QXV0aG9yPkNvaGVuPC9BdXRob3I+PFllYXI+
-MTk2MjwvWWVhcj48UmVjTnVtPjE5MTI8L1JlY051bT48cmVjb3JkPjxyZWMtbnVtYmVyPjE5MTI8
-L3JlYy1udW1iZXI+PGZvcmVpZ24ta2V5cz48a2V5IGFwcD0iRU4iIGRiLWlkPSJycGRmOWFkZWNw
-eDVkZWUwMGRwcDVyZnd6ZHB3czA5djA5d2QiIHRpbWVzdGFtcD0iMTUwNDg0NjExNyI+MTkxMjwv
-a2V5PjwvZm9yZWlnbi1rZXlzPjxyZWYtdHlwZSBuYW1lPSJKb3VybmFsIEFydGljbGUiPjE3PC9y
-ZWYtdHlwZT48Y29udHJpYnV0b3JzPjxhdXRob3JzPjxhdXRob3I+Q29oZW4sIEphY29iPC9hdXRo
-b3I+PC9hdXRob3JzPjwvY29udHJpYnV0b3JzPjx0aXRsZXM+PHRpdGxlPlRoZSBzdGF0aXN0aWNh
-bCBwb3dlciBvZiBhYm5vcm1hbC1zb2NpYWwgcHN5Y2hvbG9naWNhbCByZXNlYXJjaDogQSByZXZp
-ZXc8L3RpdGxlPjxzZWNvbmRhcnktdGl0bGU+VGhlIEpvdXJuYWwgb2YgQWJub3JtYWwgYW5kIFNv
-Y2lhbCBQc3ljaG9sb2d5PC9zZWNvbmRhcnktdGl0bGU+PC90aXRsZXM+PHBlcmlvZGljYWw+PGZ1
-bGwtdGl0bGU+VGhlIEpvdXJuYWwgb2YgQWJub3JtYWwgYW5kIFNvY2lhbCBQc3ljaG9sb2d5PC9m
-dWxsLXRpdGxlPjwvcGVyaW9kaWNhbD48cGFnZXM+MTQ1LTE1MzwvcGFnZXM+PHZvbHVtZT42NTwv
-dm9sdW1lPjxudW1iZXI+MzwvbnVtYmVyPjxkYXRlcz48eWVhcj4xOTYyPC95ZWFyPjxwdWItZGF0
-ZXM+PGRhdGU+U2VwPC9kYXRlPjwvcHViLWRhdGVzPjwvZGF0ZXM+PGFjY2Vzc2lvbi1udW0+MTk2
-NC0wOTQ0OC0wMDE8L2FjY2Vzc2lvbi1udW0+PHVybHM+PHJlbGF0ZWQtdXJscz48dXJsPmh0dHBz
-Oi8vZXpwLmxpYi51bmltZWxiLmVkdS5hdS9sb2dpbj91cmw9aHR0cDovL292aWRzcC5vdmlkLmNv
-bS9vdmlkd2ViLmNnaT9UPUpTJmFtcDtDU0M9WSZhbXA7TkVXUz1OJmFtcDtQQUdFPWZ1bGx0ZXh0
-JmFtcDtEPXBzeWMxJmFtcDtBTj0xOTY0LTA5NDQ4LTAwMTwvdXJsPjx1cmw+aHR0cDovL3NmeC51
-bmltZWxiLmhvc3RlZC5leGxpYnJpc2dyb3VwLmNvbS9zZnhsY2w0MS8/c2lkPU9WSUQ6cHN5Y2Ri
-JmFtcDtpZD1wbWlkOiZhbXA7aWQ9ZG9pOjEwLjEwMzclMkZoMDA0NTE4NiZhbXA7aXNzbj0wMDk2
-LTg1MVgmYW1wO2lzYm49JmFtcDt2b2x1bWU9NjUmYW1wO2lzc3VlPTMmYW1wO3NwYWdlPTE0NSZh
-bXA7cGFnZXM9MTQ1LTE1MyZhbXA7ZGF0ZT0xOTYyJmFtcDt0aXRsZT1UaGUrSm91cm5hbCtvZitB
-Ym5vcm1hbCthbmQrU29jaWFsK1BzeWNob2xvZ3kmYW1wO2F0aXRsZT1UaGUrc3RhdGlzdGljYWwr
-cG93ZXIrb2YrYWJub3JtYWwtc29jaWFsK3BzeWNob2xvZ2ljYWwrcmVzZWFyY2glM0ErQStyZXZp
-ZXcuJmFtcDthdWxhc3Q9Q29oZW4mYW1wO3BpZD0lM0NhdXRob3IlM0VDb2hlbiUyQytKYWNvYiUz
-QyUyRmF1dGhvciUzRSUzQ0FOJTNFMTk2NC0wOTQ0OC0wMDElM0MlMkZBTiUzRSUzQ0RUJTNFSm91
-cm5hbCtBcnRpY2xlJTNDJTJGRFQlM0U8L3VybD48L3JlbGF0ZWQtdXJscz48L3VybHM+PHJlbW90
-ZS1kYXRhYmFzZS1uYW1lPlBzeWNJTkZPPC9yZW1vdGUtZGF0YWJhc2UtbmFtZT48cmVtb3RlLWRh
-dGFiYXNlLXByb3ZpZGVyPk92aWQgVGVjaG5vbG9naWVzPC9yZW1vdGUtZGF0YWJhc2UtcHJvdmlk
-ZXI+PC9yZWNvcmQ+PC9DaXRlPjwvRW5kTm90ZT5=
-</w:fldData>
-        </w:fldChar>
-      </w:r>
-      <w:r>
-        <w:rPr>
-          <w:rFonts w:cstheme="minorHAnsi"/>
-          <w:sz w:val="24"/>
-          <w:szCs w:val="24"/>
-        </w:rPr>
-        <w:instrText xml:space="preserve"> ADDIN EN.CITE </w:instrText>
-      </w:r>
-      <w:r>
-        <w:rPr>
-          <w:rFonts w:cstheme="minorHAnsi"/>
-          <w:sz w:val="24"/>
-          <w:szCs w:val="24"/>
-        </w:rPr>
-        <w:fldChar w:fldCharType="begin">
-          <w:fldData xml:space="preserve">PEVuZE5vdGU+PENpdGU+PEF1dGhvcj5TenVjczwvQXV0aG9yPjxZZWFyPjIwMTc8L1llYXI+PFJl
-Y051bT4yNTwvUmVjTnVtPjxEaXNwbGF5VGV4dD4oQ29oZW4sIDE5NjI7IFN6dWNzICZhbXA7IElv
-YW5uaWRpcywgMjAxNyk8L0Rpc3BsYXlUZXh0PjxyZWNvcmQ+PHJlYy1udW1iZXI+MjU8L3JlYy1u
-dW1iZXI+PGZvcmVpZ24ta2V5cz48a2V5IGFwcD0iRU4iIGRiLWlkPSI5eHJhZnc1c3g5NWR2cmU5
-dzVocGV2ZDg5Znp3dHdyOXR3c3ciIHRpbWVzdGFtcD0iMTQ5NjM4MjE5NyI+MjU8L2tleT48L2Zv
-cmVpZ24ta2V5cz48cmVmLXR5cGUgbmFtZT0iSm91cm5hbCBBcnRpY2xlIj4xNzwvcmVmLXR5cGU+
-PGNvbnRyaWJ1dG9ycz48YXV0aG9ycz48YXV0aG9yPlN6dWNzLCBEZW5lczwvYXV0aG9yPjxhdXRo
-b3I+SW9hbm5pZGlzLCBKb2huIFAuIEEuPC9hdXRob3I+PC9hdXRob3JzPjwvY29udHJpYnV0b3Jz
-Pjx0aXRsZXM+PHRpdGxlPkVtcGlyaWNhbCBhc3Nlc3NtZW50IG9mIHB1Ymxpc2hlZCBlZmZlY3Qg
-c2l6ZXMgYW5kIHBvd2VyIGluIHRoZSByZWNlbnQgY29nbml0aXZlIG5ldXJvc2NpZW5jZSBhbmQg
-cHN5Y2hvbG9neSBsaXRlcmF0dXJlPC90aXRsZT48c2Vjb25kYXJ5LXRpdGxlPlBMT1MgQmlvbG9n
-eTwvc2Vjb25kYXJ5LXRpdGxlPjwvdGl0bGVzPjxwZXJpb2RpY2FsPjxmdWxsLXRpdGxlPlBMT1Mg
-QmlvbG9neTwvZnVsbC10aXRsZT48L3BlcmlvZGljYWw+PHBhZ2VzPmUyMDAwNzk3PC9wYWdlcz48
-dm9sdW1lPjE1PC92b2x1bWU+PG51bWJlcj4zPC9udW1iZXI+PGRhdGVzPjx5ZWFyPjIwMTc8L3ll
-YXI+PC9kYXRlcz48cHVibGlzaGVyPlB1YmxpYyBMaWJyYXJ5IG9mIFNjaWVuY2U8L3B1Ymxpc2hl
-cj48dXJscz48cmVsYXRlZC11cmxzPjx1cmw+aHR0cHM6Ly9kb2kub3JnLzEwLjEzNzEvam91cm5h
-bC5wYmlvLjIwMDA3OTc8L3VybD48L3JlbGF0ZWQtdXJscz48L3VybHM+PGVsZWN0cm9uaWMtcmVz
-b3VyY2UtbnVtPjEwLjEzNzEvam91cm5hbC5wYmlvLjIwMDA3OTc8L2VsZWN0cm9uaWMtcmVzb3Vy
-Y2UtbnVtPjwvcmVjb3JkPjwvQ2l0ZT48Q2l0ZT48QXV0aG9yPkNvaGVuPC9BdXRob3I+PFllYXI+
-MTk2MjwvWWVhcj48UmVjTnVtPjE5MTI8L1JlY051bT48cmVjb3JkPjxyZWMtbnVtYmVyPjE5MTI8
-L3JlYy1udW1iZXI+PGZvcmVpZ24ta2V5cz48a2V5IGFwcD0iRU4iIGRiLWlkPSJycGRmOWFkZWNw
-eDVkZWUwMGRwcDVyZnd6ZHB3czA5djA5d2QiIHRpbWVzdGFtcD0iMTUwNDg0NjExNyI+MTkxMjwv
-a2V5PjwvZm9yZWlnbi1rZXlzPjxyZWYtdHlwZSBuYW1lPSJKb3VybmFsIEFydGljbGUiPjE3PC9y
-ZWYtdHlwZT48Y29udHJpYnV0b3JzPjxhdXRob3JzPjxhdXRob3I+Q29oZW4sIEphY29iPC9hdXRo
-b3I+PC9hdXRob3JzPjwvY29udHJpYnV0b3JzPjx0aXRsZXM+PHRpdGxlPlRoZSBzdGF0aXN0aWNh
-bCBwb3dlciBvZiBhYm5vcm1hbC1zb2NpYWwgcHN5Y2hvbG9naWNhbCByZXNlYXJjaDogQSByZXZp
-ZXc8L3RpdGxlPjxzZWNvbmRhcnktdGl0bGU+VGhlIEpvdXJuYWwgb2YgQWJub3JtYWwgYW5kIFNv
-Y2lhbCBQc3ljaG9sb2d5PC9zZWNvbmRhcnktdGl0bGU+PC90aXRsZXM+PHBlcmlvZGljYWw+PGZ1
-bGwtdGl0bGU+VGhlIEpvdXJuYWwgb2YgQWJub3JtYWwgYW5kIFNvY2lhbCBQc3ljaG9sb2d5PC9m
-dWxsLXRpdGxlPjwvcGVyaW9kaWNhbD48cGFnZXM+MTQ1LTE1MzwvcGFnZXM+PHZvbHVtZT42NTwv
-dm9sdW1lPjxudW1iZXI+MzwvbnVtYmVyPjxkYXRlcz48eWVhcj4xOTYyPC95ZWFyPjxwdWItZGF0
-ZXM+PGRhdGU+U2VwPC9kYXRlPjwvcHViLWRhdGVzPjwvZGF0ZXM+PGFjY2Vzc2lvbi1udW0+MTk2
-NC0wOTQ0OC0wMDE8L2FjY2Vzc2lvbi1udW0+PHVybHM+PHJlbGF0ZWQtdXJscz48dXJsPmh0dHBz
-Oi8vZXpwLmxpYi51bmltZWxiLmVkdS5hdS9sb2dpbj91cmw9aHR0cDovL292aWRzcC5vdmlkLmNv
-bS9vdmlkd2ViLmNnaT9UPUpTJmFtcDtDU0M9WSZhbXA7TkVXUz1OJmFtcDtQQUdFPWZ1bGx0ZXh0
-JmFtcDtEPXBzeWMxJmFtcDtBTj0xOTY0LTA5NDQ4LTAwMTwvdXJsPjx1cmw+aHR0cDovL3NmeC51
-bmltZWxiLmhvc3RlZC5leGxpYnJpc2dyb3VwLmNvbS9zZnhsY2w0MS8/c2lkPU9WSUQ6cHN5Y2Ri
-JmFtcDtpZD1wbWlkOiZhbXA7aWQ9ZG9pOjEwLjEwMzclMkZoMDA0NTE4NiZhbXA7aXNzbj0wMDk2
-LTg1MVgmYW1wO2lzYm49JmFtcDt2b2x1bWU9NjUmYW1wO2lzc3VlPTMmYW1wO3NwYWdlPTE0NSZh
-bXA7cGFnZXM9MTQ1LTE1MyZhbXA7ZGF0ZT0xOTYyJmFtcDt0aXRsZT1UaGUrSm91cm5hbCtvZitB
-Ym5vcm1hbCthbmQrU29jaWFsK1BzeWNob2xvZ3kmYW1wO2F0aXRsZT1UaGUrc3RhdGlzdGljYWwr
-cG93ZXIrb2YrYWJub3JtYWwtc29jaWFsK3BzeWNob2xvZ2ljYWwrcmVzZWFyY2glM0ErQStyZXZp
-ZXcuJmFtcDthdWxhc3Q9Q29oZW4mYW1wO3BpZD0lM0NhdXRob3IlM0VDb2hlbiUyQytKYWNvYiUz
-QyUyRmF1dGhvciUzRSUzQ0FOJTNFMTk2NC0wOTQ0OC0wMDElM0MlMkZBTiUzRSUzQ0RUJTNFSm91
-cm5hbCtBcnRpY2xlJTNDJTJGRFQlM0U8L3VybD48L3JlbGF0ZWQtdXJscz48L3VybHM+PHJlbW90
-ZS1kYXRhYmFzZS1uYW1lPlBzeWNJTkZPPC9yZW1vdGUtZGF0YWJhc2UtbmFtZT48cmVtb3RlLWRh
-dGFiYXNlLXByb3ZpZGVyPk92aWQgVGVjaG5vbG9naWVzPC9yZW1vdGUtZGF0YWJhc2UtcHJvdmlk
-ZXI+PC9yZWNvcmQ+PC9DaXRlPjwvRW5kTm90ZT5=
-</w:fldData>
-        </w:fldChar>
-      </w:r>
-      <w:r>
-        <w:rPr>
-          <w:rFonts w:cstheme="minorHAnsi"/>
-          <w:sz w:val="24"/>
-          <w:szCs w:val="24"/>
-        </w:rPr>
-        <w:instrText xml:space="preserve"> ADDIN EN.CITE.DATA </w:instrText>
-      </w:r>
-      <w:r>
-        <w:rPr>
-          <w:rFonts w:cstheme="minorHAnsi"/>
-          <w:sz w:val="24"/>
-          <w:szCs w:val="24"/>
-        </w:rPr>
-      </w:r>
-      <w:r>
-        <w:rPr>
-          <w:rFonts w:cstheme="minorHAnsi"/>
-          <w:sz w:val="24"/>
-          <w:szCs w:val="24"/>
-        </w:rPr>
-        <w:fldChar w:fldCharType="end"/>
-      </w:r>
-      <w:r>
-        <w:rPr>
-          <w:rFonts w:cstheme="minorHAnsi"/>
-          <w:sz w:val="24"/>
-          <w:szCs w:val="24"/>
-        </w:rPr>
+        <w:fldChar w:fldCharType="begin"/>
+      </w:r>
+      <w:r>
+        <w:rPr>
+          <w:rFonts w:cstheme="minorHAnsi"/>
+          <w:sz w:val="24"/>
+          <w:szCs w:val="24"/>
+        </w:rPr>
+        <w:instrText xml:space="preserve"> ADDIN EN.CITE &lt;EndNote&gt;&lt;Cite&gt;&lt;Author&gt;Szucs&lt;/Author&gt;&lt;Year&gt;2017&lt;/Year&gt;&lt;RecNum&gt;25&lt;/RecNum&gt;&lt;DisplayText&gt;(Cohen, 1962; Szucs &amp;amp; Ioannidis, 2017)&lt;/DisplayText&gt;&lt;record&gt;&lt;rec-number&gt;25&lt;/rec-number&gt;&lt;foreign-keys&gt;&lt;key app="EN" db-id="9xrafw5sx95dvre9w5hpevd89fzwtwr9twsw" timestamp="1496382197"&gt;25&lt;/key&gt;&lt;/foreign-keys&gt;&lt;ref-type name="Journal Article"&gt;17&lt;/ref-type&gt;&lt;contributors&gt;&lt;authors&gt;&lt;author&gt;Szucs, Denes&lt;/author&gt;&lt;author&gt;Ioannidis, John P. A.&lt;/author&gt;&lt;/authors&gt;&lt;/contributors&gt;&lt;titles&gt;&lt;title&gt;Empirical assessment of published effect sizes and power in the recent cognitive neuroscience and psychology literature&lt;/title&gt;&lt;secondary-title&gt;PLOS Biology&lt;/secondary-title&gt;&lt;/titles&gt;&lt;periodical&gt;&lt;full-title&gt;PLOS Biology&lt;/full-title&gt;&lt;/periodical&gt;&lt;pages&gt;e2000797&lt;/pages&gt;&lt;volume&gt;15&lt;/volume&gt;&lt;number&gt;3&lt;/number&gt;&lt;dates&gt;&lt;year&gt;2017&lt;/year&gt;&lt;/dates&gt;&lt;publisher&gt;Public Library of Science&lt;/publisher&gt;&lt;urls&gt;&lt;related-urls&gt;&lt;url&gt;https://doi.org/10.1371/journal.pbio.2000797&lt;/url&gt;&lt;/related-urls&gt;&lt;/urls&gt;&lt;electronic-resource-num&gt;10.1371/journal.pbio.2000797&lt;/electronic-resource-num&gt;&lt;/record&gt;&lt;/Cite&gt;&lt;Cite&gt;&lt;Author&gt;Cohen&lt;/Author&gt;&lt;Year&gt;1962&lt;/Year&gt;&lt;RecNum&gt;487&lt;/RecNum&gt;&lt;record&gt;&lt;rec-number&gt;487&lt;/rec-number&gt;&lt;foreign-keys&gt;&lt;key app="EN" db-id="9xrafw5sx95dvre9w5hpevd89fzwtwr9twsw" timestamp="1508193712"&gt;487&lt;/key&gt;&lt;/foreign-keys&gt;&lt;ref-type name="Journal Article"&gt;17&lt;/ref-type&gt;&lt;contributors&gt;&lt;authors&gt;&lt;author&gt;Cohen, Jacob&lt;/author&gt;&lt;/authors&gt;&lt;/contributors&gt;&lt;titles&gt;&lt;title&gt;The statistical power of abnormal-social psychological research: A review&lt;/title&gt;&lt;secondary-title&gt;The Journal of Abnormal and Social Psychology&lt;/secondary-title&gt;&lt;/titles&gt;&lt;periodical&gt;&lt;full-title&gt;The Journal of Abnormal and Social Psychology&lt;/full-title&gt;&lt;/periodical&gt;&lt;pages&gt;145-153&lt;/pages&gt;&lt;volume&gt;65&lt;/volume&gt;&lt;number&gt;3&lt;/number&gt;&lt;dates&gt;&lt;year&gt;1962&lt;/year&gt;&lt;/dates&gt;&lt;pub-location&gt;US&lt;/pub-location&gt;&lt;publisher&gt;American Psychological Association&lt;/publisher&gt;&lt;isbn&gt;0096-851X(Print)&lt;/isbn&gt;&lt;urls&gt;&lt;/urls&gt;&lt;electronic-resource-num&gt;10.1037/h0045186&lt;/electronic-resource-num&gt;&lt;/record&gt;&lt;/Cite&gt;&lt;/EndNote&gt;</w:instrText>
       </w:r>
       <w:r>
         <w:rPr>
@@ -4158,25 +3611,7 @@
           <w:sz w:val="24"/>
           <w:szCs w:val="24"/>
         </w:rPr>
-        <w:t>nown (</w:t>
-      </w:r>
-      <w:proofErr w:type="spellStart"/>
-      <w:r>
-        <w:rPr>
-          <w:rFonts w:cstheme="minorHAnsi"/>
-          <w:sz w:val="24"/>
-          <w:szCs w:val="24"/>
-        </w:rPr>
-        <w:t>HARKing</w:t>
-      </w:r>
-      <w:proofErr w:type="spellEnd"/>
-      <w:r>
-        <w:rPr>
-          <w:rFonts w:cstheme="minorHAnsi"/>
-          <w:sz w:val="24"/>
-          <w:szCs w:val="24"/>
-        </w:rPr>
-        <w:t xml:space="preserve">) on the basis of statistical significance or the size of effects </w:t>
+        <w:t xml:space="preserve">nown (HARKing) on the basis of statistical significance or the size of effects </w:t>
       </w:r>
       <w:r>
         <w:rPr>
@@ -4478,25 +3913,7 @@
           <w:sz w:val="24"/>
           <w:szCs w:val="24"/>
         </w:rPr>
-        <w:t xml:space="preserve">suggest that questionable research practices like </w:t>
-      </w:r>
-      <w:proofErr w:type="spellStart"/>
-      <w:r>
-        <w:rPr>
-          <w:rFonts w:cstheme="minorHAnsi"/>
-          <w:sz w:val="24"/>
-          <w:szCs w:val="24"/>
-        </w:rPr>
-        <w:t>HARKing</w:t>
-      </w:r>
-      <w:proofErr w:type="spellEnd"/>
-      <w:r>
-        <w:rPr>
-          <w:rFonts w:cstheme="minorHAnsi"/>
-          <w:sz w:val="24"/>
-          <w:szCs w:val="24"/>
-        </w:rPr>
-        <w:t xml:space="preserve"> and p-hacking are common across </w:t>
+        <w:t xml:space="preserve">suggest that questionable research practices like HARKing and p-hacking are common across </w:t>
       </w:r>
       <w:r>
         <w:rPr>
@@ -5568,7 +4985,23 @@
           <w:sz w:val="24"/>
           <w:szCs w:val="24"/>
         </w:rPr>
-        <w:t xml:space="preserve">In order to estimate </w:t>
+        <w:t xml:space="preserve">In order to </w:t>
+      </w:r>
+      <w:r>
+        <w:rPr>
+          <w:rFonts w:cstheme="minorHAnsi"/>
+          <w:sz w:val="24"/>
+          <w:szCs w:val="24"/>
+        </w:rPr>
+        <w:t>examine</w:t>
+      </w:r>
+      <w:r>
+        <w:rPr>
+          <w:rFonts w:cstheme="minorHAnsi"/>
+          <w:sz w:val="24"/>
+          <w:szCs w:val="24"/>
+        </w:rPr>
+        <w:t xml:space="preserve"> </w:t>
       </w:r>
       <w:r>
         <w:rPr>
@@ -5800,87 +5233,7 @@
           <w:szCs w:val="24"/>
         </w:rPr>
         <w:lastRenderedPageBreak/>
-        <w:t>In reading the paper, it is important to note that these replication projects have not replicated a random selection of effects from the literature. As such th</w:t>
-      </w:r>
-      <w:r>
-        <w:rPr>
-          <w:rFonts w:cstheme="minorHAnsi"/>
-          <w:sz w:val="24"/>
-          <w:szCs w:val="24"/>
-        </w:rPr>
-        <w:t>e</w:t>
-      </w:r>
-      <w:r>
-        <w:rPr>
-          <w:rFonts w:cstheme="minorHAnsi"/>
-          <w:sz w:val="24"/>
-          <w:szCs w:val="24"/>
-        </w:rPr>
-        <w:t xml:space="preserve"> analys</w:t>
-      </w:r>
-      <w:r>
-        <w:rPr>
-          <w:rFonts w:cstheme="minorHAnsi"/>
-          <w:sz w:val="24"/>
-          <w:szCs w:val="24"/>
-        </w:rPr>
-        <w:t>e</w:t>
-      </w:r>
-      <w:r>
-        <w:rPr>
-          <w:rFonts w:cstheme="minorHAnsi"/>
-          <w:sz w:val="24"/>
-          <w:szCs w:val="24"/>
-        </w:rPr>
-        <w:t xml:space="preserve">s </w:t>
-      </w:r>
-      <w:r>
-        <w:rPr>
-          <w:rFonts w:cstheme="minorHAnsi"/>
-          <w:sz w:val="24"/>
-          <w:szCs w:val="24"/>
-        </w:rPr>
-        <w:t>her</w:t>
-      </w:r>
-      <w:r>
-        <w:rPr>
-          <w:rFonts w:cstheme="minorHAnsi"/>
-          <w:sz w:val="24"/>
-          <w:szCs w:val="24"/>
-        </w:rPr>
-        <w:t>e</w:t>
-      </w:r>
-      <w:r>
-        <w:rPr>
-          <w:rFonts w:cstheme="minorHAnsi"/>
-          <w:sz w:val="24"/>
-          <w:szCs w:val="24"/>
-        </w:rPr>
-        <w:t xml:space="preserve"> </w:t>
-      </w:r>
-      <w:r>
-        <w:rPr>
-          <w:rFonts w:cstheme="minorHAnsi"/>
-          <w:sz w:val="24"/>
-          <w:szCs w:val="24"/>
-        </w:rPr>
-        <w:t xml:space="preserve">do not allow us to make simple inferences about what would be seen in a future replication study (i.e., predicting the effect size decrease between a randomly selected psychology research article and its replication). Instead, this analysis should be read as producing estimates of the differences we would expect to see in future large-scale replication projects, under the </w:t>
-      </w:r>
-      <w:r>
-        <w:rPr>
-          <w:rFonts w:cstheme="minorHAnsi"/>
-          <w:sz w:val="24"/>
-          <w:szCs w:val="24"/>
-        </w:rPr>
-        <w:t>assumption</w:t>
-      </w:r>
-      <w:r>
-        <w:rPr>
-          <w:rFonts w:cstheme="minorHAnsi"/>
-          <w:sz w:val="24"/>
-          <w:szCs w:val="24"/>
-        </w:rPr>
-        <w:t xml:space="preserve"> that the included replication projects are a random sample of hypothetical replication projects. </w:t>
+        <w:t xml:space="preserve">In reading the paper, it is important to note that these replication projects have not replicated a random selection of effects from the literature. As such the analyses here do not allow us to make simple inferences about what would be seen in a future replication study (i.e., predicting the effect size decrease between a randomly selected psychology research article and its replication) or directly examine the impact of publication and reporting biases on effect sizes. Instead, this analysis should be read as producing estimates of the differences we would expect to see in future large-scale replication projects, under the assumption that the included replication projects are a random sample of hypothetical replication projects. </w:t>
       </w:r>
     </w:p>
     <w:p>
@@ -5890,6 +5243,8 @@
           <w:rFonts w:asciiTheme="minorHAnsi" w:hAnsiTheme="minorHAnsi" w:cstheme="minorHAnsi"/>
         </w:rPr>
       </w:pPr>
+      <w:bookmarkStart w:id="7" w:name="_GoBack"/>
+      <w:bookmarkEnd w:id="7"/>
       <w:r>
         <w:rPr>
           <w:rFonts w:asciiTheme="minorHAnsi" w:hAnsiTheme="minorHAnsi" w:cstheme="minorHAnsi"/>
@@ -6173,7 +5528,6 @@
         <w:rPr>
           <w:lang w:val="en-US"/>
         </w:rPr>
-        <w:fldChar w:fldCharType="separate"/>
       </w:r>
       <w:r>
         <w:rPr>
@@ -6295,7 +5649,14 @@
         <w:rPr>
           <w:lang w:val="en-US"/>
         </w:rPr>
-        <w:t xml:space="preserve">level result was used (i.e., the results of the analysis </w:t>
+        <w:t xml:space="preserve">level result was used (i.e., the </w:t>
+      </w:r>
+      <w:r>
+        <w:rPr>
+          <w:lang w:val="en-US"/>
+        </w:rPr>
+        <w:lastRenderedPageBreak/>
+        <w:t xml:space="preserve">results of the analysis </w:t>
       </w:r>
       <w:r>
         <w:rPr>
@@ -6331,7 +5692,6 @@
         <w:rPr>
           <w:lang w:val="en-US"/>
         </w:rPr>
-        <w:lastRenderedPageBreak/>
         <w:t>M</w:t>
       </w:r>
       <w:r>
@@ -6592,21 +5952,7 @@
         <w:rPr>
           <w:lang w:val="en-US"/>
         </w:rPr>
-        <w:t xml:space="preserve"> and an </w:t>
-      </w:r>
-      <w:proofErr w:type="spellStart"/>
-      <w:r>
-        <w:rPr>
-          <w:lang w:val="en-US"/>
-        </w:rPr>
-        <w:t>RMarkdown</w:t>
-      </w:r>
-      <w:proofErr w:type="spellEnd"/>
-      <w:r>
-        <w:rPr>
-          <w:lang w:val="en-US"/>
-        </w:rPr>
-        <w:t xml:space="preserve"> document to allow the current </w:t>
+        <w:t xml:space="preserve"> and an RMarkdown document to allow the current </w:t>
       </w:r>
       <w:r>
         <w:rPr>
@@ -7215,21 +6561,7 @@
         <w:rPr>
           <w:lang w:val="en-US"/>
         </w:rPr>
-        <w:t xml:space="preserve">multiple </w:t>
-      </w:r>
-      <w:proofErr w:type="spellStart"/>
-      <w:r>
-        <w:rPr>
-          <w:lang w:val="en-US"/>
-        </w:rPr>
-        <w:t>operationalisations</w:t>
-      </w:r>
-      <w:proofErr w:type="spellEnd"/>
-      <w:r>
-        <w:rPr>
-          <w:lang w:val="en-US"/>
-        </w:rPr>
-        <w:t xml:space="preserve"> of an original effect were tested. Standard errors for each difference score were estimated as</w:t>
+        <w:t>multiple operationalisations of an original effect were tested. Standard errors for each difference score were estimated as</w:t>
       </w:r>
     </w:p>
     <w:p>
@@ -7472,7 +6804,7 @@
         </w:rPr>
         <w:t xml:space="preserve"> being the sample size in the replication study. This standard error is an approximation </w:t>
       </w:r>
-      <w:bookmarkStart w:id="7" w:name="_Hlk12971317"/>
+      <w:bookmarkStart w:id="8" w:name="_Hlk12971317"/>
       <w:r>
         <w:rPr>
           <w:lang w:val="en-US"/>
@@ -7485,7 +6817,7 @@
         </w:rPr>
         <w:t>studies that reported</w:t>
       </w:r>
-      <w:bookmarkEnd w:id="7"/>
+      <w:bookmarkEnd w:id="8"/>
       <w:r>
         <w:rPr>
           <w:lang w:val="en-US"/>
@@ -7608,8 +6940,8 @@
           <w:szCs w:val="24"/>
         </w:rPr>
       </w:pPr>
-      <w:bookmarkStart w:id="8" w:name="accounting-for-null-results"/>
-      <w:bookmarkEnd w:id="8"/>
+      <w:bookmarkStart w:id="9" w:name="accounting-for-null-results"/>
+      <w:bookmarkEnd w:id="9"/>
       <w:r>
         <w:rPr>
           <w:rFonts w:asciiTheme="minorHAnsi" w:hAnsiTheme="minorHAnsi" w:cstheme="minorHAnsi"/>
@@ -7818,8 +7150,8 @@
           <w:szCs w:val="24"/>
         </w:rPr>
       </w:pPr>
-      <w:bookmarkStart w:id="9" w:name="analysis-2-and-3-multilevel-random-effec"/>
-      <w:bookmarkEnd w:id="9"/>
+      <w:bookmarkStart w:id="10" w:name="analysis-2-and-3-multilevel-random-effec"/>
+      <w:bookmarkEnd w:id="10"/>
       <w:r>
         <w:rPr>
           <w:rFonts w:asciiTheme="minorHAnsi" w:hAnsiTheme="minorHAnsi" w:cstheme="minorHAnsi"/>
@@ -8561,21 +7893,7 @@
         <w:rPr>
           <w:lang w:val="en-US"/>
         </w:rPr>
-        <w:t xml:space="preserve"> In these </w:t>
-      </w:r>
-      <w:proofErr w:type="gramStart"/>
-      <w:r>
-        <w:rPr>
-          <w:lang w:val="en-US"/>
-        </w:rPr>
-        <w:t>cases</w:t>
-      </w:r>
-      <w:proofErr w:type="gramEnd"/>
-      <w:r>
-        <w:rPr>
-          <w:lang w:val="en-US"/>
-        </w:rPr>
-        <w:t xml:space="preserve"> we used the standard errors derived from the meta-analyses that produced the effect size estimate (see Supplementary Materials 1 for details).</w:t>
+        <w:t xml:space="preserve"> In these cases we used the standard errors derived from the meta-analyses that produced the effect size estimate (see Supplementary Materials 1 for details).</w:t>
       </w:r>
     </w:p>
     <w:p>
@@ -8716,8 +8034,8 @@
           <w:szCs w:val="24"/>
         </w:rPr>
       </w:pPr>
-      <w:bookmarkStart w:id="10" w:name="analysis-4-bayesian-mixture-model"/>
-      <w:bookmarkEnd w:id="10"/>
+      <w:bookmarkStart w:id="11" w:name="analysis-4-bayesian-mixture-model"/>
+      <w:bookmarkEnd w:id="11"/>
       <w:r>
         <w:rPr>
           <w:rFonts w:asciiTheme="minorHAnsi" w:hAnsiTheme="minorHAnsi" w:cstheme="minorHAnsi"/>
@@ -9007,21 +8325,7 @@
         <w:rPr>
           <w:lang w:val="en-US"/>
         </w:rPr>
-        <w:t>(</w:t>
-      </w:r>
-      <w:proofErr w:type="spellStart"/>
-      <w:r>
-        <w:rPr>
-          <w:lang w:val="en-US"/>
-        </w:rPr>
-        <w:t>i</w:t>
-      </w:r>
-      <w:proofErr w:type="spellEnd"/>
-      <w:r>
-        <w:rPr>
-          <w:lang w:val="en-US"/>
-        </w:rPr>
-        <w:t xml:space="preserve">) </w:t>
+        <w:t xml:space="preserve">(i) </w:t>
       </w:r>
       <w:r>
         <w:rPr>
@@ -9178,8 +8482,8 @@
           <w:rFonts w:asciiTheme="minorHAnsi" w:hAnsiTheme="minorHAnsi" w:cstheme="minorHAnsi"/>
         </w:rPr>
       </w:pPr>
-      <w:bookmarkStart w:id="11" w:name="descriptives"/>
-      <w:bookmarkEnd w:id="11"/>
+      <w:bookmarkStart w:id="12" w:name="descriptives"/>
+      <w:bookmarkEnd w:id="12"/>
       <w:r>
         <w:rPr>
           <w:rFonts w:asciiTheme="minorHAnsi" w:hAnsiTheme="minorHAnsi" w:cstheme="minorHAnsi"/>
@@ -9196,7 +8500,6 @@
           <w:szCs w:val="24"/>
         </w:rPr>
       </w:pPr>
-      <w:proofErr w:type="spellStart"/>
       <w:r>
         <w:rPr>
           <w:rFonts w:asciiTheme="minorHAnsi" w:hAnsiTheme="minorHAnsi" w:cstheme="minorHAnsi"/>
@@ -9205,7 +8508,6 @@
         </w:rPr>
         <w:t>Descriptives</w:t>
       </w:r>
-      <w:proofErr w:type="spellEnd"/>
     </w:p>
     <w:p>
       <w:pPr>
@@ -9565,19 +8867,11 @@
                 <w:rFonts w:cstheme="minorHAnsi"/>
               </w:rPr>
             </w:pPr>
-            <w:proofErr w:type="spellStart"/>
             <w:r>
               <w:rPr>
                 <w:rFonts w:cstheme="minorHAnsi"/>
               </w:rPr>
-              <w:t>Nonequivalent</w:t>
-            </w:r>
-            <w:proofErr w:type="spellEnd"/>
-            <w:r>
-              <w:rPr>
-                <w:rFonts w:cstheme="minorHAnsi"/>
-              </w:rPr>
-              <w:t xml:space="preserve"> studies</w:t>
+              <w:t>Nonequivalent studies</w:t>
             </w:r>
           </w:p>
         </w:tc>
@@ -10447,10 +9741,10 @@
           <w:color w:val="767171" w:themeColor="background2" w:themeShade="80"/>
         </w:rPr>
       </w:pPr>
-      <w:bookmarkStart w:id="12" w:name="results"/>
-      <w:bookmarkStart w:id="13" w:name="analysis-1-multilevel-random-effects-met"/>
-      <w:bookmarkEnd w:id="12"/>
+      <w:bookmarkStart w:id="13" w:name="results"/>
+      <w:bookmarkStart w:id="14" w:name="analysis-1-multilevel-random-effects-met"/>
       <w:bookmarkEnd w:id="13"/>
+      <w:bookmarkEnd w:id="14"/>
     </w:p>
     <w:p>
       <w:pPr>
@@ -10719,12 +10013,6 @@
           <w:lang w:val="en-US"/>
         </w:rPr>
         <w:instrText xml:space="preserve"> ADDIN EN.CITE &lt;EndNote&gt;&lt;Cite Hidden="1"&gt;&lt;Author&gt;Nakagawa&lt;/Author&gt;&lt;Year&gt;2012&lt;/Year&gt;&lt;RecNum&gt;1023&lt;/RecNum&gt;&lt;record&gt;&lt;rec-number&gt;1023&lt;/rec-number&gt;&lt;foreign-keys&gt;&lt;key app="EN" db-id="9xrafw5sx95dvre9w5hpevd89fzwtwr9twsw" timestamp="1546384767"&gt;1023&lt;/key&gt;&lt;/foreign-keys&gt;&lt;ref-type name="Journal Article"&gt;17&lt;/ref-type&gt;&lt;contributors&gt;&lt;authors&gt;&lt;author&gt;Nakagawa, Shinichi&lt;/author&gt;&lt;author&gt;Santos, Eduardo S. A.&lt;/author&gt;&lt;/authors&gt;&lt;/contributors&gt;&lt;titles&gt;&lt;title&gt;Methodological issues and advances in biological meta-analysis&lt;/title&gt;&lt;secondary-title&gt;Evolutionary Ecology&lt;/secondary-title&gt;&lt;/titles&gt;&lt;periodical&gt;&lt;full-title&gt;Evolutionary Ecology&lt;/full-title&gt;&lt;/periodical&gt;&lt;pages&gt;1253-1274&lt;/pages&gt;&lt;volume&gt;26&lt;/volume&gt;&lt;number&gt;5&lt;/number&gt;&lt;dates&gt;&lt;year&gt;2012&lt;/year&gt;&lt;pub-dates&gt;&lt;date&gt;2012/09/01&lt;/date&gt;&lt;/pub-dates&gt;&lt;/dates&gt;&lt;isbn&gt;1573-8477&lt;/isbn&gt;&lt;urls&gt;&lt;related-urls&gt;&lt;url&gt;https://doi.org/10.1007/s10682-012-9555-5&lt;/url&gt;&lt;/related-urls&gt;&lt;/urls&gt;&lt;electronic-resource-num&gt;10.1007/s10682-012-9555-5&lt;/electronic-resource-num&gt;&lt;/record&gt;&lt;/Cite&gt;&lt;/EndNote&gt;</w:instrText>
-      </w:r>
-      <w:r>
-        <w:rPr>
-          <w:lang w:val="en-US"/>
-        </w:rPr>
-        <w:fldChar w:fldCharType="separate"/>
       </w:r>
       <w:r>
         <w:rPr>
@@ -11458,19 +10746,11 @@
                 <w:rFonts w:cstheme="minorHAnsi"/>
               </w:rPr>
             </w:pPr>
-            <w:proofErr w:type="gramStart"/>
             <w:r>
               <w:rPr>
                 <w:rFonts w:cstheme="minorHAnsi"/>
               </w:rPr>
-              <w:t>QE(</w:t>
-            </w:r>
-            <w:proofErr w:type="gramEnd"/>
-            <w:r>
-              <w:rPr>
-                <w:rFonts w:cstheme="minorHAnsi"/>
-              </w:rPr>
-              <w:t>305) = 3531.9, p &lt; .001</w:t>
+              <w:t>QE(305) = 3531.9, p &lt; .001</w:t>
             </w:r>
           </w:p>
         </w:tc>
@@ -11493,8 +10773,8 @@
           <w:szCs w:val="24"/>
         </w:rPr>
       </w:pPr>
-      <w:bookmarkStart w:id="14" w:name="analysis-2---3-results-from-multilevel-r"/>
-      <w:bookmarkEnd w:id="14"/>
+      <w:bookmarkStart w:id="15" w:name="analysis-2---3-results-from-multilevel-r"/>
+      <w:bookmarkEnd w:id="15"/>
       <w:r>
         <w:rPr>
           <w:sz w:val="24"/>
@@ -11725,8 +11005,8 @@
           <w:szCs w:val="24"/>
         </w:rPr>
       </w:pPr>
-      <w:bookmarkStart w:id="15" w:name="table-all-model-output"/>
-      <w:bookmarkEnd w:id="15"/>
+      <w:bookmarkStart w:id="16" w:name="table-all-model-output"/>
+      <w:bookmarkEnd w:id="16"/>
       <w:r>
         <w:rPr>
           <w:rFonts w:asciiTheme="minorHAnsi" w:hAnsiTheme="minorHAnsi" w:cstheme="minorHAnsi"/>
@@ -11884,19 +11164,11 @@
                 <w:rFonts w:cstheme="minorHAnsi"/>
               </w:rPr>
             </w:pPr>
-            <w:proofErr w:type="spellStart"/>
             <w:r>
               <w:rPr>
                 <w:rFonts w:cstheme="minorHAnsi"/>
               </w:rPr>
-              <w:t>Nonequivalent</w:t>
-            </w:r>
-            <w:proofErr w:type="spellEnd"/>
-            <w:r>
-              <w:rPr>
-                <w:rFonts w:cstheme="minorHAnsi"/>
-              </w:rPr>
-              <w:t xml:space="preserve"> studies</w:t>
+              <w:t>Nonequivalent studies</w:t>
             </w:r>
           </w:p>
         </w:tc>
@@ -12534,8 +11806,8 @@
           <w:szCs w:val="20"/>
         </w:rPr>
       </w:pPr>
-      <w:bookmarkStart w:id="16" w:name="leave-one-out-cross-validation-of-meta-a"/>
-      <w:bookmarkEnd w:id="16"/>
+      <w:bookmarkStart w:id="17" w:name="leave-one-out-cross-validation-of-meta-a"/>
+      <w:bookmarkEnd w:id="17"/>
       <w:r>
         <w:rPr>
           <w:i/>
@@ -12611,21 +11883,7 @@
         <w:rPr>
           <w:lang w:val="en-US"/>
         </w:rPr>
-        <w:t xml:space="preserve">aterial 3 for tables </w:t>
-      </w:r>
-      <w:proofErr w:type="spellStart"/>
-      <w:r>
-        <w:rPr>
-          <w:lang w:val="en-US"/>
-        </w:rPr>
-        <w:t>summarising</w:t>
-      </w:r>
-      <w:proofErr w:type="spellEnd"/>
-      <w:r>
-        <w:rPr>
-          <w:lang w:val="en-US"/>
-        </w:rPr>
-        <w:t xml:space="preserve"> the leave-one-out model output</w:t>
+        <w:t>aterial 3 for tables summarising the leave-one-out model output</w:t>
       </w:r>
       <w:r>
         <w:rPr>
@@ -12643,8 +11901,8 @@
           <w:szCs w:val="24"/>
         </w:rPr>
       </w:pPr>
-      <w:bookmarkStart w:id="17" w:name="analysis-4-bayesian-mixture-model-result"/>
-      <w:bookmarkEnd w:id="17"/>
+      <w:bookmarkStart w:id="18" w:name="analysis-4-bayesian-mixture-model-result"/>
+      <w:bookmarkEnd w:id="18"/>
       <w:r>
         <w:rPr>
           <w:sz w:val="24"/>
@@ -12671,21 +11929,140 @@
         <w:rPr>
           <w:lang w:val="en-US"/>
         </w:rPr>
-        <w:t xml:space="preserve">The Bayesian mixture model was estimated using four Markov chains from each of which 100,000 draws were taken (excluding an </w:t>
-      </w:r>
-      <w:proofErr w:type="gramStart"/>
-      <w:r>
-        <w:rPr>
-          <w:lang w:val="en-US"/>
-        </w:rPr>
-        <w:t>11,000 draw</w:t>
-      </w:r>
-      <w:proofErr w:type="gramEnd"/>
-      <w:r>
-        <w:rPr>
-          <w:lang w:val="en-US"/>
-        </w:rPr>
-        <w:t xml:space="preserve"> burn-in period). Trace and density plots for the discussed parameters were assessed and the model appeared to have converged. The overall posterior assignment rate (i.e., the proportion of studies </w:t>
+        <w:t xml:space="preserve">The Bayesian mixture model was estimated using four Markov chains from each of which 100,000 draws were taken (excluding an 11,000 draw burn-in period). </w:t>
+      </w:r>
+      <w:r>
+        <w:rPr>
+          <w:lang w:val="en-US"/>
+        </w:rPr>
+        <w:t>T</w:t>
+      </w:r>
+      <w:r>
+        <w:rPr>
+          <w:lang w:val="en-US"/>
+        </w:rPr>
+        <w:t xml:space="preserve">race and density plots </w:t>
+      </w:r>
+      <w:r>
+        <w:rPr>
+          <w:lang w:val="en-US"/>
+        </w:rPr>
+        <w:t xml:space="preserve">for </w:t>
+      </w:r>
+      <w:r>
+        <w:rPr>
+          <w:lang w:val="en-US"/>
+        </w:rPr>
+        <w:t>the discussed parameters</w:t>
+      </w:r>
+      <w:r>
+        <w:rPr>
+          <w:lang w:val="en-US"/>
+        </w:rPr>
+        <w:t xml:space="preserve"> </w:t>
+      </w:r>
+      <w:r>
+        <w:rPr>
+          <w:lang w:val="en-US"/>
+        </w:rPr>
+        <w:t>were examined and, along with</w:t>
+      </w:r>
+      <w:r>
+        <w:rPr>
+          <w:lang w:val="en-US"/>
+        </w:rPr>
+        <w:t xml:space="preserve"> and </w:t>
+      </w:r>
+      <m:oMath>
+        <m:acc>
+          <m:accPr>
+            <m:ctrlPr>
+              <w:rPr>
+                <w:rFonts w:ascii="Cambria Math" w:hAnsi="Cambria Math"/>
+                <w:lang w:val="en-US"/>
+              </w:rPr>
+            </m:ctrlPr>
+          </m:accPr>
+          <m:e>
+            <m:r>
+              <m:rPr>
+                <m:sty m:val="p"/>
+              </m:rPr>
+              <w:rPr>
+                <w:rFonts w:ascii="Cambria Math" w:hAnsi="Cambria Math"/>
+                <w:lang w:val="en-US"/>
+              </w:rPr>
+              <m:t>R</m:t>
+            </m:r>
+          </m:e>
+        </m:acc>
+      </m:oMath>
+      <w:r>
+        <w:rPr>
+          <w:lang w:val="en-US"/>
+        </w:rPr>
+        <w:t xml:space="preserve"> values within .001 of 1</w:t>
+      </w:r>
+      <w:r>
+        <w:rPr>
+          <w:lang w:val="en-US"/>
+        </w:rPr>
+        <w:t xml:space="preserve">, </w:t>
+      </w:r>
+      <w:r>
+        <w:rPr>
+          <w:lang w:val="en-US"/>
+        </w:rPr>
+        <w:t>appeared to suggest</w:t>
+      </w:r>
+      <w:r>
+        <w:rPr>
+          <w:lang w:val="en-US"/>
+        </w:rPr>
+        <w:t xml:space="preserve"> that the model successfully converged</w:t>
+      </w:r>
+      <w:r>
+        <w:rPr>
+          <w:lang w:val="en-US"/>
+        </w:rPr>
+        <w:t xml:space="preserve"> </w:t>
+      </w:r>
+      <w:r>
+        <w:rPr>
+          <w:lang w:val="en-US"/>
+        </w:rPr>
+        <w:fldChar w:fldCharType="begin"/>
+      </w:r>
+      <w:r>
+        <w:rPr>
+          <w:lang w:val="en-US"/>
+        </w:rPr>
+        <w:instrText xml:space="preserve"> ADDIN EN.CITE &lt;EndNote&gt;&lt;Cite&gt;&lt;Author&gt;Gelman&lt;/Author&gt;&lt;Year&gt;2011&lt;/Year&gt;&lt;RecNum&gt;1052&lt;/RecNum&gt;&lt;DisplayText&gt;(Gelman &amp;amp; Shirley, 2011)&lt;/DisplayText&gt;&lt;record&gt;&lt;rec-number&gt;1052&lt;/rec-number&gt;&lt;foreign-keys&gt;&lt;key app="EN" db-id="9xrafw5sx95dvre9w5hpevd89fzwtwr9twsw" timestamp="1564567263"&gt;1052&lt;/key&gt;&lt;/foreign-keys&gt;&lt;ref-type name="Book Section"&gt;5&lt;/ref-type&gt;&lt;contributors&gt;&lt;authors&gt;&lt;author&gt;Gelman, Andrew&lt;/author&gt;&lt;author&gt;Shirley, Kenneth&lt;/author&gt;&lt;/authors&gt;&lt;secondary-authors&gt;&lt;author&gt;Brooks, Steve&lt;/author&gt;&lt;author&gt;Gelman, Andrew&lt;/author&gt;&lt;author&gt;Jones, Galin&lt;/author&gt;&lt;author&gt;Meng, Xiao-Li&lt;/author&gt;&lt;/secondary-authors&gt;&lt;/contributors&gt;&lt;titles&gt;&lt;title&gt;Inference from simulations and monitoring convergence&lt;/title&gt;&lt;secondary-title&gt;Handbook of Markov Chain Monte Carlo&lt;/secondary-title&gt;&lt;/titles&gt;&lt;periodical&gt;&lt;full-title&gt;Handbook of markov chain monte carlo&lt;/full-title&gt;&lt;/periodical&gt;&lt;pages&gt;163-174&lt;/pages&gt;&lt;volume&gt;6&lt;/volume&gt;&lt;dates&gt;&lt;year&gt;2011&lt;/year&gt;&lt;/dates&gt;&lt;pub-location&gt;Boca Raton, Florida&lt;/pub-location&gt;&lt;publisher&gt;CRC press&lt;/publisher&gt;&lt;urls&gt;&lt;/urls&gt;&lt;/record&gt;&lt;/Cite&gt;&lt;/EndNote&gt;</w:instrText>
+      </w:r>
+      <w:r>
+        <w:rPr>
+          <w:lang w:val="en-US"/>
+        </w:rPr>
+        <w:fldChar w:fldCharType="separate"/>
+      </w:r>
+      <w:r>
+        <w:rPr>
+          <w:noProof/>
+          <w:lang w:val="en-US"/>
+        </w:rPr>
+        <w:t>(Gelman &amp; Shirley, 2011)</w:t>
+      </w:r>
+      <w:r>
+        <w:rPr>
+          <w:lang w:val="en-US"/>
+        </w:rPr>
+        <w:fldChar w:fldCharType="end"/>
+      </w:r>
+      <w:r>
+        <w:rPr>
+          <w:lang w:val="en-US"/>
+        </w:rPr>
+        <w:t xml:space="preserve">. The overall posterior assignment rate (i.e., the proportion of studies </w:t>
       </w:r>
       <w:r>
         <w:rPr>
@@ -12703,6 +12080,7 @@
         <w:rPr>
           <w:lang w:val="en-US"/>
         </w:rPr>
+        <w:lastRenderedPageBreak/>
         <w:t>were</w:t>
       </w:r>
       <w:r>
@@ -12727,14 +12105,7 @@
         <w:rPr>
           <w:lang w:val="en-US"/>
         </w:rPr>
-        <w:t xml:space="preserve">s 89%, with a 95% highest </w:t>
-      </w:r>
-      <w:r>
-        <w:rPr>
-          <w:lang w:val="en-US"/>
-        </w:rPr>
-        <w:lastRenderedPageBreak/>
-        <w:t xml:space="preserve">probability density interval of [79%, 98%]. The overall attenuation factor (i.e., the estimated amount that effect sizes decreases between the original and replication studies) </w:t>
+        <w:t xml:space="preserve">s 89%, with a 95% highest probability density interval of [79%, 98%]. The overall attenuation factor (i.e., the estimated amount that effect sizes decreases between the original and replication studies) </w:t>
       </w:r>
       <w:r>
         <w:rPr>
@@ -12960,8 +12331,8 @@
           <w:rFonts w:cstheme="minorHAnsi"/>
         </w:rPr>
       </w:pPr>
-      <w:bookmarkStart w:id="18" w:name="figure-mixture-model."/>
-      <w:bookmarkEnd w:id="18"/>
+      <w:bookmarkStart w:id="19" w:name="figure-mixture-model."/>
+      <w:bookmarkEnd w:id="19"/>
       <w:r>
         <w:rPr>
           <w:rFonts w:cstheme="minorHAnsi"/>
@@ -13031,8 +12402,8 @@
       <w:pPr>
         <w:pStyle w:val="Heading2"/>
       </w:pPr>
-      <w:bookmarkStart w:id="19" w:name="discussion"/>
-      <w:bookmarkEnd w:id="19"/>
+      <w:bookmarkStart w:id="20" w:name="discussion"/>
+      <w:bookmarkEnd w:id="20"/>
       <w:r>
         <w:t>Discussion</w:t>
       </w:r>
@@ -13278,8 +12649,8 @@
       <w:pPr>
         <w:pStyle w:val="Heading3"/>
       </w:pPr>
-      <w:bookmarkStart w:id="20" w:name="limitations-and-future-directions"/>
-      <w:bookmarkEnd w:id="20"/>
+      <w:bookmarkStart w:id="21" w:name="limitations-and-future-directions"/>
+      <w:bookmarkEnd w:id="21"/>
       <w:r>
         <w:t>Limitations and future directions</w:t>
       </w:r>
@@ -13411,27 +12782,13 @@
         <w:rPr>
           <w:rFonts w:cstheme="minorHAnsi"/>
         </w:rPr>
-        <w:t xml:space="preserve">a uniform attenuation factor across all areas of psychological </w:t>
-      </w:r>
-      <w:proofErr w:type="gramStart"/>
-      <w:r>
-        <w:rPr>
-          <w:rFonts w:cstheme="minorHAnsi"/>
-        </w:rPr>
-        <w:t>research</w:t>
-      </w:r>
-      <w:r>
-        <w:rPr>
-          <w:rFonts w:cstheme="minorHAnsi"/>
-        </w:rPr>
-        <w:t>, and</w:t>
-      </w:r>
-      <w:proofErr w:type="gramEnd"/>
-      <w:r>
-        <w:rPr>
-          <w:rFonts w:cstheme="minorHAnsi"/>
-        </w:rPr>
-        <w:t xml:space="preserve"> </w:t>
+        <w:t>a uniform attenuation factor across all areas of psychological research</w:t>
+      </w:r>
+      <w:r>
+        <w:rPr>
+          <w:rFonts w:cstheme="minorHAnsi"/>
+        </w:rPr>
+        <w:t xml:space="preserve">, and </w:t>
       </w:r>
       <w:r>
         <w:rPr>
@@ -13726,21 +13083,7 @@
         <w:rPr>
           <w:rFonts w:cstheme="minorHAnsi"/>
         </w:rPr>
-        <w:t xml:space="preserve">, to circumvent publication bias, and to avoid QRPs like p-hacking and </w:t>
-      </w:r>
-      <w:proofErr w:type="spellStart"/>
-      <w:r>
-        <w:rPr>
-          <w:rFonts w:cstheme="minorHAnsi"/>
-        </w:rPr>
-        <w:t>HARKing</w:t>
-      </w:r>
-      <w:proofErr w:type="spellEnd"/>
-      <w:r>
-        <w:rPr>
-          <w:rFonts w:cstheme="minorHAnsi"/>
-        </w:rPr>
-        <w:t xml:space="preserve"> </w:t>
+        <w:t xml:space="preserve">, to circumvent publication bias, and to avoid QRPs like p-hacking and HARKing </w:t>
       </w:r>
       <w:r>
         <w:rPr>
@@ -14294,8 +13637,6 @@
         </w:rPr>
         <w:t xml:space="preserve"> also help to avoid the negative impacts of low statistical power by allowing for extremely high powered studies of even very small effects.</w:t>
       </w:r>
-      <w:bookmarkStart w:id="21" w:name="_GoBack"/>
-      <w:bookmarkEnd w:id="21"/>
     </w:p>
     <w:p>
       <w:pPr>
@@ -14421,23 +13762,7 @@
           <w:rFonts w:eastAsiaTheme="majorEastAsia" w:cstheme="minorHAnsi"/>
           <w:szCs w:val="24"/>
         </w:rPr>
-        <w:t xml:space="preserve">. Data-sharing platforms such as </w:t>
-      </w:r>
-      <w:proofErr w:type="spellStart"/>
-      <w:r>
-        <w:rPr>
-          <w:rFonts w:eastAsiaTheme="majorEastAsia" w:cstheme="minorHAnsi"/>
-          <w:szCs w:val="24"/>
-        </w:rPr>
-        <w:t>figshare</w:t>
-      </w:r>
-      <w:proofErr w:type="spellEnd"/>
-      <w:r>
-        <w:rPr>
-          <w:rFonts w:eastAsiaTheme="majorEastAsia" w:cstheme="minorHAnsi"/>
-          <w:szCs w:val="24"/>
-        </w:rPr>
-        <w:t xml:space="preserve"> (figshare.com) and the Open Science Framework (osf.io) make it possible for researchers to easily share the results of research whether or not a study is published in a traditional journal. Similarly, pre-prints (e.g., </w:t>
+        <w:t xml:space="preserve">. Data-sharing platforms such as figshare (figshare.com) and the Open Science Framework (osf.io) make it possible for researchers to easily share the results of research whether or not a study is published in a traditional journal. Similarly, pre-prints (e.g., </w:t>
       </w:r>
       <w:r>
         <w:rPr>
@@ -14645,6 +13970,7 @@
     <w:p>
       <w:pPr>
         <w:pStyle w:val="EndNoteBibliography"/>
+        <w:spacing w:after="0"/>
         <w:ind w:left="720" w:hanging="720"/>
       </w:pPr>
       <w:r>
@@ -14657,16 +13983,8 @@
         <w:t>The Journal of Abnormal and Social Psychology, 65</w:t>
       </w:r>
       <w:r>
-        <w:t xml:space="preserve">(3), 145-153.  Retrieved from </w:t>
-      </w:r>
-      <w:hyperlink r:id="rId21" w:history="1">
-        <w:r>
-          <w:rPr>
-            <w:rStyle w:val="Hyperlink"/>
-          </w:rPr>
-          <w:t>https://ezp.lib.unimelb.edu.au/login?url=http://ovidsp.ovid.com/ovidweb.cgi?T=JS&amp;CSC=Y&amp;NEWS=N&amp;PAGE=fulltext&amp;D=psyc1&amp;AN=1964-09448-001</w:t>
-        </w:r>
-      </w:hyperlink>
+        <w:t>(3), 145-153. doi:10.1037/h0045186</w:t>
+      </w:r>
     </w:p>
     <w:p>
       <w:pPr>
@@ -14674,14 +13992,18 @@
         <w:spacing w:after="0"/>
         <w:ind w:left="720" w:hanging="720"/>
       </w:pPr>
-      <w:hyperlink r:id="rId22" w:history="1">
-        <w:r>
-          <w:rPr>
-            <w:rStyle w:val="Hyperlink"/>
-          </w:rPr>
-          <w:t>http://sfx.unimelb.hosted.exlibrisgroup.com/sfxlcl41/?sid=OVID:psycdb&amp;id=pmid:&amp;id=doi:10.1037%2Fh0045186&amp;issn=0096-851X&amp;isbn=&amp;volume=65&amp;issue=3&amp;spage=145&amp;pages=145-153&amp;date=1962&amp;title=The+Journal+of+Abnormal+and+Social+Psychology&amp;atitle=The+statistical+power+of+abnormal-social+psychological+research%3A+A+review.&amp;aulast=Cohen&amp;pid=%3Cauthor%3ECohen%2C+Jacob%3C%2Fauthor%3E%3CAN%3E1964-09448-001%3C%2FAN%3E%3CDT%3EJournal+Article%3C%2FDT%3E</w:t>
-        </w:r>
-      </w:hyperlink>
+      <w:r>
+        <w:t xml:space="preserve">Depaoli, S., Clifton, J. P., &amp; Cobb, P. R. (2016). Just Another Gibbs Sampler (JAGS): Flexible Software for MCMC Implementation. </w:t>
+      </w:r>
+      <w:r>
+        <w:rPr>
+          <w:i/>
+        </w:rPr>
+        <w:t>Journal of Educational and Behavioral Statistics, 41</w:t>
+      </w:r>
+      <w:r>
+        <w:t>(6), 628-649. doi:10.3102/1076998616664876</w:t>
+      </w:r>
     </w:p>
     <w:p>
       <w:pPr>
@@ -14690,16 +14012,16 @@
         <w:ind w:left="720" w:hanging="720"/>
       </w:pPr>
       <w:r>
-        <w:t xml:space="preserve">Depaoli, S., Clifton, J. P., &amp; Cobb, P. R. (2016). Just Another Gibbs Sampler (JAGS): Flexible Software for MCMC Implementation. </w:t>
+        <w:t xml:space="preserve">Dwan, K., Gamble, C., Williamson, P. R., &amp; Kirkham, J. J. (2013). Systematic Review of the Empirical Evidence of Study Publication Bias and Outcome Reporting Bias — An Updated Review. </w:t>
       </w:r>
       <w:r>
         <w:rPr>
           <w:i/>
         </w:rPr>
-        <w:t>Journal of Educational and Behavioral Statistics, 41</w:t>
-      </w:r>
-      <w:r>
-        <w:t>(6), 628-649. doi:10.3102/1076998616664876</w:t>
+        <w:t>PLOS ONE, 8</w:t>
+      </w:r>
+      <w:r>
+        <w:t>(7), e66844. doi:10.1371/journal.pone.0066844</w:t>
       </w:r>
     </w:p>
     <w:p>
@@ -14709,37 +14031,18 @@
         <w:ind w:left="720" w:hanging="720"/>
       </w:pPr>
       <w:r>
-        <w:t xml:space="preserve">Dwan, K., Gamble, C., Williamson, P. R., &amp; Kirkham, J. J. (2013). Systematic Review of the Empirical Evidence of Study Publication Bias and Outcome Reporting Bias — An Updated Review. </w:t>
+        <w:t xml:space="preserve">Ebersole, C. R., Atherton, O. E., Belanger, A. L., Skulborstad, H. M., Allen, J. M., Banks, J. B., . . . Nosek, B. A. (2016). Many Labs 3: Evaluating participant pool quality across the academic semester via replication. </w:t>
       </w:r>
       <w:r>
         <w:rPr>
           <w:i/>
         </w:rPr>
-        <w:t>PLOS ONE, 8</w:t>
-      </w:r>
-      <w:r>
-        <w:t>(7), e66844. doi:10.1371/journal.pone.0066844</w:t>
-      </w:r>
-    </w:p>
-    <w:p>
-      <w:pPr>
-        <w:pStyle w:val="EndNoteBibliography"/>
-        <w:spacing w:after="0"/>
-        <w:ind w:left="720" w:hanging="720"/>
-      </w:pPr>
-      <w:r>
-        <w:t xml:space="preserve">Ebersole, C. R., Atherton, O. E., Belanger, A. L., Skulborstad, H. M., Allen, J. M., Banks, J. B., . . . Nosek, B. A. (2016). Many Labs 3: Evaluating participant pool quality across the academic semester via replication. </w:t>
-      </w:r>
-      <w:r>
-        <w:rPr>
-          <w:i/>
-        </w:rPr>
         <w:t>Journal of Experimental Social Psychology, 67</w:t>
       </w:r>
       <w:r>
         <w:t>, 68-82. doi:</w:t>
       </w:r>
-      <w:hyperlink r:id="rId23" w:history="1">
+      <w:hyperlink r:id="rId21" w:history="1">
         <w:r>
           <w:rPr>
             <w:rStyle w:val="Hyperlink"/>
@@ -14766,7 +14069,7 @@
       <w:r>
         <w:t xml:space="preserve">(7109), 629.  Retrieved from </w:t>
       </w:r>
-      <w:hyperlink r:id="rId24" w:history="1">
+      <w:hyperlink r:id="rId22" w:history="1">
         <w:r>
           <w:rPr>
             <w:rStyle w:val="Hyperlink"/>
@@ -14831,7 +14134,7 @@
       <w:r>
         <w:t xml:space="preserve">(6203), 1502.  Retrieved from </w:t>
       </w:r>
-      <w:hyperlink r:id="rId25" w:history="1">
+      <w:hyperlink r:id="rId23" w:history="1">
         <w:r>
           <w:rPr>
             <w:rStyle w:val="Hyperlink"/>
@@ -14847,16 +14150,16 @@
         <w:ind w:left="720" w:hanging="720"/>
       </w:pPr>
       <w:r>
-        <w:t xml:space="preserve">Hartgerink, C. H. J., van Aert, R. C. M., Nuijten, M. B., Wicherts, J. M., &amp; van Assen, M. A. L. M. (2016). Distributions of p-values smaller than .05 in psychology: what is going on? </w:t>
+        <w:t xml:space="preserve">Gelman, A., &amp; Shirley, K. (2011). Inference from simulations and monitoring convergence. In S. Brooks, A. Gelman, G. Jones, &amp; X.-L. Meng (Eds.), </w:t>
       </w:r>
       <w:r>
         <w:rPr>
           <w:i/>
         </w:rPr>
-        <w:t>PeerJ, 4</w:t>
-      </w:r>
-      <w:r>
-        <w:t>, e1935. doi:10.7717/peerj.1935</w:t>
+        <w:t>Handbook of markov chain monte carlo</w:t>
+      </w:r>
+      <w:r>
+        <w:t xml:space="preserve"> (Vol. 6, pp. 163-174). Boca Raton, Florida: CRC press. </w:t>
       </w:r>
     </w:p>
     <w:p>
@@ -14866,16 +14169,16 @@
         <w:ind w:left="720" w:hanging="720"/>
       </w:pPr>
       <w:r>
-        <w:t xml:space="preserve">Hedges, L. V. (1992). Modeling Publication Selection Effects in Meta-Analysis. </w:t>
+        <w:t xml:space="preserve">Hartgerink, C. H. J., van Aert, R. C. M., Nuijten, M. B., Wicherts, J. M., &amp; van Assen, M. A. L. M. (2016). Distributions of p-values smaller than .05 in psychology: what is going on? </w:t>
       </w:r>
       <w:r>
         <w:rPr>
           <w:i/>
         </w:rPr>
-        <w:t>Statistical Science, 7</w:t>
-      </w:r>
-      <w:r>
-        <w:t xml:space="preserve">(2), 246-255. </w:t>
+        <w:t>PeerJ, 4</w:t>
+      </w:r>
+      <w:r>
+        <w:t>, e1935. doi:10.7717/peerj.1935</w:t>
       </w:r>
     </w:p>
     <w:p>
@@ -14885,17 +14188,16 @@
         <w:ind w:left="720" w:hanging="720"/>
       </w:pPr>
       <w:r>
-        <w:lastRenderedPageBreak/>
-        <w:t xml:space="preserve">The importance of no evidence. (2019). </w:t>
+        <w:t xml:space="preserve">Hedges, L. V. (1992). Modeling Publication Selection Effects in Meta-Analysis. </w:t>
       </w:r>
       <w:r>
         <w:rPr>
           <w:i/>
         </w:rPr>
-        <w:t>Nature Human Behaviour, 3</w:t>
-      </w:r>
-      <w:r>
-        <w:t>(3), 197-197. doi:10.1038/s41562-019-0569-7</w:t>
+        <w:t>Statistical Science, 7</w:t>
+      </w:r>
+      <w:r>
+        <w:t xml:space="preserve">(2), 246-255. </w:t>
       </w:r>
     </w:p>
     <w:p>
@@ -14905,16 +14207,16 @@
         <w:ind w:left="720" w:hanging="720"/>
       </w:pPr>
       <w:r>
-        <w:t xml:space="preserve">John, L. K., Loewenstein, G., &amp; Prelec, D. (2012). Measuring the Prevalence of Questionable Research Practices With Incentives for Truth Telling. </w:t>
+        <w:t xml:space="preserve">The importance of no evidence. (2019). </w:t>
       </w:r>
       <w:r>
         <w:rPr>
           <w:i/>
         </w:rPr>
-        <w:t>Psychological Science, 23</w:t>
-      </w:r>
-      <w:r>
-        <w:t>(5), 524-532. doi:10.1177/0956797611430953</w:t>
+        <w:t>Nature Human Behaviour, 3</w:t>
+      </w:r>
+      <w:r>
+        <w:t>(3), 197-197. doi:10.1038/s41562-019-0569-7</w:t>
       </w:r>
     </w:p>
     <w:p>
@@ -14924,16 +14226,16 @@
         <w:ind w:left="720" w:hanging="720"/>
       </w:pPr>
       <w:r>
-        <w:t xml:space="preserve">Kelley, K., Darku, F. B., &amp; Chattopadhyay, B. (2017). Accuracy in Parameter Estimation for a General Class of Effect Sizes: A Sequential Approach. </w:t>
+        <w:t xml:space="preserve">John, L. K., Loewenstein, G., &amp; Prelec, D. (2012). Measuring the Prevalence of Questionable Research Practices With Incentives for Truth Telling. </w:t>
       </w:r>
       <w:r>
         <w:rPr>
           <w:i/>
         </w:rPr>
-        <w:t>Psychological Methods</w:t>
-      </w:r>
-      <w:r>
-        <w:t>. doi:10.1037/met0000127</w:t>
+        <w:t>Psychological Science, 23</w:t>
+      </w:r>
+      <w:r>
+        <w:t>(5), 524-532. doi:10.1177/0956797611430953</w:t>
       </w:r>
     </w:p>
     <w:p>
@@ -14943,16 +14245,16 @@
         <w:ind w:left="720" w:hanging="720"/>
       </w:pPr>
       <w:r>
-        <w:t xml:space="preserve">Kenny, D. A., &amp; Judd, C. M. (2019). The unappreciated heterogeneity of effect sizes: Implications for power, precision, planning of research, and replication. </w:t>
+        <w:t xml:space="preserve">Kelley, K., Darku, F. B., &amp; Chattopadhyay, B. (2017). Accuracy in Parameter Estimation for a General Class of Effect Sizes: A Sequential Approach. </w:t>
       </w:r>
       <w:r>
         <w:rPr>
           <w:i/>
         </w:rPr>
-        <w:t>Psychol Methods</w:t>
-      </w:r>
-      <w:r>
-        <w:t>. doi:10.1037/met0000209</w:t>
+        <w:t>Psychological Methods</w:t>
+      </w:r>
+      <w:r>
+        <w:t>. doi:10.1037/met0000127</w:t>
       </w:r>
     </w:p>
     <w:p>
@@ -14962,16 +14264,17 @@
         <w:ind w:left="720" w:hanging="720"/>
       </w:pPr>
       <w:r>
-        <w:t xml:space="preserve">Kerr, N. L. (1998). HARKing: Hypothesizing After the Results are Known. </w:t>
+        <w:lastRenderedPageBreak/>
+        <w:t xml:space="preserve">Kenny, D. A., &amp; Judd, C. M. (2019). The unappreciated heterogeneity of effect sizes: Implications for power, precision, planning of research, and replication. </w:t>
       </w:r>
       <w:r>
         <w:rPr>
           <w:i/>
         </w:rPr>
-        <w:t>Personality and Social Psychology Review, 2</w:t>
-      </w:r>
-      <w:r>
-        <w:t>(3), 196-217. doi:10.1207/s15327957pspr0203_4</w:t>
+        <w:t>Psychol Methods</w:t>
+      </w:r>
+      <w:r>
+        <w:t>. doi:10.1037/met0000209</w:t>
       </w:r>
     </w:p>
     <w:p>
@@ -14981,16 +14284,16 @@
         <w:ind w:left="720" w:hanging="720"/>
       </w:pPr>
       <w:r>
-        <w:t xml:space="preserve">Klein, R., Ratliff, K., Vianello, M., Adams Jr, R., Bahník, S., Bernstein, M., . . . Brumbaugh, C. (2014). Data from investigating variation in replicability: A “many labs” replication project. </w:t>
+        <w:t xml:space="preserve">Kerr, N. L. (1998). HARKing: Hypothesizing After the Results are Known. </w:t>
       </w:r>
       <w:r>
         <w:rPr>
           <w:i/>
         </w:rPr>
-        <w:t>Journal of Open Psychology Data, 2</w:t>
-      </w:r>
-      <w:r>
-        <w:t xml:space="preserve">(1). </w:t>
+        <w:t>Personality and Social Psychology Review, 2</w:t>
+      </w:r>
+      <w:r>
+        <w:t>(3), 196-217. doi:10.1207/s15327957pspr0203_4</w:t>
       </w:r>
     </w:p>
     <w:p>
@@ -15000,16 +14303,16 @@
         <w:ind w:left="720" w:hanging="720"/>
       </w:pPr>
       <w:r>
-        <w:t xml:space="preserve">Lakens, D. (2017). Equivalence Tests. </w:t>
+        <w:t xml:space="preserve">Klein, R., Ratliff, K., Vianello, M., Adams Jr, R., Bahník, S., Bernstein, M., . . . Brumbaugh, C. (2014). Data from investigating variation in replicability: A “many labs” replication project. </w:t>
       </w:r>
       <w:r>
         <w:rPr>
           <w:i/>
         </w:rPr>
-        <w:t>Social Psychological and Personality Science, 8</w:t>
-      </w:r>
-      <w:r>
-        <w:t>(4), 355-362. doi:10.1177/1948550617697177</w:t>
+        <w:t>Journal of Open Psychology Data, 2</w:t>
+      </w:r>
+      <w:r>
+        <w:t xml:space="preserve">(1). </w:t>
       </w:r>
     </w:p>
     <w:p>
@@ -15019,16 +14322,16 @@
         <w:ind w:left="720" w:hanging="720"/>
       </w:pPr>
       <w:r>
-        <w:t xml:space="preserve">Lakens, D., Scheel, A. M., &amp; Isager, P. M. (2018). Equivalence Testing for Psychological Research: A Tutorial. </w:t>
+        <w:t xml:space="preserve">Lakens, D. (2017). Equivalence Tests. </w:t>
       </w:r>
       <w:r>
         <w:rPr>
           <w:i/>
         </w:rPr>
-        <w:t>Advances In Methods and Practices in Psychological Science, 1</w:t>
-      </w:r>
-      <w:r>
-        <w:t>(2), 259-269. doi:10.1177/2515245918770963</w:t>
+        <w:t>Social Psychological and Personality Science, 8</w:t>
+      </w:r>
+      <w:r>
+        <w:t>(4), 355-362. doi:10.1177/1948550617697177</w:t>
       </w:r>
     </w:p>
     <w:p>
@@ -15038,16 +14341,16 @@
         <w:ind w:left="720" w:hanging="720"/>
       </w:pPr>
       <w:r>
-        <w:t xml:space="preserve">Lane, D. M., &amp; Dunlap, W. P. (1978). Estimating effect size: Bias resulting from the significance criterion in editorial decisions. </w:t>
+        <w:t xml:space="preserve">Lakens, D., Scheel, A. M., &amp; Isager, P. M. (2018). Equivalence Testing for Psychological Research: A Tutorial. </w:t>
       </w:r>
       <w:r>
         <w:rPr>
           <w:i/>
         </w:rPr>
-        <w:t>British Journal of Mathematical and Statistical Psychology, 31</w:t>
-      </w:r>
-      <w:r>
-        <w:t>(2), 107-112. doi:10.1111/j.2044-8317.1978.tb00578.x</w:t>
+        <w:t>Advances In Methods and Practices in Psychological Science, 1</w:t>
+      </w:r>
+      <w:r>
+        <w:t>(2), 259-269. doi:10.1177/2515245918770963</w:t>
       </w:r>
     </w:p>
     <w:p>
@@ -15057,16 +14360,16 @@
         <w:ind w:left="720" w:hanging="720"/>
       </w:pPr>
       <w:r>
-        <w:t xml:space="preserve">Mahoney, M. J. (1977). Publication prejudices: An experimental study of confirmatory bias in the peer review system. </w:t>
+        <w:t xml:space="preserve">Lane, D. M., &amp; Dunlap, W. P. (1978). Estimating effect size: Bias resulting from the significance criterion in editorial decisions. </w:t>
       </w:r>
       <w:r>
         <w:rPr>
           <w:i/>
         </w:rPr>
-        <w:t>Cognitive Therapy and Research, 1</w:t>
-      </w:r>
-      <w:r>
-        <w:t>(2), 161-175. doi:10.1007/BF01173636</w:t>
+        <w:t>British Journal of Mathematical and Statistical Psychology, 31</w:t>
+      </w:r>
+      <w:r>
+        <w:t>(2), 107-112. doi:10.1111/j.2044-8317.1978.tb00578.x</w:t>
       </w:r>
     </w:p>
     <w:p>
@@ -15076,16 +14379,16 @@
         <w:ind w:left="720" w:hanging="720"/>
       </w:pPr>
       <w:r>
-        <w:t xml:space="preserve">Maxwell, S. E., Kelley, K., &amp; Rausch, J. R. (2008). Sample size planning for statistical power and accuracy in parameter estimation. </w:t>
+        <w:t xml:space="preserve">Mahoney, M. J. (1977). Publication prejudices: An experimental study of confirmatory bias in the peer review system. </w:t>
       </w:r>
       <w:r>
         <w:rPr>
           <w:i/>
         </w:rPr>
-        <w:t>Annual Review of Psychology, 59</w:t>
-      </w:r>
-      <w:r>
-        <w:t>(1), 537-563. doi:doi:10.1146/annurev.psych.59.103006.093735</w:t>
+        <w:t>Cognitive Therapy and Research, 1</w:t>
+      </w:r>
+      <w:r>
+        <w:t>(2), 161-175. doi:10.1007/BF01173636</w:t>
       </w:r>
     </w:p>
     <w:p>
@@ -15095,16 +14398,16 @@
         <w:ind w:left="720" w:hanging="720"/>
       </w:pPr>
       <w:r>
-        <w:t xml:space="preserve">Moshontz, H., Campbell, L., Ebersole, C. R., Ijzerman, H., Urry, H. L., Forscher, P. S., . . . Chartier, C. R. (2018). The Psychological Science Accelerator: Advancing Psychology Through a Distributed Collaborative Network. </w:t>
+        <w:t xml:space="preserve">Maxwell, S. E., Kelley, K., &amp; Rausch, J. R. (2008). Sample size planning for statistical power and accuracy in parameter estimation. </w:t>
       </w:r>
       <w:r>
         <w:rPr>
           <w:i/>
         </w:rPr>
-        <w:t>Advances In Methods and Practices in Psychological Science, 1</w:t>
-      </w:r>
-      <w:r>
-        <w:t>(4), 501-515. doi:10.1177/2515245918797607</w:t>
+        <w:t>Annual Review of Psychology, 59</w:t>
+      </w:r>
+      <w:r>
+        <w:t>(1), 537-563. doi:doi:10.1146/annurev.psych.59.103006.093735</w:t>
       </w:r>
     </w:p>
     <w:p>
@@ -15114,16 +14417,16 @@
         <w:ind w:left="720" w:hanging="720"/>
       </w:pPr>
       <w:r>
-        <w:t xml:space="preserve">Murphy, K. R., &amp; Aguinis, H. (2017). HARKing: How Badly Can Cherry-Picking and Question Trolling Produce Bias in Published Results? </w:t>
+        <w:t xml:space="preserve">Moshontz, H., Campbell, L., Ebersole, C. R., Ijzerman, H., Urry, H. L., Forscher, P. S., . . . Chartier, C. R. (2018). The Psychological Science Accelerator: Advancing Psychology Through a Distributed Collaborative Network. </w:t>
       </w:r>
       <w:r>
         <w:rPr>
           <w:i/>
         </w:rPr>
-        <w:t>Journal of Business and Psychology</w:t>
-      </w:r>
-      <w:r>
-        <w:t>. doi:10.1007/s10869-017-9524-7</w:t>
+        <w:t>Advances In Methods and Practices in Psychological Science, 1</w:t>
+      </w:r>
+      <w:r>
+        <w:t>(4), 501-515. doi:10.1177/2515245918797607</w:t>
       </w:r>
     </w:p>
     <w:p>
@@ -15133,16 +14436,16 @@
         <w:ind w:left="720" w:hanging="720"/>
       </w:pPr>
       <w:r>
-        <w:t xml:space="preserve">Nakagawa, S., &amp; Santos, E. S. A. (2012). Methodological issues and advances in biological meta-analysis. </w:t>
+        <w:t xml:space="preserve">Murphy, K. R., &amp; Aguinis, H. (2017). HARKing: How Badly Can Cherry-Picking and Question Trolling Produce Bias in Published Results? </w:t>
       </w:r>
       <w:r>
         <w:rPr>
           <w:i/>
         </w:rPr>
-        <w:t>Evolutionary Ecology, 26</w:t>
-      </w:r>
-      <w:r>
-        <w:t>(5), 1253-1274. doi:10.1007/s10682-012-9555-5</w:t>
+        <w:t>Journal of Business and Psychology</w:t>
+      </w:r>
+      <w:r>
+        <w:t>. doi:10.1007/s10869-017-9524-7</w:t>
       </w:r>
     </w:p>
     <w:p>
@@ -15152,16 +14455,16 @@
         <w:ind w:left="720" w:hanging="720"/>
       </w:pPr>
       <w:r>
-        <w:t xml:space="preserve">Nosek, B. A., &amp; Lakens, D. (2014). Registered Reports. </w:t>
+        <w:t xml:space="preserve">Nakagawa, S., &amp; Santos, E. S. A. (2012). Methodological issues and advances in biological meta-analysis. </w:t>
       </w:r>
       <w:r>
         <w:rPr>
           <w:i/>
         </w:rPr>
-        <w:t>Social Psychology, 45</w:t>
-      </w:r>
-      <w:r>
-        <w:t>(3), 137-141. doi:10.1027/1864-9335/a000192</w:t>
+        <w:t>Evolutionary Ecology, 26</w:t>
+      </w:r>
+      <w:r>
+        <w:t>(5), 1253-1274. doi:10.1007/s10682-012-9555-5</w:t>
       </w:r>
     </w:p>
     <w:p>
@@ -15171,16 +14474,16 @@
         <w:ind w:left="720" w:hanging="720"/>
       </w:pPr>
       <w:r>
-        <w:t xml:space="preserve">Oakes, M. (1986). </w:t>
+        <w:t xml:space="preserve">Nosek, B. A., &amp; Lakens, D. (2014). Registered Reports. </w:t>
       </w:r>
       <w:r>
         <w:rPr>
           <w:i/>
         </w:rPr>
-        <w:t>Statistical inference: A commentary for the social and behavioural sciences</w:t>
-      </w:r>
-      <w:r>
-        <w:t xml:space="preserve">. New York, NY: Wiley. </w:t>
+        <w:t>Social Psychology, 45</w:t>
+      </w:r>
+      <w:r>
+        <w:t>(3), 137-141. doi:10.1027/1864-9335/a000192</w:t>
       </w:r>
     </w:p>
     <w:p>
@@ -15190,6 +14493,25 @@
         <w:ind w:left="720" w:hanging="720"/>
       </w:pPr>
       <w:r>
+        <w:t xml:space="preserve">Oakes, M. (1986). </w:t>
+      </w:r>
+      <w:r>
+        <w:rPr>
+          <w:i/>
+        </w:rPr>
+        <w:t>Statistical inference: A commentary for the social and behavioural sciences</w:t>
+      </w:r>
+      <w:r>
+        <w:t xml:space="preserve">. New York, NY: Wiley. </w:t>
+      </w:r>
+    </w:p>
+    <w:p>
+      <w:pPr>
+        <w:pStyle w:val="EndNoteBibliography"/>
+        <w:spacing w:after="0"/>
+        <w:ind w:left="720" w:hanging="720"/>
+      </w:pPr>
+      <w:r>
         <w:t xml:space="preserve">Open Science Collaboration. (2015). Estimating the reproducibility of psychological science. </w:t>
       </w:r>
       <w:r>
@@ -15201,7 +14523,7 @@
       <w:r>
         <w:t xml:space="preserve">(6251).  Retrieved from </w:t>
       </w:r>
-      <w:hyperlink r:id="rId26" w:history="1">
+      <w:hyperlink r:id="rId24" w:history="1">
         <w:r>
           <w:rPr>
             <w:rStyle w:val="Hyperlink"/>
@@ -15246,10 +14568,9 @@
         <w:ind w:left="720" w:hanging="720"/>
       </w:pPr>
       <w:r>
-        <w:lastRenderedPageBreak/>
         <w:t xml:space="preserve">R Development Core Team. (2018). R: A language and environment for statistical computing (Version 3.5.0). Vienna, Austria: R Foundation for Statistical Computing. Retrieved from </w:t>
       </w:r>
-      <w:hyperlink r:id="rId27" w:history="1">
+      <w:hyperlink r:id="rId25" w:history="1">
         <w:r>
           <w:rPr>
             <w:rStyle w:val="Hyperlink"/>
@@ -15276,7 +14597,7 @@
       <w:r>
         <w:t xml:space="preserve">, 813.  Retrieved from </w:t>
       </w:r>
-      <w:hyperlink r:id="rId28" w:history="1">
+      <w:hyperlink r:id="rId26" w:history="1">
         <w:r>
           <w:rPr>
             <w:rStyle w:val="Hyperlink"/>
@@ -15311,6 +14632,7 @@
         <w:ind w:left="720" w:hanging="720"/>
       </w:pPr>
       <w:r>
+        <w:lastRenderedPageBreak/>
         <w:t xml:space="preserve">Stanley, T. D., Carter, E. C., &amp; Doucouliagos, H. (2018). What Meta-Analyses Reveal About the Replicability of Psychological Research. </w:t>
       </w:r>
       <w:r>
@@ -16188,6 +15510,7 @@
   <w:style w:type="character" w:default="1" w:styleId="DefaultParagraphFont">
     <w:name w:val="Default Paragraph Font"/>
     <w:uiPriority w:val="1"/>
+    <w:semiHidden/>
     <w:unhideWhenUsed/>
   </w:style>
   <w:style w:type="table" w:default="1" w:styleId="TableNormal">
@@ -17705,7 +17028,7 @@
 </file>
 
 <file path=customXml/itemProps1.xml><?xml version="1.0" encoding="utf-8"?>
-<ds:datastoreItem xmlns:ds="http://schemas.openxmlformats.org/officeDocument/2006/customXml" ds:itemID="{A03D3A30-9E67-4970-9823-7C9C2128743E}">
+<ds:datastoreItem xmlns:ds="http://schemas.openxmlformats.org/officeDocument/2006/customXml" ds:itemID="{941DB7A3-1B98-4A0F-B7B1-C3F44CA1365E}">
   <ds:schemaRefs>
     <ds:schemaRef ds:uri="http://schemas.openxmlformats.org/officeDocument/2006/bibliography"/>
   </ds:schemaRefs>

</xml_diff>